<commit_message>
Adding policy and regualtion requirments fixing domain level requirments partically fixing functional requirments
</commit_message>
<xml_diff>
--- a/SRS V1.docx
+++ b/SRS V1.docx
@@ -3881,9 +3881,32 @@
     <w:p>
       <w:pPr>
         <w:pStyle w:val="ListParagraph"/>
-        <w:ind w:left="1440"/>
+        <w:numPr>
+          <w:ilvl w:val="0"/>
+          <w:numId w:val="15"/>
+        </w:numPr>
         <w:jc w:val="both"/>
       </w:pPr>
+      <w:proofErr w:type="spellStart"/>
+      <w:r>
+        <w:t>Moor</w:t>
+      </w:r>
+      <w:proofErr w:type="spellEnd"/>
+      <w:r>
+        <w:t xml:space="preserve"> detail and description update </w:t>
+      </w:r>
+      <w:r>
+        <w:t>within</w:t>
+      </w:r>
+      <w:r>
+        <w:t xml:space="preserve"> 30 second</w:t>
+      </w:r>
+      <w:r>
+        <w:t>s</w:t>
+      </w:r>
+      <w:r>
+        <w:t xml:space="preserve"> of the database being updated by the product owner. This will reduce the number incorrect location with Google Map API and this will also eliminates the redundant update of customer information. </w:t>
+      </w:r>
     </w:p>
     <w:p>
       <w:pPr>
@@ -3893,27 +3916,40 @@
           <w:numId w:val="15"/>
         </w:numPr>
         <w:jc w:val="both"/>
-      </w:pPr>
-      <w:r>
-        <w:t xml:space="preserve">Moore detail and description update </w:t>
-      </w:r>
-      <w:r>
-        <w:t>within</w:t>
-      </w:r>
-      <w:r>
-        <w:t xml:space="preserve"> 30 second</w:t>
-      </w:r>
-      <w:r>
-        <w:t>s</w:t>
-      </w:r>
-      <w:r>
-        <w:t xml:space="preserve"> of the database being updated by the product owner. This will reduce the number incorrect location with Google Map API and this will also eliminates the redundant update of customer information. </w:t>
-      </w:r>
-    </w:p>
-    <w:p>
-      <w:pPr>
-        <w:jc w:val="both"/>
-      </w:pPr>
+        <w:rPr>
+          <w:rFonts w:cstheme="minorHAnsi"/>
+        </w:rPr>
+      </w:pPr>
+      <w:r>
+        <w:t xml:space="preserve">The system shall display all information of location, mooring place and </w:t>
+      </w:r>
+      <w:r>
+        <w:t>price and</w:t>
+      </w:r>
+      <w:r>
+        <w:t xml:space="preserve"> other fac</w:t>
+      </w:r>
+      <w:r>
+        <w:t>ilities associated with company</w:t>
+      </w:r>
+      <w:r>
+        <w:rPr>
+          <w:rFonts w:cstheme="minorHAnsi"/>
+        </w:rPr>
+        <w:t>. T</w:t>
+      </w:r>
+      <w:r>
+        <w:rPr>
+          <w:rFonts w:cstheme="minorHAnsi"/>
+        </w:rPr>
+        <w:t xml:space="preserve">his feature will improve service by reducing the mean number of web pages a user must navigate per session to 10000 / </w:t>
+      </w:r>
+      <w:r>
+        <w:rPr>
+          <w:rFonts w:cstheme="minorHAnsi"/>
+        </w:rPr>
+        <w:t>user.</w:t>
+      </w:r>
     </w:p>
     <w:p>
       <w:pPr>
@@ -3928,34 +3964,34 @@
         </w:rPr>
       </w:pPr>
       <w:r>
-        <w:t xml:space="preserve">The system shall display all information of location, mooring place and </w:t>
-      </w:r>
-      <w:r>
-        <w:t>price and</w:t>
-      </w:r>
-      <w:r>
-        <w:t xml:space="preserve"> other fac</w:t>
-      </w:r>
-      <w:r>
-        <w:t>ilities associated with company</w:t>
-      </w:r>
-      <w:r>
         <w:rPr>
           <w:rFonts w:cstheme="minorHAnsi"/>
         </w:rPr>
-        <w:t>. T</w:t>
+        <w:t xml:space="preserve">The system allows </w:t>
       </w:r>
       <w:r>
         <w:rPr>
           <w:rFonts w:cstheme="minorHAnsi"/>
         </w:rPr>
-        <w:t xml:space="preserve">his feature will improve service by reducing the mean number of web pages a user must navigate per session to 10000 / </w:t>
+        <w:t>ABC</w:t>
       </w:r>
       <w:r>
         <w:rPr>
           <w:rFonts w:cstheme="minorHAnsi"/>
         </w:rPr>
-        <w:t>user.</w:t>
+        <w:t xml:space="preserve"> Company to view all owner of moor location. An customer / moor owner should able to contact to </w:t>
+      </w:r>
+      <w:r>
+        <w:rPr>
+          <w:rFonts w:cstheme="minorHAnsi"/>
+        </w:rPr>
+        <w:t>ABC</w:t>
+      </w:r>
+      <w:r>
+        <w:rPr>
+          <w:rFonts w:cstheme="minorHAnsi"/>
+        </w:rPr>
+        <w:t xml:space="preserve"> company in one call/email  to save time for correct any information</w:t>
       </w:r>
     </w:p>
     <w:p>
@@ -3974,41 +4010,20 @@
         <w:rPr>
           <w:rFonts w:cstheme="minorHAnsi"/>
         </w:rPr>
-        <w:t xml:space="preserve">The system allows </w:t>
+        <w:t xml:space="preserve">The system should provide accounting with actual amount of transaction. </w:t>
       </w:r>
       <w:r>
         <w:rPr>
           <w:rFonts w:cstheme="minorHAnsi"/>
         </w:rPr>
-        <w:t>ABC</w:t>
+        <w:t>This</w:t>
       </w:r>
       <w:r>
         <w:rPr>
           <w:rFonts w:cstheme="minorHAnsi"/>
         </w:rPr>
-        <w:t xml:space="preserve"> Company to view all owner of moor location. An customer / moor owner should able to contact to </w:t>
-      </w:r>
-      <w:r>
-        <w:rPr>
-          <w:rFonts w:cstheme="minorHAnsi"/>
-        </w:rPr>
-        <w:t>ABC</w:t>
-      </w:r>
-      <w:r>
-        <w:rPr>
-          <w:rFonts w:cstheme="minorHAnsi"/>
-        </w:rPr>
-        <w:t xml:space="preserve"> company in one call/email  to save time for correct any information</w:t>
-      </w:r>
-    </w:p>
-    <w:p>
-      <w:pPr>
-        <w:pStyle w:val="ListParagraph"/>
-        <w:jc w:val="both"/>
-        <w:rPr>
-          <w:rFonts w:cstheme="minorHAnsi"/>
-        </w:rPr>
-      </w:pPr>
+        <w:t xml:space="preserve"> will improve the customer service reducing billing complain by 100% in correcting inaccurate account. Reports facilities provide for future uses.</w:t>
+      </w:r>
     </w:p>
     <w:p>
       <w:pPr>
@@ -4026,73 +4041,63 @@
         <w:rPr>
           <w:rFonts w:cstheme="minorHAnsi"/>
         </w:rPr>
-        <w:t xml:space="preserve">The system should provide accounting with actual amount of transaction. </w:t>
-      </w:r>
-      <w:r>
+        <w:t xml:space="preserve">The system provides accurate location and places and agreement details so this will allow the order to be processed in intently and details updated within 10 seconds. </w:t>
+      </w:r>
+    </w:p>
+    <w:p>
+      <w:pPr>
+        <w:jc w:val="both"/>
         <w:rPr>
           <w:rFonts w:cstheme="minorHAnsi"/>
         </w:rPr>
-        <w:t>This</w:t>
-      </w:r>
-      <w:r>
+      </w:pPr>
+    </w:p>
+    <w:p>
+      <w:pPr>
+        <w:jc w:val="both"/>
         <w:rPr>
           <w:rFonts w:cstheme="minorHAnsi"/>
         </w:rPr>
-        <w:t xml:space="preserve"> will improve the customer service reducing billing complain by 100% in correcting inaccurate account. Reports facilities provide for future uses.</w:t>
-      </w:r>
-    </w:p>
-    <w:p>
-      <w:pPr>
-        <w:pStyle w:val="ListParagraph"/>
-        <w:numPr>
-          <w:ilvl w:val="0"/>
-          <w:numId w:val="15"/>
-        </w:numPr>
+      </w:pPr>
+    </w:p>
+    <w:p>
+      <w:pPr>
         <w:jc w:val="both"/>
         <w:rPr>
           <w:rFonts w:cstheme="minorHAnsi"/>
         </w:rPr>
       </w:pPr>
-      <w:r>
+    </w:p>
+    <w:p>
+      <w:pPr>
+        <w:jc w:val="both"/>
         <w:rPr>
           <w:rFonts w:cstheme="minorHAnsi"/>
         </w:rPr>
-        <w:t xml:space="preserve">The system provides accurate location and places and agreement details so this will allow the order to be processed in intently and details updated within 10 seconds. </w:t>
-      </w:r>
-    </w:p>
-    <w:p>
-      <w:pPr>
-        <w:pStyle w:val="ListParagraph"/>
-        <w:ind w:left="420" w:firstLine="300"/>
+      </w:pPr>
+    </w:p>
+    <w:p>
+      <w:pPr>
         <w:jc w:val="both"/>
         <w:rPr>
-          <w:rFonts w:cs="Times New Roman"/>
+          <w:rFonts w:cstheme="minorHAnsi"/>
         </w:rPr>
       </w:pPr>
     </w:p>
     <w:p>
       <w:pPr>
         <w:jc w:val="both"/>
+        <w:rPr>
+          <w:rFonts w:cstheme="minorHAnsi"/>
+        </w:rPr>
       </w:pPr>
     </w:p>
     <w:p>
       <w:pPr>
         <w:jc w:val="both"/>
-      </w:pPr>
-    </w:p>
-    <w:p>
-      <w:pPr>
-        <w:jc w:val="both"/>
-      </w:pPr>
-    </w:p>
-    <w:p>
-      <w:pPr>
-        <w:jc w:val="both"/>
-      </w:pPr>
-    </w:p>
-    <w:p>
-      <w:pPr>
-        <w:jc w:val="both"/>
+        <w:rPr>
+          <w:rFonts w:cstheme="minorHAnsi"/>
+        </w:rPr>
       </w:pPr>
     </w:p>
     <w:p>
@@ -6196,11 +6201,6 @@
     <w:p/>
     <w:p/>
     <w:p/>
-    <w:p/>
-    <w:p/>
-    <w:p/>
-    <w:p/>
-    <w:p/>
     <w:p>
       <w:pPr>
         <w:pStyle w:val="Heading1"/>
@@ -6212,6 +6212,50 @@
         </w:rPr>
       </w:pPr>
       <w:bookmarkStart w:id="8" w:name="_Toc119673014"/>
+    </w:p>
+    <w:p>
+      <w:pPr>
+        <w:pStyle w:val="Heading1"/>
+        <w:spacing w:before="0" w:after="120"/>
+        <w:jc w:val="both"/>
+        <w:rPr>
+          <w:rFonts w:cs="Times New Roman"/>
+          <w:b w:val="0"/>
+        </w:rPr>
+      </w:pPr>
+    </w:p>
+    <w:p>
+      <w:pPr>
+        <w:pStyle w:val="Heading1"/>
+        <w:spacing w:before="0" w:after="120"/>
+        <w:jc w:val="both"/>
+        <w:rPr>
+          <w:rFonts w:cs="Times New Roman"/>
+          <w:b w:val="0"/>
+        </w:rPr>
+      </w:pPr>
+    </w:p>
+    <w:p>
+      <w:pPr>
+        <w:pStyle w:val="Heading1"/>
+        <w:spacing w:before="0" w:after="120"/>
+        <w:jc w:val="both"/>
+        <w:rPr>
+          <w:rFonts w:cs="Times New Roman"/>
+          <w:b w:val="0"/>
+        </w:rPr>
+      </w:pPr>
+    </w:p>
+    <w:p>
+      <w:pPr>
+        <w:pStyle w:val="Heading1"/>
+        <w:spacing w:before="0" w:after="120"/>
+        <w:jc w:val="both"/>
+        <w:rPr>
+          <w:rFonts w:cs="Times New Roman"/>
+          <w:b w:val="0"/>
+        </w:rPr>
+      </w:pPr>
       <w:r>
         <w:rPr>
           <w:rFonts w:cs="Times New Roman"/>
@@ -7230,8 +7274,9 @@
       <w:bookmarkEnd w:id="15"/>
     </w:p>
     <w:p>
-      <w:bookmarkStart w:id="16" w:name="_GoBack"/>
-      <w:bookmarkEnd w:id="16"/>
+      <w:r>
+        <w:t>The Product shall support the following business user activities:</w:t>
+      </w:r>
     </w:p>
     <w:p>
       <w:pPr>
@@ -7256,7 +7301,7 @@
           <w:sz w:val="22"/>
           <w:szCs w:val="20"/>
         </w:rPr>
-        <w:t xml:space="preserve">: </w:t>
+        <w:t>:</w:t>
       </w:r>
       <w:r>
         <w:rPr>
@@ -7264,7 +7309,7 @@
           <w:sz w:val="22"/>
           <w:szCs w:val="20"/>
         </w:rPr>
-        <w:t xml:space="preserve">The </w:t>
+        <w:t xml:space="preserve"> </w:t>
       </w:r>
       <w:r>
         <w:rPr>
@@ -7272,7 +7317,7 @@
           <w:sz w:val="22"/>
           <w:szCs w:val="20"/>
         </w:rPr>
-        <w:t xml:space="preserve">Product shall </w:t>
+        <w:t>S</w:t>
       </w:r>
       <w:r>
         <w:rPr>
@@ -7280,7 +7325,7 @@
           <w:sz w:val="22"/>
           <w:szCs w:val="20"/>
         </w:rPr>
-        <w:t>support</w:t>
+        <w:t>upport</w:t>
       </w:r>
       <w:r>
         <w:rPr>
@@ -7306,7 +7351,7 @@
           <w:sz w:val="22"/>
           <w:szCs w:val="20"/>
         </w:rPr>
-        <w:t>DL2:</w:t>
+        <w:t>DL2</w:t>
       </w:r>
       <w:r>
         <w:rPr>
@@ -7314,7 +7359,7 @@
           <w:sz w:val="22"/>
           <w:szCs w:val="20"/>
         </w:rPr>
-        <w:t xml:space="preserve"> The product</w:t>
+        <w:t>:</w:t>
       </w:r>
       <w:r>
         <w:rPr>
@@ -7322,7 +7367,7 @@
           <w:sz w:val="22"/>
           <w:szCs w:val="20"/>
         </w:rPr>
-        <w:t xml:space="preserve"> shall</w:t>
+        <w:t xml:space="preserve"> </w:t>
       </w:r>
       <w:r>
         <w:rPr>
@@ -7330,6 +7375,64 @@
           <w:sz w:val="22"/>
           <w:szCs w:val="20"/>
         </w:rPr>
+        <w:t>A</w:t>
+      </w:r>
+      <w:r>
+        <w:rPr>
+          <w:rFonts w:cs="Times New Roman"/>
+          <w:sz w:val="22"/>
+          <w:szCs w:val="20"/>
+        </w:rPr>
+        <w:t>n</w:t>
+      </w:r>
+      <w:r>
+        <w:rPr>
+          <w:rFonts w:cs="Times New Roman"/>
+          <w:sz w:val="22"/>
+          <w:szCs w:val="20"/>
+        </w:rPr>
+        <w:t xml:space="preserve"> interactive map from where user can search the areas and moorin</w:t>
+      </w:r>
+      <w:r>
+        <w:rPr>
+          <w:rFonts w:cs="Times New Roman"/>
+          <w:sz w:val="22"/>
+          <w:szCs w:val="20"/>
+        </w:rPr>
+        <w:t>g places in the area along with restaurants</w:t>
+      </w:r>
+      <w:r>
+        <w:rPr>
+          <w:rFonts w:cs="Times New Roman"/>
+          <w:sz w:val="22"/>
+          <w:szCs w:val="20"/>
+        </w:rPr>
+        <w:t xml:space="preserve"> and hotels</w:t>
+      </w:r>
+    </w:p>
+    <w:p>
+      <w:pPr>
+        <w:jc w:val="both"/>
+        <w:rPr>
+          <w:rFonts w:cs="Times New Roman"/>
+          <w:sz w:val="22"/>
+          <w:szCs w:val="20"/>
+        </w:rPr>
+      </w:pPr>
+      <w:r>
+        <w:rPr>
+          <w:rFonts w:cs="Times New Roman"/>
+          <w:sz w:val="22"/>
+          <w:szCs w:val="20"/>
+        </w:rPr>
+        <w:t>DL3:</w:t>
+      </w:r>
+      <w:r>
+        <w:rPr>
+          <w:rFonts w:cs="Times New Roman"/>
+          <w:sz w:val="22"/>
+          <w:szCs w:val="20"/>
+        </w:rPr>
         <w:t xml:space="preserve"> </w:t>
       </w:r>
       <w:r>
@@ -7338,7 +7441,7 @@
           <w:sz w:val="22"/>
           <w:szCs w:val="20"/>
         </w:rPr>
-        <w:t xml:space="preserve">support </w:t>
+        <w:t xml:space="preserve">In-app </w:t>
       </w:r>
       <w:r>
         <w:rPr>
@@ -7346,7 +7449,7 @@
           <w:sz w:val="22"/>
           <w:szCs w:val="20"/>
         </w:rPr>
-        <w:t>an</w:t>
+        <w:t>payment</w:t>
       </w:r>
       <w:r>
         <w:rPr>
@@ -7354,7 +7457,7 @@
           <w:sz w:val="22"/>
           <w:szCs w:val="20"/>
         </w:rPr>
-        <w:t xml:space="preserve"> interactive map from where user can search the areas and moorin</w:t>
+        <w:t xml:space="preserve"> through linked bank to handle rent </w:t>
       </w:r>
       <w:r>
         <w:rPr>
@@ -7362,7 +7465,7 @@
           <w:sz w:val="22"/>
           <w:szCs w:val="20"/>
         </w:rPr>
-        <w:t>g places in the area along with restaurants</w:t>
+        <w:t>from the users</w:t>
       </w:r>
       <w:r>
         <w:rPr>
@@ -7370,7 +7473,7 @@
           <w:sz w:val="22"/>
           <w:szCs w:val="20"/>
         </w:rPr>
-        <w:t xml:space="preserve"> and hotels</w:t>
+        <w:t>.</w:t>
       </w:r>
     </w:p>
     <w:p>
@@ -7388,7 +7491,7 @@
           <w:sz w:val="22"/>
           <w:szCs w:val="20"/>
         </w:rPr>
-        <w:t>DL3:</w:t>
+        <w:t xml:space="preserve">DL4: </w:t>
       </w:r>
       <w:r>
         <w:rPr>
@@ -7396,7 +7499,7 @@
           <w:sz w:val="22"/>
           <w:szCs w:val="20"/>
         </w:rPr>
-        <w:t xml:space="preserve"> The product</w:t>
+        <w:t>M</w:t>
       </w:r>
       <w:r>
         <w:rPr>
@@ -7404,23 +7507,25 @@
           <w:sz w:val="22"/>
           <w:szCs w:val="20"/>
         </w:rPr>
-        <w:t xml:space="preserve"> shall</w:t>
-      </w:r>
-      <w:r>
+        <w:t>ooring tenant able to give length, width and height of their boat in registration.</w:t>
+      </w:r>
+    </w:p>
+    <w:p>
+      <w:pPr>
+        <w:jc w:val="both"/>
         <w:rPr>
           <w:rFonts w:cs="Times New Roman"/>
           <w:sz w:val="22"/>
           <w:szCs w:val="20"/>
         </w:rPr>
-        <w:t xml:space="preserve"> support </w:t>
-      </w:r>
+      </w:pPr>
       <w:r>
         <w:rPr>
           <w:rFonts w:cs="Times New Roman"/>
           <w:sz w:val="22"/>
           <w:szCs w:val="20"/>
         </w:rPr>
-        <w:t>payment procedure from the users</w:t>
+        <w:t>DL5:</w:t>
       </w:r>
       <w:r>
         <w:rPr>
@@ -7428,7 +7533,31 @@
           <w:sz w:val="22"/>
           <w:szCs w:val="20"/>
         </w:rPr>
-        <w:t>.</w:t>
+        <w:t xml:space="preserve"> </w:t>
+      </w:r>
+      <w:r>
+        <w:rPr>
+          <w:rFonts w:cs="Times New Roman"/>
+          <w:sz w:val="22"/>
+          <w:szCs w:val="20"/>
+        </w:rPr>
+        <w:t>H</w:t>
+      </w:r>
+      <w:r>
+        <w:rPr>
+          <w:rFonts w:cs="Times New Roman"/>
+          <w:sz w:val="22"/>
+          <w:szCs w:val="20"/>
+        </w:rPr>
+        <w:t>ighlighted mooring places where hotels and restaurants are more rated</w:t>
+      </w:r>
+      <w:r>
+        <w:rPr>
+          <w:rFonts w:cs="Times New Roman"/>
+          <w:sz w:val="22"/>
+          <w:szCs w:val="20"/>
+        </w:rPr>
+        <w:t xml:space="preserve"> </w:t>
       </w:r>
     </w:p>
     <w:p>
@@ -7446,7 +7575,7 @@
           <w:sz w:val="22"/>
           <w:szCs w:val="20"/>
         </w:rPr>
-        <w:t xml:space="preserve">DL4: </w:t>
+        <w:t xml:space="preserve">DL6: </w:t>
       </w:r>
       <w:r>
         <w:rPr>
@@ -7454,7 +7583,7 @@
           <w:sz w:val="22"/>
           <w:szCs w:val="20"/>
         </w:rPr>
-        <w:t xml:space="preserve">The product shall support </w:t>
+        <w:t>T</w:t>
       </w:r>
       <w:r>
         <w:rPr>
@@ -7462,123 +7591,7 @@
           <w:sz w:val="22"/>
           <w:szCs w:val="20"/>
         </w:rPr>
-        <w:t>mooring tenant able to give length, width and height of their boat in registration.</w:t>
-      </w:r>
-    </w:p>
-    <w:p>
-      <w:pPr>
-        <w:jc w:val="both"/>
-        <w:rPr>
-          <w:rFonts w:cs="Times New Roman"/>
-          <w:sz w:val="22"/>
-          <w:szCs w:val="20"/>
-        </w:rPr>
-      </w:pPr>
-      <w:r>
-        <w:rPr>
-          <w:rFonts w:cs="Times New Roman"/>
-          <w:sz w:val="22"/>
-          <w:szCs w:val="20"/>
-        </w:rPr>
-        <w:t>DL5:</w:t>
-      </w:r>
-      <w:r>
-        <w:rPr>
-          <w:rFonts w:cs="Times New Roman"/>
-          <w:sz w:val="22"/>
-          <w:szCs w:val="20"/>
-        </w:rPr>
-        <w:t xml:space="preserve"> </w:t>
-      </w:r>
-      <w:r>
-        <w:rPr>
-          <w:rFonts w:cs="Times New Roman"/>
-          <w:sz w:val="22"/>
-          <w:szCs w:val="20"/>
-        </w:rPr>
-        <w:t>The</w:t>
-      </w:r>
-      <w:r>
-        <w:rPr>
-          <w:rFonts w:cs="Times New Roman"/>
-          <w:sz w:val="22"/>
-          <w:szCs w:val="20"/>
-        </w:rPr>
-        <w:t xml:space="preserve"> product shall support</w:t>
-      </w:r>
-      <w:r>
-        <w:rPr>
-          <w:rFonts w:cs="Times New Roman"/>
-          <w:sz w:val="22"/>
-          <w:szCs w:val="20"/>
-        </w:rPr>
-        <w:t xml:space="preserve"> </w:t>
-      </w:r>
-      <w:r>
-        <w:rPr>
-          <w:rFonts w:cs="Times New Roman"/>
-          <w:sz w:val="22"/>
-          <w:szCs w:val="20"/>
-        </w:rPr>
-        <w:t xml:space="preserve">the </w:t>
-      </w:r>
-      <w:r>
-        <w:rPr>
-          <w:rFonts w:cs="Times New Roman"/>
-          <w:sz w:val="22"/>
-          <w:szCs w:val="20"/>
-        </w:rPr>
-        <w:t>highlighted mooring places where hotels and restaurants are more rated</w:t>
-      </w:r>
-      <w:r>
-        <w:rPr>
-          <w:rFonts w:cs="Times New Roman"/>
-          <w:sz w:val="22"/>
-          <w:szCs w:val="20"/>
-        </w:rPr>
-        <w:t xml:space="preserve"> </w:t>
-      </w:r>
-    </w:p>
-    <w:p>
-      <w:pPr>
-        <w:jc w:val="both"/>
-        <w:rPr>
-          <w:rFonts w:cs="Times New Roman"/>
-          <w:sz w:val="22"/>
-          <w:szCs w:val="20"/>
-        </w:rPr>
-      </w:pPr>
-      <w:r>
-        <w:rPr>
-          <w:rFonts w:cs="Times New Roman"/>
-          <w:sz w:val="22"/>
-          <w:szCs w:val="20"/>
-        </w:rPr>
-        <w:t>DL6: T</w:t>
-      </w:r>
-      <w:r>
-        <w:rPr>
-          <w:rFonts w:cs="Times New Roman"/>
-          <w:sz w:val="22"/>
-          <w:szCs w:val="20"/>
-        </w:rPr>
-        <w:t xml:space="preserve">he </w:t>
-      </w:r>
-      <w:r>
-        <w:rPr>
-          <w:rFonts w:cs="Times New Roman"/>
-          <w:sz w:val="22"/>
-          <w:szCs w:val="20"/>
-        </w:rPr>
-        <w:t xml:space="preserve">product shall support </w:t>
-      </w:r>
-      <w:r>
-        <w:rPr>
-          <w:rFonts w:cs="Times New Roman"/>
-          <w:sz w:val="22"/>
-          <w:szCs w:val="20"/>
-        </w:rPr>
-        <w:t>tenant to rate the experience of the mooring place and mooring place owner to rate the tenant</w:t>
+        <w:t>enant to rate the experience of the mooring place and mooring place owner to rate the tenant</w:t>
       </w:r>
     </w:p>
     <w:p>
@@ -7602,9 +7615,8 @@
           <w:szCs w:val="24"/>
         </w:rPr>
       </w:pPr>
-      <w:bookmarkStart w:id="17" w:name="_Toc119673022"/>
-      <w:r>
-        <w:lastRenderedPageBreak/>
+      <w:bookmarkStart w:id="16" w:name="_Toc119673022"/>
+      <w:r>
         <w:t xml:space="preserve">Functional Product Level </w:t>
       </w:r>
       <w:r>
@@ -7619,7 +7631,7 @@
         </w:rPr>
         <w:t>:</w:t>
       </w:r>
-      <w:bookmarkEnd w:id="17"/>
+      <w:bookmarkEnd w:id="16"/>
     </w:p>
     <w:p>
       <w:pPr>
@@ -7652,6 +7664,7 @@
           <w:rFonts w:cs="Times New Roman"/>
           <w:szCs w:val="20"/>
         </w:rPr>
+        <w:lastRenderedPageBreak/>
         <w:t xml:space="preserve">We did 2 task descriptions and 2 use cases in order to define the functional product level </w:t>
       </w:r>
       <w:r>
@@ -9800,11 +9813,179 @@
         <w:jc w:val="both"/>
         <w:rPr>
           <w:rFonts w:cs="Times New Roman"/>
-          <w:sz w:val="20"/>
-          <w:szCs w:val="20"/>
-        </w:rPr>
-      </w:pPr>
-    </w:p>
+          <w:sz w:val="22"/>
+          <w:szCs w:val="20"/>
+        </w:rPr>
+      </w:pPr>
+    </w:p>
+    <w:tbl>
+      <w:tblPr>
+        <w:tblStyle w:val="TableGrid"/>
+        <w:tblW w:w="0" w:type="auto"/>
+        <w:tblLook w:val="04A0" w:firstRow="1" w:lastRow="0" w:firstColumn="1" w:lastColumn="0" w:noHBand="0" w:noVBand="1"/>
+      </w:tblPr>
+      <w:tblGrid>
+        <w:gridCol w:w="2245"/>
+        <w:gridCol w:w="7105"/>
+      </w:tblGrid>
+      <w:tr>
+        <w:tc>
+          <w:tcPr>
+            <w:tcW w:w="2245" w:type="dxa"/>
+          </w:tcPr>
+          <w:p>
+            <w:pPr>
+              <w:rPr>
+                <w:b/>
+              </w:rPr>
+            </w:pPr>
+            <w:r>
+              <w:rPr>
+                <w:b/>
+              </w:rPr>
+              <w:t>Requirement No</w:t>
+            </w:r>
+          </w:p>
+        </w:tc>
+        <w:tc>
+          <w:tcPr>
+            <w:tcW w:w="7105" w:type="dxa"/>
+          </w:tcPr>
+          <w:p>
+            <w:pPr>
+              <w:jc w:val="both"/>
+              <w:rPr>
+                <w:rFonts w:cs="Times New Roman"/>
+                <w:b/>
+                <w:sz w:val="22"/>
+                <w:szCs w:val="20"/>
+              </w:rPr>
+            </w:pPr>
+            <w:r>
+              <w:rPr>
+                <w:rFonts w:cs="Times New Roman"/>
+                <w:b/>
+                <w:sz w:val="22"/>
+                <w:szCs w:val="20"/>
+              </w:rPr>
+              <w:t>Search feature for users</w:t>
+            </w:r>
+          </w:p>
+        </w:tc>
+      </w:tr>
+      <w:tr>
+        <w:tc>
+          <w:tcPr>
+            <w:tcW w:w="2245" w:type="dxa"/>
+          </w:tcPr>
+          <w:p>
+            <w:pPr>
+              <w:jc w:val="both"/>
+              <w:rPr>
+                <w:rFonts w:cs="Times New Roman"/>
+                <w:sz w:val="22"/>
+                <w:szCs w:val="20"/>
+              </w:rPr>
+            </w:pPr>
+            <w:r>
+              <w:rPr>
+                <w:rFonts w:cs="Times New Roman"/>
+                <w:sz w:val="22"/>
+                <w:szCs w:val="20"/>
+              </w:rPr>
+              <w:t>PR1</w:t>
+            </w:r>
+          </w:p>
+        </w:tc>
+        <w:tc>
+          <w:tcPr>
+            <w:tcW w:w="7105" w:type="dxa"/>
+          </w:tcPr>
+          <w:p>
+            <w:pPr>
+              <w:jc w:val="both"/>
+              <w:rPr>
+                <w:rFonts w:cs="Times New Roman"/>
+                <w:sz w:val="22"/>
+                <w:szCs w:val="20"/>
+              </w:rPr>
+            </w:pPr>
+            <w:r>
+              <w:rPr>
+                <w:rFonts w:cs="Times New Roman"/>
+                <w:sz w:val="22"/>
+                <w:szCs w:val="20"/>
+              </w:rPr>
+              <w:t xml:space="preserve">The product </w:t>
+            </w:r>
+            <w:r>
+              <w:rPr>
+                <w:rFonts w:cs="Times New Roman"/>
+                <w:sz w:val="22"/>
+                <w:szCs w:val="20"/>
+              </w:rPr>
+              <w:t>shall be able to search mooring places by entering details by search by city/location/area name in the search box</w:t>
+            </w:r>
+          </w:p>
+        </w:tc>
+      </w:tr>
+      <w:tr>
+        <w:tc>
+          <w:tcPr>
+            <w:tcW w:w="2245" w:type="dxa"/>
+          </w:tcPr>
+          <w:p>
+            <w:pPr>
+              <w:jc w:val="both"/>
+              <w:rPr>
+                <w:rFonts w:cs="Times New Roman"/>
+                <w:sz w:val="22"/>
+                <w:szCs w:val="20"/>
+              </w:rPr>
+            </w:pPr>
+            <w:r>
+              <w:rPr>
+                <w:rFonts w:cs="Times New Roman"/>
+                <w:sz w:val="22"/>
+                <w:szCs w:val="20"/>
+              </w:rPr>
+              <w:t>PR2</w:t>
+            </w:r>
+          </w:p>
+        </w:tc>
+        <w:tc>
+          <w:tcPr>
+            <w:tcW w:w="7105" w:type="dxa"/>
+          </w:tcPr>
+          <w:p>
+            <w:pPr>
+              <w:jc w:val="both"/>
+              <w:rPr>
+                <w:rFonts w:cs="Times New Roman"/>
+                <w:sz w:val="22"/>
+                <w:szCs w:val="20"/>
+              </w:rPr>
+            </w:pPr>
+            <w:r>
+              <w:rPr>
+                <w:rFonts w:cs="Times New Roman"/>
+                <w:sz w:val="22"/>
+                <w:szCs w:val="20"/>
+              </w:rPr>
+              <w:t>The Product</w:t>
+            </w:r>
+            <w:r>
+              <w:rPr>
+                <w:rFonts w:cs="Times New Roman"/>
+                <w:sz w:val="22"/>
+                <w:szCs w:val="20"/>
+              </w:rPr>
+              <w:t xml:space="preserve"> shall be able to view the hotels, restaurants, leisure places and petrol pump near the mooring place in the maps.</w:t>
+            </w:r>
+          </w:p>
+        </w:tc>
+      </w:tr>
+    </w:tbl>
     <w:p>
       <w:pPr>
         <w:jc w:val="both"/>
@@ -9814,29 +9995,423 @@
           <w:szCs w:val="20"/>
         </w:rPr>
       </w:pPr>
-      <w:r>
+    </w:p>
+    <w:tbl>
+      <w:tblPr>
+        <w:tblStyle w:val="TableGrid"/>
+        <w:tblW w:w="0" w:type="auto"/>
+        <w:tblLook w:val="04A0" w:firstRow="1" w:lastRow="0" w:firstColumn="1" w:lastColumn="0" w:noHBand="0" w:noVBand="1"/>
+      </w:tblPr>
+      <w:tblGrid>
+        <w:gridCol w:w="2245"/>
+        <w:gridCol w:w="7105"/>
+      </w:tblGrid>
+      <w:tr>
+        <w:tc>
+          <w:tcPr>
+            <w:tcW w:w="2245" w:type="dxa"/>
+          </w:tcPr>
+          <w:p>
+            <w:pPr>
+              <w:jc w:val="both"/>
+              <w:rPr>
+                <w:rFonts w:cs="Times New Roman"/>
+                <w:b/>
+                <w:sz w:val="22"/>
+                <w:szCs w:val="20"/>
+              </w:rPr>
+            </w:pPr>
+            <w:r>
+              <w:rPr>
+                <w:rFonts w:cs="Times New Roman"/>
+                <w:b/>
+                <w:sz w:val="22"/>
+                <w:szCs w:val="20"/>
+              </w:rPr>
+              <w:t xml:space="preserve">Requirement </w:t>
+            </w:r>
+            <w:r>
+              <w:rPr>
+                <w:rFonts w:cs="Times New Roman"/>
+                <w:b/>
+                <w:sz w:val="22"/>
+                <w:szCs w:val="20"/>
+              </w:rPr>
+              <w:t>Type</w:t>
+            </w:r>
+          </w:p>
+        </w:tc>
+        <w:tc>
+          <w:tcPr>
+            <w:tcW w:w="7105" w:type="dxa"/>
+          </w:tcPr>
+          <w:p>
+            <w:pPr>
+              <w:jc w:val="both"/>
+              <w:rPr>
+                <w:rFonts w:cs="Times New Roman"/>
+                <w:b/>
+                <w:sz w:val="22"/>
+                <w:szCs w:val="20"/>
+              </w:rPr>
+            </w:pPr>
+            <w:r>
+              <w:rPr>
+                <w:rFonts w:cs="Times New Roman"/>
+                <w:b/>
+                <w:sz w:val="22"/>
+                <w:szCs w:val="20"/>
+              </w:rPr>
+              <w:t>Rental place payment</w:t>
+            </w:r>
+          </w:p>
+        </w:tc>
+      </w:tr>
+      <w:tr>
+        <w:tc>
+          <w:tcPr>
+            <w:tcW w:w="2245" w:type="dxa"/>
+          </w:tcPr>
+          <w:p>
+            <w:pPr>
+              <w:jc w:val="both"/>
+              <w:rPr>
+                <w:rFonts w:cs="Times New Roman"/>
+                <w:sz w:val="22"/>
+                <w:szCs w:val="20"/>
+              </w:rPr>
+            </w:pPr>
+            <w:r>
+              <w:rPr>
+                <w:rFonts w:cs="Times New Roman"/>
+                <w:sz w:val="22"/>
+                <w:szCs w:val="20"/>
+              </w:rPr>
+              <w:t>PR4</w:t>
+            </w:r>
+          </w:p>
+        </w:tc>
+        <w:tc>
+          <w:tcPr>
+            <w:tcW w:w="7105" w:type="dxa"/>
+          </w:tcPr>
+          <w:p>
+            <w:pPr>
+              <w:jc w:val="both"/>
+              <w:rPr>
+                <w:rFonts w:cs="Times New Roman"/>
+                <w:sz w:val="22"/>
+                <w:szCs w:val="20"/>
+              </w:rPr>
+            </w:pPr>
+            <w:r>
+              <w:rPr>
+                <w:rFonts w:cs="Times New Roman"/>
+                <w:sz w:val="22"/>
+                <w:szCs w:val="20"/>
+              </w:rPr>
+              <w:t xml:space="preserve">The product </w:t>
+            </w:r>
+            <w:r>
+              <w:rPr>
+                <w:rFonts w:cs="Times New Roman"/>
+                <w:sz w:val="22"/>
+                <w:szCs w:val="20"/>
+              </w:rPr>
+              <w:t>shall be able to enter payment details in the application</w:t>
+            </w:r>
+          </w:p>
+        </w:tc>
+      </w:tr>
+      <w:tr>
+        <w:tc>
+          <w:tcPr>
+            <w:tcW w:w="2245" w:type="dxa"/>
+          </w:tcPr>
+          <w:p>
+            <w:pPr>
+              <w:jc w:val="both"/>
+              <w:rPr>
+                <w:rFonts w:cs="Times New Roman"/>
+                <w:sz w:val="22"/>
+                <w:szCs w:val="20"/>
+              </w:rPr>
+            </w:pPr>
+            <w:r>
+              <w:rPr>
+                <w:rFonts w:cs="Times New Roman"/>
+                <w:sz w:val="22"/>
+                <w:szCs w:val="20"/>
+              </w:rPr>
+              <w:t>PR5</w:t>
+            </w:r>
+          </w:p>
+        </w:tc>
+        <w:tc>
+          <w:tcPr>
+            <w:tcW w:w="7105" w:type="dxa"/>
+          </w:tcPr>
+          <w:p>
+            <w:pPr>
+              <w:jc w:val="both"/>
+              <w:rPr>
+                <w:rFonts w:cs="Times New Roman"/>
+                <w:sz w:val="22"/>
+                <w:szCs w:val="20"/>
+              </w:rPr>
+            </w:pPr>
+            <w:r>
+              <w:rPr>
+                <w:rFonts w:cs="Times New Roman"/>
+                <w:sz w:val="22"/>
+                <w:szCs w:val="20"/>
+              </w:rPr>
+              <w:t xml:space="preserve">The Product </w:t>
+            </w:r>
+            <w:r>
+              <w:rPr>
+                <w:rFonts w:cs="Times New Roman"/>
+                <w:sz w:val="22"/>
+                <w:szCs w:val="20"/>
+              </w:rPr>
+              <w:t xml:space="preserve">shall be able to pay the mooring place rent </w:t>
+            </w:r>
+            <w:r>
+              <w:rPr>
+                <w:rFonts w:cs="Times New Roman"/>
+                <w:sz w:val="22"/>
+                <w:szCs w:val="20"/>
+              </w:rPr>
+              <w:t xml:space="preserve">an </w:t>
+            </w:r>
+            <w:r>
+              <w:rPr>
+                <w:rFonts w:cs="Times New Roman"/>
+                <w:sz w:val="22"/>
+                <w:szCs w:val="20"/>
+              </w:rPr>
+              <w:t>through in-app payment gateway</w:t>
+            </w:r>
+          </w:p>
+        </w:tc>
+      </w:tr>
+    </w:tbl>
+    <w:p>
+      <w:pPr>
+        <w:jc w:val="both"/>
         <w:rPr>
           <w:rFonts w:cs="Times New Roman"/>
           <w:sz w:val="22"/>
           <w:szCs w:val="20"/>
         </w:rPr>
-        <w:t>PR1:</w:t>
-      </w:r>
-      <w:r>
+      </w:pPr>
+    </w:p>
+    <w:tbl>
+      <w:tblPr>
+        <w:tblStyle w:val="TableGrid"/>
+        <w:tblW w:w="0" w:type="auto"/>
+        <w:tblLook w:val="04A0" w:firstRow="1" w:lastRow="0" w:firstColumn="1" w:lastColumn="0" w:noHBand="0" w:noVBand="1"/>
+      </w:tblPr>
+      <w:tblGrid>
+        <w:gridCol w:w="2245"/>
+        <w:gridCol w:w="7105"/>
+      </w:tblGrid>
+      <w:tr>
+        <w:tc>
+          <w:tcPr>
+            <w:tcW w:w="2245" w:type="dxa"/>
+          </w:tcPr>
+          <w:p>
+            <w:pPr>
+              <w:jc w:val="both"/>
+              <w:rPr>
+                <w:rFonts w:cs="Times New Roman"/>
+                <w:b/>
+                <w:sz w:val="22"/>
+                <w:szCs w:val="20"/>
+              </w:rPr>
+            </w:pPr>
+            <w:r>
+              <w:rPr>
+                <w:rFonts w:cs="Times New Roman"/>
+                <w:b/>
+                <w:sz w:val="22"/>
+                <w:szCs w:val="20"/>
+              </w:rPr>
+              <w:t>Requirement Type</w:t>
+            </w:r>
+          </w:p>
+        </w:tc>
+        <w:tc>
+          <w:tcPr>
+            <w:tcW w:w="7105" w:type="dxa"/>
+          </w:tcPr>
+          <w:p>
+            <w:pPr>
+              <w:jc w:val="both"/>
+              <w:rPr>
+                <w:rFonts w:cs="Times New Roman"/>
+                <w:b/>
+                <w:sz w:val="22"/>
+                <w:szCs w:val="20"/>
+              </w:rPr>
+            </w:pPr>
+            <w:r>
+              <w:rPr>
+                <w:rFonts w:cs="Times New Roman"/>
+                <w:b/>
+                <w:sz w:val="22"/>
+                <w:szCs w:val="20"/>
+              </w:rPr>
+              <w:t xml:space="preserve">Register </w:t>
+            </w:r>
+            <w:r>
+              <w:rPr>
+                <w:rFonts w:cs="Times New Roman"/>
+                <w:b/>
+                <w:sz w:val="22"/>
+                <w:szCs w:val="20"/>
+              </w:rPr>
+              <w:t>and contract</w:t>
+            </w:r>
+          </w:p>
+        </w:tc>
+      </w:tr>
+      <w:tr>
+        <w:tc>
+          <w:tcPr>
+            <w:tcW w:w="2245" w:type="dxa"/>
+          </w:tcPr>
+          <w:p>
+            <w:pPr>
+              <w:jc w:val="both"/>
+              <w:rPr>
+                <w:rFonts w:cs="Times New Roman"/>
+                <w:sz w:val="22"/>
+                <w:szCs w:val="20"/>
+              </w:rPr>
+            </w:pPr>
+            <w:r>
+              <w:rPr>
+                <w:rFonts w:cs="Times New Roman"/>
+                <w:sz w:val="22"/>
+                <w:szCs w:val="20"/>
+              </w:rPr>
+              <w:t>PR3</w:t>
+            </w:r>
+          </w:p>
+        </w:tc>
+        <w:tc>
+          <w:tcPr>
+            <w:tcW w:w="7105" w:type="dxa"/>
+          </w:tcPr>
+          <w:p>
+            <w:pPr>
+              <w:jc w:val="both"/>
+              <w:rPr>
+                <w:rFonts w:cs="Times New Roman"/>
+                <w:sz w:val="22"/>
+                <w:szCs w:val="20"/>
+              </w:rPr>
+            </w:pPr>
+            <w:r>
+              <w:rPr>
+                <w:rFonts w:cs="Times New Roman"/>
+                <w:sz w:val="22"/>
+                <w:szCs w:val="20"/>
+              </w:rPr>
+              <w:t>User shall be able to select the mooring place and apply for registering</w:t>
+            </w:r>
+          </w:p>
+        </w:tc>
+      </w:tr>
+      <w:tr>
+        <w:trPr>
+          <w:trHeight w:val="377"/>
+        </w:trPr>
+        <w:tc>
+          <w:tcPr>
+            <w:tcW w:w="2245" w:type="dxa"/>
+          </w:tcPr>
+          <w:p>
+            <w:pPr>
+              <w:jc w:val="both"/>
+              <w:rPr>
+                <w:rFonts w:cs="Times New Roman"/>
+                <w:sz w:val="22"/>
+                <w:szCs w:val="20"/>
+              </w:rPr>
+            </w:pPr>
+            <w:r>
+              <w:rPr>
+                <w:rFonts w:cs="Times New Roman"/>
+                <w:sz w:val="22"/>
+                <w:szCs w:val="20"/>
+              </w:rPr>
+              <w:t>PR6:</w:t>
+            </w:r>
+          </w:p>
+        </w:tc>
+        <w:tc>
+          <w:tcPr>
+            <w:tcW w:w="7105" w:type="dxa"/>
+          </w:tcPr>
+          <w:p>
+            <w:pPr>
+              <w:jc w:val="both"/>
+              <w:rPr>
+                <w:rFonts w:cs="Times New Roman"/>
+                <w:sz w:val="22"/>
+                <w:szCs w:val="20"/>
+              </w:rPr>
+            </w:pPr>
+            <w:r>
+              <w:rPr>
+                <w:rFonts w:cs="Times New Roman"/>
+                <w:sz w:val="22"/>
+                <w:szCs w:val="20"/>
+              </w:rPr>
+              <w:t>User shall be able to select download the rent contract</w:t>
+            </w:r>
+          </w:p>
+        </w:tc>
+      </w:tr>
+    </w:tbl>
+    <w:p>
+      <w:pPr>
+        <w:jc w:val="both"/>
         <w:rPr>
           <w:rFonts w:cs="Times New Roman"/>
           <w:sz w:val="22"/>
           <w:szCs w:val="20"/>
         </w:rPr>
-        <w:t xml:space="preserve"> User shall be able to search </w:t>
-      </w:r>
-      <w:r>
+      </w:pPr>
+    </w:p>
+    <w:p>
+      <w:pPr>
+        <w:jc w:val="both"/>
         <w:rPr>
           <w:rFonts w:cs="Times New Roman"/>
           <w:sz w:val="22"/>
           <w:szCs w:val="20"/>
         </w:rPr>
-        <w:t>mooring places by entering details by search by city/location/area name in the search box</w:t>
+      </w:pPr>
+      <w:bookmarkStart w:id="17" w:name="_GoBack"/>
+      <w:r>
+        <w:rPr>
+          <w:rFonts w:cs="Times New Roman"/>
+          <w:sz w:val="22"/>
+          <w:szCs w:val="20"/>
+        </w:rPr>
+        <w:t>PR7</w:t>
+      </w:r>
+      <w:r>
+        <w:rPr>
+          <w:rFonts w:cs="Times New Roman"/>
+          <w:sz w:val="22"/>
+          <w:szCs w:val="20"/>
+        </w:rPr>
+        <w:t>: User shall be able to add mooring places in the system</w:t>
       </w:r>
     </w:p>
     <w:p>
@@ -9854,7 +10429,7 @@
           <w:sz w:val="22"/>
           <w:szCs w:val="20"/>
         </w:rPr>
-        <w:t>PR2:</w:t>
+        <w:t>PR8</w:t>
       </w:r>
       <w:r>
         <w:rPr>
@@ -9862,9 +10437,133 @@
           <w:sz w:val="22"/>
           <w:szCs w:val="20"/>
         </w:rPr>
-        <w:t xml:space="preserve"> User shall be able to view the hotels, restaurants, leisure places and petrol pump near the mooring place in the maps.</w:t>
-      </w:r>
-    </w:p>
+        <w:t>: User shall be able to approve renting request in to the mooring place owner</w:t>
+      </w:r>
+    </w:p>
+    <w:tbl>
+      <w:tblPr>
+        <w:tblStyle w:val="TableGrid"/>
+        <w:tblW w:w="0" w:type="auto"/>
+        <w:tblLook w:val="04A0" w:firstRow="1" w:lastRow="0" w:firstColumn="1" w:lastColumn="0" w:noHBand="0" w:noVBand="1"/>
+      </w:tblPr>
+      <w:tblGrid>
+        <w:gridCol w:w="2245"/>
+        <w:gridCol w:w="7045"/>
+      </w:tblGrid>
+      <w:tr>
+        <w:trPr>
+          <w:trHeight w:val="805"/>
+        </w:trPr>
+        <w:tc>
+          <w:tcPr>
+            <w:tcW w:w="2245" w:type="dxa"/>
+          </w:tcPr>
+          <w:bookmarkEnd w:id="17"/>
+          <w:p>
+            <w:pPr>
+              <w:jc w:val="both"/>
+              <w:rPr>
+                <w:rFonts w:cs="Times New Roman"/>
+                <w:sz w:val="22"/>
+                <w:szCs w:val="20"/>
+              </w:rPr>
+            </w:pPr>
+            <w:r>
+              <w:rPr>
+                <w:rFonts w:cs="Times New Roman"/>
+                <w:sz w:val="22"/>
+                <w:szCs w:val="20"/>
+              </w:rPr>
+              <w:t xml:space="preserve">PR9: </w:t>
+            </w:r>
+          </w:p>
+        </w:tc>
+        <w:tc>
+          <w:tcPr>
+            <w:tcW w:w="7045" w:type="dxa"/>
+          </w:tcPr>
+          <w:p>
+            <w:pPr>
+              <w:jc w:val="both"/>
+              <w:rPr>
+                <w:rFonts w:cs="Times New Roman"/>
+                <w:sz w:val="22"/>
+                <w:szCs w:val="20"/>
+              </w:rPr>
+            </w:pPr>
+            <w:r>
+              <w:rPr>
+                <w:rFonts w:cs="Times New Roman"/>
+                <w:sz w:val="22"/>
+                <w:szCs w:val="20"/>
+              </w:rPr>
+              <w:t>User shall be able to rate the mooring place experience after the rent time</w:t>
+            </w:r>
+          </w:p>
+        </w:tc>
+      </w:tr>
+      <w:tr>
+        <w:trPr>
+          <w:trHeight w:val="422"/>
+        </w:trPr>
+        <w:tc>
+          <w:tcPr>
+            <w:tcW w:w="2245" w:type="dxa"/>
+          </w:tcPr>
+          <w:p>
+            <w:pPr>
+              <w:jc w:val="both"/>
+              <w:rPr>
+                <w:rFonts w:cs="Times New Roman"/>
+                <w:sz w:val="22"/>
+                <w:szCs w:val="20"/>
+              </w:rPr>
+            </w:pPr>
+            <w:r>
+              <w:rPr>
+                <w:rFonts w:cs="Times New Roman"/>
+                <w:sz w:val="22"/>
+                <w:szCs w:val="20"/>
+              </w:rPr>
+              <w:t xml:space="preserve">PR10: </w:t>
+            </w:r>
+          </w:p>
+        </w:tc>
+        <w:tc>
+          <w:tcPr>
+            <w:tcW w:w="7045" w:type="dxa"/>
+          </w:tcPr>
+          <w:p>
+            <w:pPr>
+              <w:jc w:val="both"/>
+              <w:rPr>
+                <w:rFonts w:cs="Times New Roman"/>
+                <w:sz w:val="22"/>
+                <w:szCs w:val="20"/>
+              </w:rPr>
+            </w:pPr>
+            <w:r>
+              <w:rPr>
+                <w:rFonts w:cs="Times New Roman"/>
+                <w:sz w:val="22"/>
+                <w:szCs w:val="20"/>
+              </w:rPr>
+              <w:t>User shall be able to rate the mooring place tenant</w:t>
+            </w:r>
+          </w:p>
+          <w:p>
+            <w:pPr>
+              <w:jc w:val="both"/>
+              <w:rPr>
+                <w:rFonts w:cs="Times New Roman"/>
+                <w:sz w:val="22"/>
+                <w:szCs w:val="20"/>
+              </w:rPr>
+            </w:pPr>
+          </w:p>
+        </w:tc>
+      </w:tr>
+    </w:tbl>
     <w:p>
       <w:pPr>
         <w:jc w:val="both"/>
@@ -9874,21 +10573,39 @@
           <w:szCs w:val="20"/>
         </w:rPr>
       </w:pPr>
-      <w:r>
+    </w:p>
+    <w:p>
+      <w:pPr>
+        <w:jc w:val="both"/>
         <w:rPr>
           <w:rFonts w:cs="Times New Roman"/>
           <w:sz w:val="22"/>
           <w:szCs w:val="20"/>
         </w:rPr>
-        <w:t>PR3:</w:t>
-      </w:r>
+      </w:pPr>
       <w:r>
         <w:rPr>
           <w:rFonts w:cs="Times New Roman"/>
           <w:sz w:val="22"/>
           <w:szCs w:val="20"/>
         </w:rPr>
-        <w:t xml:space="preserve"> User shall be able to select the mooring place and apply for registering </w:t>
+        <w:t>PR11</w:t>
+      </w:r>
+      <w:r>
+        <w:rPr>
+          <w:rFonts w:cs="Times New Roman"/>
+          <w:sz w:val="22"/>
+          <w:szCs w:val="20"/>
+        </w:rPr>
+        <w:t xml:space="preserve">: User shall be able to </w:t>
+      </w:r>
+      <w:r>
+        <w:rPr>
+          <w:rFonts w:cs="Times New Roman"/>
+          <w:sz w:val="22"/>
+          <w:szCs w:val="20"/>
+        </w:rPr>
+        <w:t>register as a tenant</w:t>
       </w:r>
     </w:p>
     <w:p>
@@ -9906,7 +10623,7 @@
           <w:sz w:val="22"/>
           <w:szCs w:val="20"/>
         </w:rPr>
-        <w:t>PR4</w:t>
+        <w:t>PR12</w:t>
       </w:r>
       <w:r>
         <w:rPr>
@@ -9914,7 +10631,15 @@
           <w:sz w:val="22"/>
           <w:szCs w:val="20"/>
         </w:rPr>
-        <w:t>: User shall be able to enter payment details in the application</w:t>
+        <w:t>:</w:t>
+      </w:r>
+      <w:r>
+        <w:rPr>
+          <w:rFonts w:cs="Times New Roman"/>
+          <w:sz w:val="22"/>
+          <w:szCs w:val="20"/>
+        </w:rPr>
+        <w:t xml:space="preserve"> User shall be able to enter boat dimensions (length, width and height) in its user profile</w:t>
       </w:r>
     </w:p>
     <w:p>
@@ -9932,7 +10657,7 @@
           <w:sz w:val="22"/>
           <w:szCs w:val="20"/>
         </w:rPr>
-        <w:t>PR5</w:t>
+        <w:t>PR</w:t>
       </w:r>
       <w:r>
         <w:rPr>
@@ -9940,7 +10665,23 @@
           <w:sz w:val="22"/>
           <w:szCs w:val="20"/>
         </w:rPr>
-        <w:t>: User shall be able to pay the mooring place rent through in-app payment gateway</w:t>
+        <w:t>1</w:t>
+      </w:r>
+      <w:r>
+        <w:rPr>
+          <w:rFonts w:cs="Times New Roman"/>
+          <w:sz w:val="22"/>
+          <w:szCs w:val="20"/>
+        </w:rPr>
+        <w:t>3:</w:t>
+      </w:r>
+      <w:r>
+        <w:rPr>
+          <w:rFonts w:cs="Times New Roman"/>
+          <w:sz w:val="22"/>
+          <w:szCs w:val="20"/>
+        </w:rPr>
+        <w:t xml:space="preserve"> User shall be able to select the duration of rent by days to rent out mooring </w:t>
       </w:r>
     </w:p>
     <w:p>
@@ -9958,7 +10699,7 @@
           <w:sz w:val="22"/>
           <w:szCs w:val="20"/>
         </w:rPr>
-        <w:t>PR6</w:t>
+        <w:t>PR</w:t>
       </w:r>
       <w:r>
         <w:rPr>
@@ -9966,7 +10707,47 @@
           <w:sz w:val="22"/>
           <w:szCs w:val="20"/>
         </w:rPr>
-        <w:t>: User shall be able to select download the rent contract</w:t>
+        <w:t>14</w:t>
+      </w:r>
+      <w:r>
+        <w:rPr>
+          <w:rFonts w:cs="Times New Roman"/>
+          <w:sz w:val="22"/>
+          <w:szCs w:val="20"/>
+        </w:rPr>
+        <w:t>:</w:t>
+      </w:r>
+      <w:r>
+        <w:rPr>
+          <w:rFonts w:cs="Times New Roman"/>
+          <w:sz w:val="22"/>
+          <w:szCs w:val="20"/>
+        </w:rPr>
+        <w:t xml:space="preserve"> User </w:t>
+      </w:r>
+      <w:r>
+        <w:rPr>
+          <w:rFonts w:cs="Times New Roman"/>
+          <w:sz w:val="22"/>
+          <w:szCs w:val="20"/>
+        </w:rPr>
+        <w:t xml:space="preserve">as a mooring place owner </w:t>
+      </w:r>
+      <w:r>
+        <w:rPr>
+          <w:rFonts w:cs="Times New Roman"/>
+          <w:sz w:val="22"/>
+          <w:szCs w:val="20"/>
+        </w:rPr>
+        <w:t xml:space="preserve">shall be </w:t>
+      </w:r>
+      <w:r>
+        <w:rPr>
+          <w:rFonts w:cs="Times New Roman"/>
+          <w:sz w:val="22"/>
+          <w:szCs w:val="20"/>
+        </w:rPr>
+        <w:t>able to view the rental request of the mooring place.</w:t>
       </w:r>
     </w:p>
     <w:p>
@@ -9984,7 +10765,8 @@
           <w:sz w:val="22"/>
           <w:szCs w:val="20"/>
         </w:rPr>
-        <w:t>PR7</w:t>
+        <w:lastRenderedPageBreak/>
+        <w:t xml:space="preserve">PR15: ABC </w:t>
       </w:r>
       <w:r>
         <w:rPr>
@@ -9992,7 +10774,23 @@
           <w:sz w:val="22"/>
           <w:szCs w:val="20"/>
         </w:rPr>
-        <w:t>: User shall be able to add mooring places in the system</w:t>
+        <w:t>Company</w:t>
+      </w:r>
+      <w:r>
+        <w:rPr>
+          <w:rFonts w:cs="Times New Roman"/>
+          <w:sz w:val="22"/>
+          <w:szCs w:val="20"/>
+        </w:rPr>
+        <w:t xml:space="preserve"> shall be able to check the activities of user if user</w:t>
+      </w:r>
+      <w:r>
+        <w:rPr>
+          <w:rFonts w:cs="Times New Roman"/>
+          <w:sz w:val="22"/>
+          <w:szCs w:val="20"/>
+        </w:rPr>
+        <w:t xml:space="preserve"> does violate company rules and regulations</w:t>
       </w:r>
     </w:p>
     <w:p>
@@ -10004,250 +10802,6 @@
           <w:szCs w:val="20"/>
         </w:rPr>
       </w:pPr>
-      <w:r>
-        <w:rPr>
-          <w:rFonts w:cs="Times New Roman"/>
-          <w:sz w:val="22"/>
-          <w:szCs w:val="20"/>
-        </w:rPr>
-        <w:t>PR8</w:t>
-      </w:r>
-      <w:r>
-        <w:rPr>
-          <w:rFonts w:cs="Times New Roman"/>
-          <w:sz w:val="22"/>
-          <w:szCs w:val="20"/>
-        </w:rPr>
-        <w:t>: User shall be able to approve renting request in to the mooring place owner</w:t>
-      </w:r>
-    </w:p>
-    <w:p>
-      <w:pPr>
-        <w:jc w:val="both"/>
-        <w:rPr>
-          <w:rFonts w:cs="Times New Roman"/>
-          <w:sz w:val="22"/>
-          <w:szCs w:val="20"/>
-        </w:rPr>
-      </w:pPr>
-      <w:r>
-        <w:rPr>
-          <w:rFonts w:cs="Times New Roman"/>
-          <w:sz w:val="22"/>
-          <w:szCs w:val="20"/>
-        </w:rPr>
-        <w:t>PR9</w:t>
-      </w:r>
-      <w:r>
-        <w:rPr>
-          <w:rFonts w:cs="Times New Roman"/>
-          <w:sz w:val="22"/>
-          <w:szCs w:val="20"/>
-        </w:rPr>
-        <w:t>: User shall be able to rate the mooring place experience after the rent time</w:t>
-      </w:r>
-    </w:p>
-    <w:p>
-      <w:pPr>
-        <w:jc w:val="both"/>
-        <w:rPr>
-          <w:rFonts w:cs="Times New Roman"/>
-          <w:sz w:val="22"/>
-          <w:szCs w:val="20"/>
-        </w:rPr>
-      </w:pPr>
-      <w:r>
-        <w:rPr>
-          <w:rFonts w:cs="Times New Roman"/>
-          <w:sz w:val="22"/>
-          <w:szCs w:val="20"/>
-        </w:rPr>
-        <w:t>PR10</w:t>
-      </w:r>
-      <w:r>
-        <w:rPr>
-          <w:rFonts w:cs="Times New Roman"/>
-          <w:sz w:val="22"/>
-          <w:szCs w:val="20"/>
-        </w:rPr>
-        <w:t>: User shall be able to rate the mooring place tenant</w:t>
-      </w:r>
-    </w:p>
-    <w:p>
-      <w:pPr>
-        <w:jc w:val="both"/>
-        <w:rPr>
-          <w:rFonts w:cs="Times New Roman"/>
-          <w:sz w:val="22"/>
-          <w:szCs w:val="20"/>
-        </w:rPr>
-      </w:pPr>
-      <w:r>
-        <w:rPr>
-          <w:rFonts w:cs="Times New Roman"/>
-          <w:sz w:val="22"/>
-          <w:szCs w:val="20"/>
-        </w:rPr>
-        <w:t>PR11</w:t>
-      </w:r>
-      <w:r>
-        <w:rPr>
-          <w:rFonts w:cs="Times New Roman"/>
-          <w:sz w:val="22"/>
-          <w:szCs w:val="20"/>
-        </w:rPr>
-        <w:t xml:space="preserve">: User shall be able to </w:t>
-      </w:r>
-      <w:r>
-        <w:rPr>
-          <w:rFonts w:cs="Times New Roman"/>
-          <w:sz w:val="22"/>
-          <w:szCs w:val="20"/>
-        </w:rPr>
-        <w:t>register as a tenant</w:t>
-      </w:r>
-    </w:p>
-    <w:p>
-      <w:pPr>
-        <w:jc w:val="both"/>
-        <w:rPr>
-          <w:rFonts w:cs="Times New Roman"/>
-          <w:sz w:val="22"/>
-          <w:szCs w:val="20"/>
-        </w:rPr>
-      </w:pPr>
-      <w:r>
-        <w:rPr>
-          <w:rFonts w:cs="Times New Roman"/>
-          <w:sz w:val="22"/>
-          <w:szCs w:val="20"/>
-        </w:rPr>
-        <w:t>PR12</w:t>
-      </w:r>
-      <w:r>
-        <w:rPr>
-          <w:rFonts w:cs="Times New Roman"/>
-          <w:sz w:val="22"/>
-          <w:szCs w:val="20"/>
-        </w:rPr>
-        <w:t>:</w:t>
-      </w:r>
-      <w:r>
-        <w:rPr>
-          <w:rFonts w:cs="Times New Roman"/>
-          <w:sz w:val="22"/>
-          <w:szCs w:val="20"/>
-        </w:rPr>
-        <w:t xml:space="preserve"> User shall be able to enter boat dimensions (length, width and height) in its user profile</w:t>
-      </w:r>
-    </w:p>
-    <w:p>
-      <w:pPr>
-        <w:jc w:val="both"/>
-        <w:rPr>
-          <w:rFonts w:cs="Times New Roman"/>
-          <w:sz w:val="22"/>
-          <w:szCs w:val="20"/>
-        </w:rPr>
-      </w:pPr>
-      <w:r>
-        <w:rPr>
-          <w:rFonts w:cs="Times New Roman"/>
-          <w:sz w:val="22"/>
-          <w:szCs w:val="20"/>
-        </w:rPr>
-        <w:t>PR</w:t>
-      </w:r>
-      <w:r>
-        <w:rPr>
-          <w:rFonts w:cs="Times New Roman"/>
-          <w:sz w:val="22"/>
-          <w:szCs w:val="20"/>
-        </w:rPr>
-        <w:t>1</w:t>
-      </w:r>
-      <w:r>
-        <w:rPr>
-          <w:rFonts w:cs="Times New Roman"/>
-          <w:sz w:val="22"/>
-          <w:szCs w:val="20"/>
-        </w:rPr>
-        <w:t>3:</w:t>
-      </w:r>
-      <w:r>
-        <w:rPr>
-          <w:rFonts w:cs="Times New Roman"/>
-          <w:sz w:val="22"/>
-          <w:szCs w:val="20"/>
-        </w:rPr>
-        <w:t xml:space="preserve"> User shall be able to select the duration of rent by days to rent out mooring </w:t>
-      </w:r>
-    </w:p>
-    <w:p>
-      <w:pPr>
-        <w:jc w:val="both"/>
-        <w:rPr>
-          <w:rFonts w:cs="Times New Roman"/>
-          <w:sz w:val="22"/>
-          <w:szCs w:val="20"/>
-        </w:rPr>
-      </w:pPr>
-      <w:r>
-        <w:rPr>
-          <w:rFonts w:cs="Times New Roman"/>
-          <w:sz w:val="22"/>
-          <w:szCs w:val="20"/>
-        </w:rPr>
-        <w:t>PR</w:t>
-      </w:r>
-      <w:r>
-        <w:rPr>
-          <w:rFonts w:cs="Times New Roman"/>
-          <w:sz w:val="22"/>
-          <w:szCs w:val="20"/>
-        </w:rPr>
-        <w:t>14</w:t>
-      </w:r>
-      <w:r>
-        <w:rPr>
-          <w:rFonts w:cs="Times New Roman"/>
-          <w:sz w:val="22"/>
-          <w:szCs w:val="20"/>
-        </w:rPr>
-        <w:t>:</w:t>
-      </w:r>
-      <w:r>
-        <w:rPr>
-          <w:rFonts w:cs="Times New Roman"/>
-          <w:sz w:val="22"/>
-          <w:szCs w:val="20"/>
-        </w:rPr>
-        <w:t xml:space="preserve"> User </w:t>
-      </w:r>
-      <w:r>
-        <w:rPr>
-          <w:rFonts w:cs="Times New Roman"/>
-          <w:sz w:val="22"/>
-          <w:szCs w:val="20"/>
-        </w:rPr>
-        <w:t xml:space="preserve">as a mooring place owner </w:t>
-      </w:r>
-      <w:r>
-        <w:rPr>
-          <w:rFonts w:cs="Times New Roman"/>
-          <w:sz w:val="22"/>
-          <w:szCs w:val="20"/>
-        </w:rPr>
-        <w:t xml:space="preserve">shall be </w:t>
-      </w:r>
-      <w:r>
-        <w:rPr>
-          <w:rFonts w:cs="Times New Roman"/>
-          <w:sz w:val="22"/>
-          <w:szCs w:val="20"/>
-        </w:rPr>
-        <w:t>able to view the rental request of the mooring place.</w:t>
-      </w:r>
     </w:p>
     <w:p>
       <w:pPr>
@@ -10344,7 +10898,6 @@
           <w:sz w:val="20"/>
           <w:szCs w:val="20"/>
         </w:rPr>
-        <w:lastRenderedPageBreak/>
         <w:drawing>
           <wp:inline distT="0" distB="0" distL="0" distR="0">
             <wp:extent cx="5295900" cy="2773481"/>
@@ -11538,7 +12091,19 @@
         <w:t>QR5:</w:t>
       </w:r>
       <w:r>
-        <w:t xml:space="preserve"> System response time of every page must not exceed 5 sec.</w:t>
+        <w:t xml:space="preserve"> System response time of every page must not </w:t>
+      </w:r>
+      <w:r>
+        <w:t>in less than</w:t>
+      </w:r>
+      <w:r>
+        <w:t xml:space="preserve"> </w:t>
+      </w:r>
+      <w:r>
+        <w:t>2</w:t>
+      </w:r>
+      <w:r>
+        <w:t xml:space="preserve"> sec.</w:t>
       </w:r>
     </w:p>
     <w:p>
@@ -11555,7 +12120,13 @@
         <w:t xml:space="preserve">QR6: </w:t>
       </w:r>
       <w:r>
-        <w:t>All the applied filters must generate result within 5 sec</w:t>
+        <w:t>All the applied filte</w:t>
+      </w:r>
+      <w:r>
+        <w:t>rs must generate result less than 2</w:t>
+      </w:r>
+      <w:r>
+        <w:t xml:space="preserve"> sec</w:t>
       </w:r>
     </w:p>
     <w:p>
@@ -11570,7 +12141,7 @@
           <w:b/>
           <w:sz w:val="28"/>
         </w:rPr>
-        <w:t>Security:</w:t>
+        <w:t>Maintenance:</w:t>
       </w:r>
     </w:p>
     <w:p>
@@ -11580,41 +12151,21 @@
       </w:pPr>
       <w:r>
         <w:rPr>
-          <w:rFonts w:cs="Times New Roman"/>
           <w:sz w:val="20"/>
-          <w:szCs w:val="20"/>
-        </w:rPr>
-        <w:t xml:space="preserve">QR7: </w:t>
-      </w:r>
-      <w:r>
-        <w:t>User cannot perform any contractual agreement about the mooring place without explicit user authorization.</w:t>
-      </w:r>
-    </w:p>
-    <w:p>
-      <w:pPr>
-        <w:rPr>
-          <w:b/>
-          <w:sz w:val="28"/>
-        </w:rPr>
-      </w:pPr>
-      <w:r>
-        <w:rPr>
-          <w:b/>
-          <w:sz w:val="28"/>
-        </w:rPr>
-        <w:t>Maintenance:</w:t>
-      </w:r>
-    </w:p>
-    <w:p>
-      <w:pPr>
-        <w:spacing w:after="160" w:line="259" w:lineRule="auto"/>
-        <w:jc w:val="both"/>
-      </w:pPr>
+        </w:rPr>
+        <w:t>QR</w:t>
+      </w:r>
       <w:r>
         <w:rPr>
           <w:sz w:val="20"/>
         </w:rPr>
-        <w:t xml:space="preserve">QR8: </w:t>
+        <w:t>7</w:t>
+      </w:r>
+      <w:r>
+        <w:rPr>
+          <w:sz w:val="20"/>
+        </w:rPr>
+        <w:t xml:space="preserve">: </w:t>
       </w:r>
       <w:r>
         <w:t>System must be modifiable at any time in future to be existing features.</w:t>
@@ -11632,9 +12183,51 @@
     </w:p>
     <w:p>
       <w:pPr>
-        <w:spacing w:after="160" w:line="259" w:lineRule="auto"/>
-        <w:jc w:val="both"/>
-      </w:pPr>
+        <w:pStyle w:val="Heading1"/>
+      </w:pPr>
+      <w:r>
+        <w:t>Section 7: Policy and Regulation Requirements</w:t>
+      </w:r>
+    </w:p>
+    <w:p>
+      <w:r>
+        <w:t>RP1: The product should interact with the Country’s national tax agency to identify the user credit score.</w:t>
+      </w:r>
+    </w:p>
+    <w:p>
+      <w:r>
+        <w:t>RP2: The product shall support in-app payment verified through Bank ID.</w:t>
+      </w:r>
+    </w:p>
+    <w:p>
+      <w:r>
+        <w:t xml:space="preserve">RP3: The Product shall support verifying user boat license data  </w:t>
+      </w:r>
+    </w:p>
+    <w:p>
+      <w:r>
+        <w:t xml:space="preserve">RP4: The product shall support verifying mooring place owner </w:t>
+      </w:r>
+      <w:r>
+        <w:t>place details</w:t>
+      </w:r>
+    </w:p>
+    <w:p>
+      <w:r>
+        <w:t>RP5: The product shall support option to view terms and conditions</w:t>
+      </w:r>
+      <w:r>
+        <w:t xml:space="preserve"> of the mooring place </w:t>
+      </w:r>
+      <w:r>
+        <w:t xml:space="preserve">guidance and regulatory terms </w:t>
+      </w:r>
+      <w:r>
+        <w:t>and</w:t>
+      </w:r>
+      <w:r>
+        <w:t xml:space="preserve"> conditions</w:t>
+      </w:r>
     </w:p>
     <w:bookmarkStart w:id="20" w:name="_Toc119673025" w:displacedByCustomXml="next"/>
     <w:bookmarkStart w:id="21" w:name="_Toc24362568" w:displacedByCustomXml="next"/>
@@ -11653,7 +12246,6 @@
           <w:docPartUnique/>
         </w:docPartObj>
       </w:sdtPr>
-      <w:sdtEndPr/>
       <w:sdtContent>
         <w:p>
           <w:pPr>
@@ -11683,7 +12275,6 @@
             <w:id w:val="-573587230"/>
             <w:bibliography/>
           </w:sdtPr>
-          <w:sdtEndPr/>
           <w:sdtContent>
             <w:p>
               <w:pPr>
@@ -12046,6 +12637,7 @@
                 <w:sz w:val="20"/>
                 <w:szCs w:val="20"/>
               </w:rPr>
+              <w:lastRenderedPageBreak/>
               <w:t>Ayyaz</w:t>
             </w:r>
             <w:proofErr w:type="spellEnd"/>
@@ -12078,6 +12670,7 @@
                 <w:sz w:val="20"/>
                 <w:szCs w:val="20"/>
               </w:rPr>
+              <w:lastRenderedPageBreak/>
               <w:t>First version</w:t>
             </w:r>
             <w:r>
@@ -12086,7 +12679,16 @@
                 <w:sz w:val="20"/>
                 <w:szCs w:val="20"/>
               </w:rPr>
-              <w:t xml:space="preserve"> of the SRS document. We started working on section 1 on the document</w:t>
+              <w:t xml:space="preserve"> of the SRS document. We started </w:t>
+            </w:r>
+            <w:r>
+              <w:rPr>
+                <w:rFonts w:cs="Times New Roman"/>
+                <w:sz w:val="20"/>
+                <w:szCs w:val="20"/>
+              </w:rPr>
+              <w:lastRenderedPageBreak/>
+              <w:t>working on section 1 on the document</w:t>
             </w:r>
           </w:p>
         </w:tc>
@@ -12115,6 +12717,7 @@
                 <w:sz w:val="20"/>
                 <w:szCs w:val="20"/>
               </w:rPr>
+              <w:lastRenderedPageBreak/>
               <w:t>1</w:t>
             </w:r>
             <w:r>
@@ -12262,16 +12865,7 @@
                 <w:sz w:val="20"/>
                 <w:szCs w:val="20"/>
               </w:rPr>
-              <w:t xml:space="preserve"> techniques we </w:t>
-            </w:r>
-            <w:r>
-              <w:rPr>
-                <w:rFonts w:cs="Times New Roman"/>
-                <w:sz w:val="20"/>
-                <w:szCs w:val="20"/>
-              </w:rPr>
-              <w:lastRenderedPageBreak/>
-              <w:t>are going to use in the document</w:t>
+              <w:t xml:space="preserve"> techniques we are going to use in the document</w:t>
             </w:r>
           </w:p>
         </w:tc>
@@ -12300,7 +12894,6 @@
                 <w:sz w:val="20"/>
                 <w:szCs w:val="20"/>
               </w:rPr>
-              <w:lastRenderedPageBreak/>
               <w:t>1</w:t>
             </w:r>
             <w:r>
@@ -12717,7 +13310,6 @@
         <w:docPartUnique/>
       </w:docPartObj>
     </w:sdtPr>
-    <w:sdtEndPr/>
     <w:sdtContent>
       <w:sdt>
         <w:sdtPr>
@@ -12727,7 +13319,6 @@
             <w:docPartUnique/>
           </w:docPartObj>
         </w:sdtPr>
-        <w:sdtEndPr/>
         <w:sdtContent>
           <w:p>
             <w:pPr>
@@ -12751,7 +13342,6 @@
                 <w:docPartUnique/>
               </w:docPartObj>
             </w:sdtPr>
-            <w:sdtEndPr/>
             <w:sdtContent>
               <w:sdt>
                 <w:sdtPr>
@@ -12825,7 +13415,7 @@
                         <w:noProof/>
                         <w:lang w:val="nl-NL"/>
                       </w:rPr>
-                      <w:t>17</w:t>
+                      <w:t>21</w:t>
                     </w:r>
                     <w:r>
                       <w:rPr>
@@ -16189,7 +16779,7 @@
 </file>
 
 <file path=customXml/itemProps1.xml><?xml version="1.0" encoding="utf-8"?>
-<ds:datastoreItem xmlns:ds="http://schemas.openxmlformats.org/officeDocument/2006/customXml" ds:itemID="{330FBA21-C44B-48B0-94DD-7B7AD805B751}">
+<ds:datastoreItem xmlns:ds="http://schemas.openxmlformats.org/officeDocument/2006/customXml" ds:itemID="{486EDF91-EC2B-488B-A63A-7874118BC054}">
   <ds:schemaRefs>
     <ds:schemaRef ds:uri="http://schemas.openxmlformats.org/officeDocument/2006/bibliography"/>
   </ds:schemaRefs>

</xml_diff>

<commit_message>
Adding setion 6 piroritization fixing data requirments fixing functional requirments
</commit_message>
<xml_diff>
--- a/SRS V1.docx
+++ b/SRS V1.docx
@@ -41,23 +41,13 @@
           <w:szCs w:val="30"/>
         </w:rPr>
       </w:pPr>
-      <w:proofErr w:type="spellStart"/>
       <w:r>
         <w:rPr>
           <w:rFonts w:cs="Times New Roman"/>
           <w:sz w:val="44"/>
           <w:szCs w:val="44"/>
         </w:rPr>
-        <w:t>BoatDocker</w:t>
-      </w:r>
-      <w:proofErr w:type="spellEnd"/>
-      <w:r>
-        <w:rPr>
-          <w:rFonts w:cs="Times New Roman"/>
-          <w:sz w:val="44"/>
-          <w:szCs w:val="44"/>
-        </w:rPr>
-        <w:t xml:space="preserve"> Application</w:t>
+        <w:t>BoatDocker Application</w:t>
       </w:r>
     </w:p>
     <w:p>
@@ -398,31 +388,13 @@
                 <w:szCs w:val="20"/>
               </w:rPr>
             </w:pPr>
-            <w:proofErr w:type="spellStart"/>
-            <w:r>
-              <w:rPr>
-                <w:rFonts w:cs="Times New Roman"/>
-                <w:szCs w:val="20"/>
-              </w:rPr>
-              <w:t>Muawaz</w:t>
-            </w:r>
-            <w:proofErr w:type="spellEnd"/>
-            <w:r>
-              <w:rPr>
-                <w:rFonts w:cs="Times New Roman"/>
-                <w:szCs w:val="20"/>
-              </w:rPr>
-              <w:t xml:space="preserve"> </w:t>
-            </w:r>
-            <w:proofErr w:type="spellStart"/>
-            <w:r>
-              <w:rPr>
-                <w:rFonts w:cs="Times New Roman"/>
-                <w:szCs w:val="20"/>
-              </w:rPr>
-              <w:t>Ayyaz</w:t>
-            </w:r>
-            <w:proofErr w:type="spellEnd"/>
+            <w:r>
+              <w:rPr>
+                <w:rFonts w:cs="Times New Roman"/>
+                <w:szCs w:val="20"/>
+              </w:rPr>
+              <w:t>Muawaz Ayyaz</w:t>
+            </w:r>
           </w:p>
         </w:tc>
         <w:tc>
@@ -487,31 +459,13 @@
                 <w:szCs w:val="20"/>
               </w:rPr>
             </w:pPr>
-            <w:proofErr w:type="spellStart"/>
-            <w:r>
-              <w:rPr>
-                <w:rFonts w:cs="Times New Roman"/>
-                <w:szCs w:val="20"/>
-              </w:rPr>
-              <w:t>Sai</w:t>
-            </w:r>
-            <w:proofErr w:type="spellEnd"/>
-            <w:r>
-              <w:rPr>
-                <w:rFonts w:cs="Times New Roman"/>
-                <w:szCs w:val="20"/>
-              </w:rPr>
-              <w:t xml:space="preserve"> Prakash </w:t>
-            </w:r>
-            <w:proofErr w:type="spellStart"/>
-            <w:r>
-              <w:rPr>
-                <w:rFonts w:cs="Times New Roman"/>
-                <w:szCs w:val="20"/>
-              </w:rPr>
-              <w:t>Chakla</w:t>
-            </w:r>
-            <w:proofErr w:type="spellEnd"/>
+            <w:r>
+              <w:rPr>
+                <w:rFonts w:cs="Times New Roman"/>
+                <w:szCs w:val="20"/>
+              </w:rPr>
+              <w:t>Sai Prakash Chakla</w:t>
+            </w:r>
           </w:p>
         </w:tc>
         <w:tc>
@@ -609,17 +563,8 @@
                 <w:rFonts w:cs="Times New Roman"/>
                 <w:szCs w:val="20"/>
               </w:rPr>
-              <w:t xml:space="preserve">Muhammad </w:t>
-            </w:r>
-            <w:proofErr w:type="spellStart"/>
-            <w:r>
-              <w:rPr>
-                <w:rFonts w:cs="Times New Roman"/>
-                <w:szCs w:val="20"/>
-              </w:rPr>
-              <w:t>Shahzaib</w:t>
-            </w:r>
-            <w:proofErr w:type="spellEnd"/>
+              <w:t>Muhammad Shahzaib</w:t>
+            </w:r>
           </w:p>
         </w:tc>
         <w:tc>
@@ -724,17 +669,8 @@
                 <w:rFonts w:cs="Times New Roman"/>
                 <w:szCs w:val="20"/>
               </w:rPr>
-              <w:t xml:space="preserve">Hafiz Muhammad Sultan </w:t>
-            </w:r>
-            <w:proofErr w:type="spellStart"/>
-            <w:r>
-              <w:rPr>
-                <w:rFonts w:cs="Times New Roman"/>
-                <w:szCs w:val="20"/>
-              </w:rPr>
-              <w:t>Afridi</w:t>
-            </w:r>
-            <w:proofErr w:type="spellEnd"/>
+              <w:t>Hafiz Muhammad Sultan Afridi</w:t>
+            </w:r>
           </w:p>
         </w:tc>
         <w:tc>
@@ -3887,11 +3823,9 @@
         </w:numPr>
         <w:jc w:val="both"/>
       </w:pPr>
-      <w:proofErr w:type="spellStart"/>
       <w:r>
         <w:t>Moor</w:t>
       </w:r>
-      <w:proofErr w:type="spellEnd"/>
       <w:r>
         <w:t xml:space="preserve"> detail and description update </w:t>
       </w:r>
@@ -6202,50 +6136,11 @@
     <w:p/>
     <w:p/>
     <w:p>
-      <w:pPr>
-        <w:pStyle w:val="Heading1"/>
-        <w:spacing w:before="0" w:after="120"/>
-        <w:jc w:val="both"/>
-        <w:rPr>
-          <w:rFonts w:cs="Times New Roman"/>
-          <w:b w:val="0"/>
-        </w:rPr>
-      </w:pPr>
       <w:bookmarkStart w:id="8" w:name="_Toc119673014"/>
     </w:p>
-    <w:p>
-      <w:pPr>
-        <w:pStyle w:val="Heading1"/>
-        <w:spacing w:before="0" w:after="120"/>
-        <w:jc w:val="both"/>
-        <w:rPr>
-          <w:rFonts w:cs="Times New Roman"/>
-          <w:b w:val="0"/>
-        </w:rPr>
-      </w:pPr>
-    </w:p>
-    <w:p>
-      <w:pPr>
-        <w:pStyle w:val="Heading1"/>
-        <w:spacing w:before="0" w:after="120"/>
-        <w:jc w:val="both"/>
-        <w:rPr>
-          <w:rFonts w:cs="Times New Roman"/>
-          <w:b w:val="0"/>
-        </w:rPr>
-      </w:pPr>
-    </w:p>
-    <w:p>
-      <w:pPr>
-        <w:pStyle w:val="Heading1"/>
-        <w:spacing w:before="0" w:after="120"/>
-        <w:jc w:val="both"/>
-        <w:rPr>
-          <w:rFonts w:cs="Times New Roman"/>
-          <w:b w:val="0"/>
-        </w:rPr>
-      </w:pPr>
-    </w:p>
+    <w:p/>
+    <w:p/>
+    <w:p/>
     <w:p>
       <w:pPr>
         <w:pStyle w:val="Heading1"/>
@@ -9825,13 +9720,13 @@
         <w:tblLook w:val="04A0" w:firstRow="1" w:lastRow="0" w:firstColumn="1" w:lastColumn="0" w:noHBand="0" w:noVBand="1"/>
       </w:tblPr>
       <w:tblGrid>
-        <w:gridCol w:w="2245"/>
-        <w:gridCol w:w="7105"/>
+        <w:gridCol w:w="2065"/>
+        <w:gridCol w:w="7285"/>
       </w:tblGrid>
       <w:tr>
         <w:tc>
           <w:tcPr>
-            <w:tcW w:w="2245" w:type="dxa"/>
+            <w:tcW w:w="2065" w:type="dxa"/>
           </w:tcPr>
           <w:p>
             <w:pPr>
@@ -9849,7 +9744,7 @@
         </w:tc>
         <w:tc>
           <w:tcPr>
-            <w:tcW w:w="7105" w:type="dxa"/>
+            <w:tcW w:w="7285" w:type="dxa"/>
           </w:tcPr>
           <w:p>
             <w:pPr>
@@ -9876,7 +9771,7 @@
       <w:tr>
         <w:tc>
           <w:tcPr>
-            <w:tcW w:w="2245" w:type="dxa"/>
+            <w:tcW w:w="2065" w:type="dxa"/>
           </w:tcPr>
           <w:p>
             <w:pPr>
@@ -9899,7 +9794,7 @@
         </w:tc>
         <w:tc>
           <w:tcPr>
-            <w:tcW w:w="7105" w:type="dxa"/>
+            <w:tcW w:w="7285" w:type="dxa"/>
           </w:tcPr>
           <w:p>
             <w:pPr>
@@ -9932,7 +9827,7 @@
       <w:tr>
         <w:tc>
           <w:tcPr>
-            <w:tcW w:w="2245" w:type="dxa"/>
+            <w:tcW w:w="2065" w:type="dxa"/>
           </w:tcPr>
           <w:p>
             <w:pPr>
@@ -9955,7 +9850,7 @@
         </w:tc>
         <w:tc>
           <w:tcPr>
-            <w:tcW w:w="7105" w:type="dxa"/>
+            <w:tcW w:w="7285" w:type="dxa"/>
           </w:tcPr>
           <w:p>
             <w:pPr>
@@ -10003,13 +9898,16 @@
         <w:tblLook w:val="04A0" w:firstRow="1" w:lastRow="0" w:firstColumn="1" w:lastColumn="0" w:noHBand="0" w:noVBand="1"/>
       </w:tblPr>
       <w:tblGrid>
-        <w:gridCol w:w="2245"/>
-        <w:gridCol w:w="7105"/>
+        <w:gridCol w:w="2065"/>
+        <w:gridCol w:w="7285"/>
       </w:tblGrid>
       <w:tr>
+        <w:trPr>
+          <w:trHeight w:val="395"/>
+        </w:trPr>
         <w:tc>
           <w:tcPr>
-            <w:tcW w:w="2245" w:type="dxa"/>
+            <w:tcW w:w="2065" w:type="dxa"/>
           </w:tcPr>
           <w:p>
             <w:pPr>
@@ -10037,13 +9935,13 @@
                 <w:sz w:val="22"/>
                 <w:szCs w:val="20"/>
               </w:rPr>
-              <w:t>Type</w:t>
+              <w:t>No</w:t>
             </w:r>
           </w:p>
         </w:tc>
         <w:tc>
           <w:tcPr>
-            <w:tcW w:w="7105" w:type="dxa"/>
+            <w:tcW w:w="7285" w:type="dxa"/>
           </w:tcPr>
           <w:p>
             <w:pPr>
@@ -10070,7 +9968,7 @@
       <w:tr>
         <w:tc>
           <w:tcPr>
-            <w:tcW w:w="2245" w:type="dxa"/>
+            <w:tcW w:w="2065" w:type="dxa"/>
           </w:tcPr>
           <w:p>
             <w:pPr>
@@ -10093,7 +9991,7 @@
         </w:tc>
         <w:tc>
           <w:tcPr>
-            <w:tcW w:w="7105" w:type="dxa"/>
+            <w:tcW w:w="7285" w:type="dxa"/>
           </w:tcPr>
           <w:p>
             <w:pPr>
@@ -10126,7 +10024,7 @@
       <w:tr>
         <w:tc>
           <w:tcPr>
-            <w:tcW w:w="2245" w:type="dxa"/>
+            <w:tcW w:w="2065" w:type="dxa"/>
           </w:tcPr>
           <w:p>
             <w:pPr>
@@ -10149,7 +10047,7 @@
         </w:tc>
         <w:tc>
           <w:tcPr>
-            <w:tcW w:w="7105" w:type="dxa"/>
+            <w:tcW w:w="7285" w:type="dxa"/>
           </w:tcPr>
           <w:p>
             <w:pPr>
@@ -10213,13 +10111,13 @@
         <w:tblLook w:val="04A0" w:firstRow="1" w:lastRow="0" w:firstColumn="1" w:lastColumn="0" w:noHBand="0" w:noVBand="1"/>
       </w:tblPr>
       <w:tblGrid>
-        <w:gridCol w:w="2245"/>
-        <w:gridCol w:w="7105"/>
+        <w:gridCol w:w="2065"/>
+        <w:gridCol w:w="7285"/>
       </w:tblGrid>
       <w:tr>
         <w:tc>
           <w:tcPr>
-            <w:tcW w:w="2245" w:type="dxa"/>
+            <w:tcW w:w="2065" w:type="dxa"/>
           </w:tcPr>
           <w:p>
             <w:pPr>
@@ -10238,13 +10136,22 @@
                 <w:sz w:val="22"/>
                 <w:szCs w:val="20"/>
               </w:rPr>
-              <w:t>Requirement Type</w:t>
+              <w:t xml:space="preserve">Requirement </w:t>
+            </w:r>
+            <w:r>
+              <w:rPr>
+                <w:rFonts w:cs="Times New Roman"/>
+                <w:b/>
+                <w:sz w:val="22"/>
+                <w:szCs w:val="20"/>
+              </w:rPr>
+              <w:t>No</w:t>
             </w:r>
           </w:p>
         </w:tc>
         <w:tc>
           <w:tcPr>
-            <w:tcW w:w="7105" w:type="dxa"/>
+            <w:tcW w:w="7285" w:type="dxa"/>
           </w:tcPr>
           <w:p>
             <w:pPr>
@@ -10280,7 +10187,7 @@
       <w:tr>
         <w:tc>
           <w:tcPr>
-            <w:tcW w:w="2245" w:type="dxa"/>
+            <w:tcW w:w="2065" w:type="dxa"/>
           </w:tcPr>
           <w:p>
             <w:pPr>
@@ -10303,7 +10210,7 @@
         </w:tc>
         <w:tc>
           <w:tcPr>
-            <w:tcW w:w="7105" w:type="dxa"/>
+            <w:tcW w:w="7285" w:type="dxa"/>
           </w:tcPr>
           <w:p>
             <w:pPr>
@@ -10331,7 +10238,7 @@
         </w:trPr>
         <w:tc>
           <w:tcPr>
-            <w:tcW w:w="2245" w:type="dxa"/>
+            <w:tcW w:w="2065" w:type="dxa"/>
           </w:tcPr>
           <w:p>
             <w:pPr>
@@ -10354,7 +10261,7 @@
         </w:tc>
         <w:tc>
           <w:tcPr>
-            <w:tcW w:w="7105" w:type="dxa"/>
+            <w:tcW w:w="7285" w:type="dxa"/>
           </w:tcPr>
           <w:p>
             <w:pPr>
@@ -10386,59 +10293,6 @@
           <w:szCs w:val="20"/>
         </w:rPr>
       </w:pPr>
-    </w:p>
-    <w:p>
-      <w:pPr>
-        <w:jc w:val="both"/>
-        <w:rPr>
-          <w:rFonts w:cs="Times New Roman"/>
-          <w:sz w:val="22"/>
-          <w:szCs w:val="20"/>
-        </w:rPr>
-      </w:pPr>
-      <w:bookmarkStart w:id="17" w:name="_GoBack"/>
-      <w:r>
-        <w:rPr>
-          <w:rFonts w:cs="Times New Roman"/>
-          <w:sz w:val="22"/>
-          <w:szCs w:val="20"/>
-        </w:rPr>
-        <w:t>PR7</w:t>
-      </w:r>
-      <w:r>
-        <w:rPr>
-          <w:rFonts w:cs="Times New Roman"/>
-          <w:sz w:val="22"/>
-          <w:szCs w:val="20"/>
-        </w:rPr>
-        <w:t>: User shall be able to add mooring places in the system</w:t>
-      </w:r>
-    </w:p>
-    <w:p>
-      <w:pPr>
-        <w:jc w:val="both"/>
-        <w:rPr>
-          <w:rFonts w:cs="Times New Roman"/>
-          <w:sz w:val="22"/>
-          <w:szCs w:val="20"/>
-        </w:rPr>
-      </w:pPr>
-      <w:r>
-        <w:rPr>
-          <w:rFonts w:cs="Times New Roman"/>
-          <w:sz w:val="22"/>
-          <w:szCs w:val="20"/>
-        </w:rPr>
-        <w:t>PR8</w:t>
-      </w:r>
-      <w:r>
-        <w:rPr>
-          <w:rFonts w:cs="Times New Roman"/>
-          <w:sz w:val="22"/>
-          <w:szCs w:val="20"/>
-        </w:rPr>
-        <w:t>: User shall be able to approve renting request in to the mooring place owner</w:t>
-      </w:r>
     </w:p>
     <w:tbl>
       <w:tblPr>
@@ -10447,18 +10301,326 @@
         <w:tblLook w:val="04A0" w:firstRow="1" w:lastRow="0" w:firstColumn="1" w:lastColumn="0" w:noHBand="0" w:noVBand="1"/>
       </w:tblPr>
       <w:tblGrid>
-        <w:gridCol w:w="2245"/>
-        <w:gridCol w:w="7045"/>
+        <w:gridCol w:w="2065"/>
+        <w:gridCol w:w="7285"/>
       </w:tblGrid>
+      <w:tr>
+        <w:tc>
+          <w:tcPr>
+            <w:tcW w:w="2065" w:type="dxa"/>
+          </w:tcPr>
+          <w:p>
+            <w:pPr>
+              <w:jc w:val="both"/>
+              <w:rPr>
+                <w:rFonts w:cs="Times New Roman"/>
+                <w:b/>
+                <w:sz w:val="22"/>
+                <w:szCs w:val="20"/>
+              </w:rPr>
+            </w:pPr>
+            <w:r>
+              <w:rPr>
+                <w:rFonts w:cs="Times New Roman"/>
+                <w:b/>
+                <w:sz w:val="22"/>
+                <w:szCs w:val="20"/>
+              </w:rPr>
+              <w:t xml:space="preserve">Requirement </w:t>
+            </w:r>
+            <w:r>
+              <w:rPr>
+                <w:rFonts w:cs="Times New Roman"/>
+                <w:b/>
+                <w:sz w:val="22"/>
+                <w:szCs w:val="20"/>
+              </w:rPr>
+              <w:t>No</w:t>
+            </w:r>
+            <w:r>
+              <w:rPr>
+                <w:rFonts w:cs="Times New Roman"/>
+                <w:b/>
+                <w:sz w:val="22"/>
+                <w:szCs w:val="20"/>
+              </w:rPr>
+              <w:t xml:space="preserve"> </w:t>
+            </w:r>
+          </w:p>
+        </w:tc>
+        <w:tc>
+          <w:tcPr>
+            <w:tcW w:w="7285" w:type="dxa"/>
+          </w:tcPr>
+          <w:p>
+            <w:pPr>
+              <w:jc w:val="both"/>
+              <w:rPr>
+                <w:rFonts w:cs="Times New Roman"/>
+                <w:b/>
+                <w:sz w:val="22"/>
+                <w:szCs w:val="20"/>
+              </w:rPr>
+            </w:pPr>
+            <w:r>
+              <w:rPr>
+                <w:rFonts w:cs="Times New Roman"/>
+                <w:b/>
+                <w:sz w:val="22"/>
+                <w:szCs w:val="20"/>
+              </w:rPr>
+              <w:t>Mooring place</w:t>
+            </w:r>
+          </w:p>
+        </w:tc>
+      </w:tr>
+      <w:tr>
+        <w:tc>
+          <w:tcPr>
+            <w:tcW w:w="2065" w:type="dxa"/>
+          </w:tcPr>
+          <w:p>
+            <w:pPr>
+              <w:jc w:val="both"/>
+              <w:rPr>
+                <w:rFonts w:cs="Times New Roman"/>
+                <w:sz w:val="22"/>
+                <w:szCs w:val="20"/>
+              </w:rPr>
+            </w:pPr>
+            <w:r>
+              <w:rPr>
+                <w:rFonts w:cs="Times New Roman"/>
+                <w:sz w:val="22"/>
+                <w:szCs w:val="20"/>
+              </w:rPr>
+              <w:t>PR7:</w:t>
+            </w:r>
+          </w:p>
+        </w:tc>
+        <w:tc>
+          <w:tcPr>
+            <w:tcW w:w="7285" w:type="dxa"/>
+          </w:tcPr>
+          <w:p>
+            <w:pPr>
+              <w:jc w:val="both"/>
+              <w:rPr>
+                <w:rFonts w:cs="Times New Roman"/>
+                <w:sz w:val="22"/>
+                <w:szCs w:val="20"/>
+              </w:rPr>
+            </w:pPr>
+            <w:r>
+              <w:rPr>
+                <w:rFonts w:cs="Times New Roman"/>
+                <w:sz w:val="22"/>
+                <w:szCs w:val="20"/>
+              </w:rPr>
+              <w:t>User shall be able to a</w:t>
+            </w:r>
+            <w:r>
+              <w:rPr>
+                <w:rFonts w:cs="Times New Roman"/>
+                <w:sz w:val="22"/>
+                <w:szCs w:val="20"/>
+              </w:rPr>
+              <w:t>dd mooring places in the system</w:t>
+            </w:r>
+            <w:bookmarkStart w:id="17" w:name="_GoBack"/>
+            <w:bookmarkEnd w:id="17"/>
+          </w:p>
+        </w:tc>
+      </w:tr>
+      <w:tr>
+        <w:tc>
+          <w:tcPr>
+            <w:tcW w:w="2065" w:type="dxa"/>
+          </w:tcPr>
+          <w:p>
+            <w:pPr>
+              <w:jc w:val="both"/>
+              <w:rPr>
+                <w:rFonts w:cs="Times New Roman"/>
+                <w:sz w:val="22"/>
+                <w:szCs w:val="20"/>
+              </w:rPr>
+            </w:pPr>
+            <w:r>
+              <w:rPr>
+                <w:rFonts w:cs="Times New Roman"/>
+                <w:sz w:val="22"/>
+                <w:szCs w:val="20"/>
+              </w:rPr>
+              <w:t>PR8:</w:t>
+            </w:r>
+          </w:p>
+        </w:tc>
+        <w:tc>
+          <w:tcPr>
+            <w:tcW w:w="7285" w:type="dxa"/>
+          </w:tcPr>
+          <w:p>
+            <w:pPr>
+              <w:jc w:val="both"/>
+              <w:rPr>
+                <w:rFonts w:cs="Times New Roman"/>
+                <w:sz w:val="22"/>
+                <w:szCs w:val="20"/>
+              </w:rPr>
+            </w:pPr>
+            <w:r>
+              <w:rPr>
+                <w:rFonts w:cs="Times New Roman"/>
+                <w:sz w:val="22"/>
+                <w:szCs w:val="20"/>
+              </w:rPr>
+              <w:t>User shall be able to approve renting request in to the mooring place owner</w:t>
+            </w:r>
+          </w:p>
+        </w:tc>
+      </w:tr>
+      <w:tr>
+        <w:tc>
+          <w:tcPr>
+            <w:tcW w:w="2065" w:type="dxa"/>
+          </w:tcPr>
+          <w:p>
+            <w:pPr>
+              <w:jc w:val="both"/>
+              <w:rPr>
+                <w:rFonts w:cs="Times New Roman"/>
+                <w:sz w:val="22"/>
+                <w:szCs w:val="20"/>
+              </w:rPr>
+            </w:pPr>
+            <w:r>
+              <w:rPr>
+                <w:rFonts w:cs="Times New Roman"/>
+                <w:sz w:val="22"/>
+                <w:szCs w:val="20"/>
+              </w:rPr>
+              <w:t xml:space="preserve">PR14: </w:t>
+            </w:r>
+          </w:p>
+        </w:tc>
+        <w:tc>
+          <w:tcPr>
+            <w:tcW w:w="7285" w:type="dxa"/>
+          </w:tcPr>
+          <w:p>
+            <w:pPr>
+              <w:jc w:val="both"/>
+              <w:rPr>
+                <w:rFonts w:cs="Times New Roman"/>
+                <w:sz w:val="22"/>
+                <w:szCs w:val="20"/>
+              </w:rPr>
+            </w:pPr>
+            <w:r>
+              <w:rPr>
+                <w:rFonts w:cs="Times New Roman"/>
+                <w:sz w:val="22"/>
+                <w:szCs w:val="20"/>
+              </w:rPr>
+              <w:t>User as a mooring place owner shall be able to view the rental request of the mooring place.</w:t>
+            </w:r>
+          </w:p>
+        </w:tc>
+      </w:tr>
+    </w:tbl>
+    <w:p>
+      <w:pPr>
+        <w:jc w:val="both"/>
+        <w:rPr>
+          <w:rFonts w:cs="Times New Roman"/>
+          <w:sz w:val="22"/>
+          <w:szCs w:val="20"/>
+        </w:rPr>
+      </w:pPr>
+    </w:p>
+    <w:tbl>
+      <w:tblPr>
+        <w:tblStyle w:val="TableGrid"/>
+        <w:tblW w:w="0" w:type="auto"/>
+        <w:tblLook w:val="04A0" w:firstRow="1" w:lastRow="0" w:firstColumn="1" w:lastColumn="0" w:noHBand="0" w:noVBand="1"/>
+      </w:tblPr>
+      <w:tblGrid>
+        <w:gridCol w:w="2065"/>
+        <w:gridCol w:w="7225"/>
+      </w:tblGrid>
+      <w:tr>
+        <w:trPr>
+          <w:trHeight w:val="332"/>
+        </w:trPr>
+        <w:tc>
+          <w:tcPr>
+            <w:tcW w:w="2065" w:type="dxa"/>
+          </w:tcPr>
+          <w:p>
+            <w:pPr>
+              <w:jc w:val="both"/>
+              <w:rPr>
+                <w:rFonts w:cs="Times New Roman"/>
+                <w:b/>
+                <w:sz w:val="22"/>
+                <w:szCs w:val="20"/>
+              </w:rPr>
+            </w:pPr>
+            <w:r>
+              <w:rPr>
+                <w:rFonts w:cs="Times New Roman"/>
+                <w:b/>
+                <w:sz w:val="22"/>
+                <w:szCs w:val="20"/>
+              </w:rPr>
+              <w:t xml:space="preserve">Requirement </w:t>
+            </w:r>
+            <w:r>
+              <w:rPr>
+                <w:rFonts w:cs="Times New Roman"/>
+                <w:b/>
+                <w:sz w:val="22"/>
+                <w:szCs w:val="20"/>
+              </w:rPr>
+              <w:t>No</w:t>
+            </w:r>
+          </w:p>
+        </w:tc>
+        <w:tc>
+          <w:tcPr>
+            <w:tcW w:w="7225" w:type="dxa"/>
+          </w:tcPr>
+          <w:p>
+            <w:pPr>
+              <w:jc w:val="both"/>
+              <w:rPr>
+                <w:rFonts w:cs="Times New Roman"/>
+                <w:b/>
+                <w:sz w:val="22"/>
+                <w:szCs w:val="20"/>
+              </w:rPr>
+            </w:pPr>
+            <w:r>
+              <w:rPr>
+                <w:rFonts w:cs="Times New Roman"/>
+                <w:b/>
+                <w:sz w:val="22"/>
+                <w:szCs w:val="20"/>
+              </w:rPr>
+              <w:t>User Rating</w:t>
+            </w:r>
+          </w:p>
+        </w:tc>
+      </w:tr>
       <w:tr>
         <w:trPr>
           <w:trHeight w:val="805"/>
         </w:trPr>
         <w:tc>
           <w:tcPr>
-            <w:tcW w:w="2245" w:type="dxa"/>
+            <w:tcW w:w="2065" w:type="dxa"/>
           </w:tcPr>
-          <w:bookmarkEnd w:id="17"/>
           <w:p>
             <w:pPr>
               <w:jc w:val="both"/>
@@ -10480,7 +10642,7 @@
         </w:tc>
         <w:tc>
           <w:tcPr>
-            <w:tcW w:w="7045" w:type="dxa"/>
+            <w:tcW w:w="7225" w:type="dxa"/>
           </w:tcPr>
           <w:p>
             <w:pPr>
@@ -10497,7 +10659,15 @@
                 <w:sz w:val="22"/>
                 <w:szCs w:val="20"/>
               </w:rPr>
-              <w:t>User shall be able to rate the mooring place experience after the rent time</w:t>
+              <w:t>Mooring place Tenant</w:t>
+            </w:r>
+            <w:r>
+              <w:rPr>
+                <w:rFonts w:cs="Times New Roman"/>
+                <w:sz w:val="22"/>
+                <w:szCs w:val="20"/>
+              </w:rPr>
+              <w:t xml:space="preserve"> shall be able to rate the mooring place experience after the rent time</w:t>
             </w:r>
           </w:p>
         </w:tc>
@@ -10508,7 +10678,7 @@
         </w:trPr>
         <w:tc>
           <w:tcPr>
-            <w:tcW w:w="2245" w:type="dxa"/>
+            <w:tcW w:w="2065" w:type="dxa"/>
           </w:tcPr>
           <w:p>
             <w:pPr>
@@ -10531,7 +10701,7 @@
         </w:tc>
         <w:tc>
           <w:tcPr>
-            <w:tcW w:w="7045" w:type="dxa"/>
+            <w:tcW w:w="7225" w:type="dxa"/>
           </w:tcPr>
           <w:p>
             <w:pPr>
@@ -10548,18 +10718,24 @@
                 <w:sz w:val="22"/>
                 <w:szCs w:val="20"/>
               </w:rPr>
-              <w:t>User shall be able to rate the mooring place tenant</w:t>
-            </w:r>
-          </w:p>
-          <w:p>
-            <w:pPr>
-              <w:jc w:val="both"/>
+              <w:t>Mooring place owner</w:t>
+            </w:r>
+            <w:r>
               <w:rPr>
                 <w:rFonts w:cs="Times New Roman"/>
                 <w:sz w:val="22"/>
                 <w:szCs w:val="20"/>
               </w:rPr>
-            </w:pPr>
+              <w:t xml:space="preserve"> shall be able t</w:t>
+            </w:r>
+            <w:r>
+              <w:rPr>
+                <w:rFonts w:cs="Times New Roman"/>
+                <w:sz w:val="22"/>
+                <w:szCs w:val="20"/>
+              </w:rPr>
+              <w:t>o rate the mooring place tenant</w:t>
+            </w:r>
           </w:p>
         </w:tc>
       </w:tr>
@@ -10583,47 +10759,274 @@
           <w:szCs w:val="20"/>
         </w:rPr>
       </w:pPr>
-      <w:r>
+    </w:p>
+    <w:tbl>
+      <w:tblPr>
+        <w:tblStyle w:val="TableGrid"/>
+        <w:tblW w:w="0" w:type="auto"/>
+        <w:tblLook w:val="04A0" w:firstRow="1" w:lastRow="0" w:firstColumn="1" w:lastColumn="0" w:noHBand="0" w:noVBand="1"/>
+      </w:tblPr>
+      <w:tblGrid>
+        <w:gridCol w:w="2065"/>
+        <w:gridCol w:w="7285"/>
+      </w:tblGrid>
+      <w:tr>
+        <w:tc>
+          <w:tcPr>
+            <w:tcW w:w="2065" w:type="dxa"/>
+          </w:tcPr>
+          <w:p>
+            <w:pPr>
+              <w:jc w:val="both"/>
+              <w:rPr>
+                <w:rFonts w:cs="Times New Roman"/>
+                <w:b/>
+                <w:sz w:val="22"/>
+                <w:szCs w:val="20"/>
+              </w:rPr>
+            </w:pPr>
+            <w:r>
+              <w:rPr>
+                <w:rFonts w:cs="Times New Roman"/>
+                <w:b/>
+                <w:sz w:val="22"/>
+                <w:szCs w:val="20"/>
+              </w:rPr>
+              <w:lastRenderedPageBreak/>
+              <w:t>Requirement Type</w:t>
+            </w:r>
+          </w:p>
+        </w:tc>
+        <w:tc>
+          <w:tcPr>
+            <w:tcW w:w="7285" w:type="dxa"/>
+          </w:tcPr>
+          <w:p>
+            <w:pPr>
+              <w:jc w:val="both"/>
+              <w:rPr>
+                <w:rFonts w:cs="Times New Roman"/>
+                <w:b/>
+                <w:sz w:val="22"/>
+                <w:szCs w:val="20"/>
+              </w:rPr>
+            </w:pPr>
+            <w:r>
+              <w:rPr>
+                <w:rFonts w:cs="Times New Roman"/>
+                <w:b/>
+                <w:sz w:val="22"/>
+                <w:szCs w:val="20"/>
+              </w:rPr>
+              <w:t xml:space="preserve">User </w:t>
+            </w:r>
+            <w:r>
+              <w:rPr>
+                <w:rFonts w:cs="Times New Roman"/>
+                <w:b/>
+                <w:sz w:val="22"/>
+                <w:szCs w:val="20"/>
+              </w:rPr>
+              <w:t>Registration</w:t>
+            </w:r>
+          </w:p>
+        </w:tc>
+      </w:tr>
+      <w:tr>
+        <w:tc>
+          <w:tcPr>
+            <w:tcW w:w="2065" w:type="dxa"/>
+          </w:tcPr>
+          <w:p>
+            <w:pPr>
+              <w:jc w:val="both"/>
+              <w:rPr>
+                <w:rFonts w:cs="Times New Roman"/>
+                <w:sz w:val="22"/>
+                <w:szCs w:val="20"/>
+              </w:rPr>
+            </w:pPr>
+            <w:r>
+              <w:rPr>
+                <w:rFonts w:cs="Times New Roman"/>
+                <w:sz w:val="22"/>
+                <w:szCs w:val="20"/>
+              </w:rPr>
+              <w:t>PR11:</w:t>
+            </w:r>
+          </w:p>
+        </w:tc>
+        <w:tc>
+          <w:tcPr>
+            <w:tcW w:w="7285" w:type="dxa"/>
+          </w:tcPr>
+          <w:p>
+            <w:pPr>
+              <w:jc w:val="both"/>
+              <w:rPr>
+                <w:rFonts w:cs="Times New Roman"/>
+                <w:sz w:val="22"/>
+                <w:szCs w:val="20"/>
+              </w:rPr>
+            </w:pPr>
+            <w:r>
+              <w:rPr>
+                <w:rFonts w:cs="Times New Roman"/>
+                <w:sz w:val="22"/>
+                <w:szCs w:val="20"/>
+              </w:rPr>
+              <w:t>User shall be able to enter name, age , contact no, address, postal address into the system</w:t>
+            </w:r>
+          </w:p>
+        </w:tc>
+      </w:tr>
+      <w:tr>
+        <w:tc>
+          <w:tcPr>
+            <w:tcW w:w="2065" w:type="dxa"/>
+          </w:tcPr>
+          <w:p>
+            <w:pPr>
+              <w:jc w:val="both"/>
+              <w:rPr>
+                <w:rFonts w:cs="Times New Roman"/>
+                <w:sz w:val="22"/>
+                <w:szCs w:val="20"/>
+              </w:rPr>
+            </w:pPr>
+            <w:r>
+              <w:rPr>
+                <w:rFonts w:cs="Times New Roman"/>
+                <w:sz w:val="22"/>
+                <w:szCs w:val="20"/>
+              </w:rPr>
+              <w:t>PR12:</w:t>
+            </w:r>
+          </w:p>
+        </w:tc>
+        <w:tc>
+          <w:tcPr>
+            <w:tcW w:w="7285" w:type="dxa"/>
+          </w:tcPr>
+          <w:p>
+            <w:pPr>
+              <w:jc w:val="both"/>
+              <w:rPr>
+                <w:rFonts w:cs="Times New Roman"/>
+                <w:sz w:val="22"/>
+                <w:szCs w:val="20"/>
+              </w:rPr>
+            </w:pPr>
+            <w:r>
+              <w:rPr>
+                <w:rFonts w:cs="Times New Roman"/>
+                <w:sz w:val="22"/>
+                <w:szCs w:val="20"/>
+              </w:rPr>
+              <w:t xml:space="preserve">User shall be able to enter boat dimensions (length, width </w:t>
+            </w:r>
+            <w:r>
+              <w:rPr>
+                <w:rFonts w:cs="Times New Roman"/>
+                <w:sz w:val="22"/>
+                <w:szCs w:val="20"/>
+              </w:rPr>
+              <w:t>and height) in its user profile</w:t>
+            </w:r>
+          </w:p>
+        </w:tc>
+      </w:tr>
+      <w:tr>
+        <w:tc>
+          <w:tcPr>
+            <w:tcW w:w="2065" w:type="dxa"/>
+          </w:tcPr>
+          <w:p>
+            <w:pPr>
+              <w:jc w:val="both"/>
+              <w:rPr>
+                <w:rFonts w:cs="Times New Roman"/>
+                <w:sz w:val="22"/>
+                <w:szCs w:val="20"/>
+              </w:rPr>
+            </w:pPr>
+            <w:r>
+              <w:rPr>
+                <w:rFonts w:cs="Times New Roman"/>
+                <w:sz w:val="22"/>
+                <w:szCs w:val="20"/>
+              </w:rPr>
+              <w:t>PR13:</w:t>
+            </w:r>
+          </w:p>
+        </w:tc>
+        <w:tc>
+          <w:tcPr>
+            <w:tcW w:w="7285" w:type="dxa"/>
+          </w:tcPr>
+          <w:p>
+            <w:pPr>
+              <w:jc w:val="both"/>
+              <w:rPr>
+                <w:rFonts w:cs="Times New Roman"/>
+                <w:sz w:val="22"/>
+                <w:szCs w:val="20"/>
+              </w:rPr>
+            </w:pPr>
+            <w:r>
+              <w:rPr>
+                <w:rFonts w:cs="Times New Roman"/>
+                <w:sz w:val="22"/>
+                <w:szCs w:val="20"/>
+              </w:rPr>
+              <w:t>User shall be able to select the duration of rent by days to rent out mooring</w:t>
+            </w:r>
+          </w:p>
+        </w:tc>
+      </w:tr>
+    </w:tbl>
+    <w:p>
+      <w:pPr>
+        <w:jc w:val="both"/>
         <w:rPr>
           <w:rFonts w:cs="Times New Roman"/>
           <w:sz w:val="22"/>
           <w:szCs w:val="20"/>
         </w:rPr>
-        <w:t>PR11</w:t>
-      </w:r>
-      <w:r>
+      </w:pPr>
+    </w:p>
+    <w:p>
+      <w:pPr>
+        <w:jc w:val="both"/>
         <w:rPr>
           <w:rFonts w:cs="Times New Roman"/>
           <w:sz w:val="22"/>
           <w:szCs w:val="20"/>
         </w:rPr>
-        <w:t xml:space="preserve">: User shall be able to </w:t>
-      </w:r>
+      </w:pPr>
       <w:r>
         <w:rPr>
           <w:rFonts w:cs="Times New Roman"/>
           <w:sz w:val="22"/>
           <w:szCs w:val="20"/>
         </w:rPr>
-        <w:t>register as a tenant</w:t>
-      </w:r>
-    </w:p>
-    <w:p>
-      <w:pPr>
-        <w:jc w:val="both"/>
+        <w:t xml:space="preserve">PR15: ABC </w:t>
+      </w:r>
+      <w:r>
         <w:rPr>
           <w:rFonts w:cs="Times New Roman"/>
           <w:sz w:val="22"/>
           <w:szCs w:val="20"/>
         </w:rPr>
-      </w:pPr>
+        <w:t>Company</w:t>
+      </w:r>
       <w:r>
         <w:rPr>
           <w:rFonts w:cs="Times New Roman"/>
           <w:sz w:val="22"/>
           <w:szCs w:val="20"/>
         </w:rPr>
-        <w:t>PR12</w:t>
+        <w:t xml:space="preserve"> shall be able to check the activities of user if user</w:t>
       </w:r>
       <w:r>
         <w:rPr>
@@ -10631,7 +11034,7 @@
           <w:sz w:val="22"/>
           <w:szCs w:val="20"/>
         </w:rPr>
-        <w:t>:</w:t>
+        <w:t xml:space="preserve"> does violate company rules and regulations</w:t>
       </w:r>
       <w:r>
         <w:rPr>
@@ -10639,158 +11042,7 @@
           <w:sz w:val="22"/>
           <w:szCs w:val="20"/>
         </w:rPr>
-        <w:t xml:space="preserve"> User shall be able to enter boat dimensions (length, width and height) in its user profile</w:t>
-      </w:r>
-    </w:p>
-    <w:p>
-      <w:pPr>
-        <w:jc w:val="both"/>
-        <w:rPr>
-          <w:rFonts w:cs="Times New Roman"/>
-          <w:sz w:val="22"/>
-          <w:szCs w:val="20"/>
-        </w:rPr>
-      </w:pPr>
-      <w:r>
-        <w:rPr>
-          <w:rFonts w:cs="Times New Roman"/>
-          <w:sz w:val="22"/>
-          <w:szCs w:val="20"/>
-        </w:rPr>
-        <w:t>PR</w:t>
-      </w:r>
-      <w:r>
-        <w:rPr>
-          <w:rFonts w:cs="Times New Roman"/>
-          <w:sz w:val="22"/>
-          <w:szCs w:val="20"/>
-        </w:rPr>
-        <w:t>1</w:t>
-      </w:r>
-      <w:r>
-        <w:rPr>
-          <w:rFonts w:cs="Times New Roman"/>
-          <w:sz w:val="22"/>
-          <w:szCs w:val="20"/>
-        </w:rPr>
-        <w:t>3:</w:t>
-      </w:r>
-      <w:r>
-        <w:rPr>
-          <w:rFonts w:cs="Times New Roman"/>
-          <w:sz w:val="22"/>
-          <w:szCs w:val="20"/>
-        </w:rPr>
-        <w:t xml:space="preserve"> User shall be able to select the duration of rent by days to rent out mooring </w:t>
-      </w:r>
-    </w:p>
-    <w:p>
-      <w:pPr>
-        <w:jc w:val="both"/>
-        <w:rPr>
-          <w:rFonts w:cs="Times New Roman"/>
-          <w:sz w:val="22"/>
-          <w:szCs w:val="20"/>
-        </w:rPr>
-      </w:pPr>
-      <w:r>
-        <w:rPr>
-          <w:rFonts w:cs="Times New Roman"/>
-          <w:sz w:val="22"/>
-          <w:szCs w:val="20"/>
-        </w:rPr>
-        <w:t>PR</w:t>
-      </w:r>
-      <w:r>
-        <w:rPr>
-          <w:rFonts w:cs="Times New Roman"/>
-          <w:sz w:val="22"/>
-          <w:szCs w:val="20"/>
-        </w:rPr>
-        <w:t>14</w:t>
-      </w:r>
-      <w:r>
-        <w:rPr>
-          <w:rFonts w:cs="Times New Roman"/>
-          <w:sz w:val="22"/>
-          <w:szCs w:val="20"/>
-        </w:rPr>
-        <w:t>:</w:t>
-      </w:r>
-      <w:r>
-        <w:rPr>
-          <w:rFonts w:cs="Times New Roman"/>
-          <w:sz w:val="22"/>
-          <w:szCs w:val="20"/>
-        </w:rPr>
-        <w:t xml:space="preserve"> User </w:t>
-      </w:r>
-      <w:r>
-        <w:rPr>
-          <w:rFonts w:cs="Times New Roman"/>
-          <w:sz w:val="22"/>
-          <w:szCs w:val="20"/>
-        </w:rPr>
-        <w:t xml:space="preserve">as a mooring place owner </w:t>
-      </w:r>
-      <w:r>
-        <w:rPr>
-          <w:rFonts w:cs="Times New Roman"/>
-          <w:sz w:val="22"/>
-          <w:szCs w:val="20"/>
-        </w:rPr>
-        <w:t xml:space="preserve">shall be </w:t>
-      </w:r>
-      <w:r>
-        <w:rPr>
-          <w:rFonts w:cs="Times New Roman"/>
-          <w:sz w:val="22"/>
-          <w:szCs w:val="20"/>
-        </w:rPr>
-        <w:t>able to view the rental request of the mooring place.</w:t>
-      </w:r>
-    </w:p>
-    <w:p>
-      <w:pPr>
-        <w:jc w:val="both"/>
-        <w:rPr>
-          <w:rFonts w:cs="Times New Roman"/>
-          <w:sz w:val="22"/>
-          <w:szCs w:val="20"/>
-        </w:rPr>
-      </w:pPr>
-      <w:r>
-        <w:rPr>
-          <w:rFonts w:cs="Times New Roman"/>
-          <w:sz w:val="22"/>
-          <w:szCs w:val="20"/>
-        </w:rPr>
-        <w:lastRenderedPageBreak/>
-        <w:t xml:space="preserve">PR15: ABC </w:t>
-      </w:r>
-      <w:r>
-        <w:rPr>
-          <w:rFonts w:cs="Times New Roman"/>
-          <w:sz w:val="22"/>
-          <w:szCs w:val="20"/>
-        </w:rPr>
-        <w:t>Company</w:t>
-      </w:r>
-      <w:r>
-        <w:rPr>
-          <w:rFonts w:cs="Times New Roman"/>
-          <w:sz w:val="22"/>
-          <w:szCs w:val="20"/>
-        </w:rPr>
-        <w:t xml:space="preserve"> shall be able to check the activities of user if user</w:t>
-      </w:r>
-      <w:r>
-        <w:rPr>
-          <w:rFonts w:cs="Times New Roman"/>
-          <w:sz w:val="22"/>
-          <w:szCs w:val="20"/>
-        </w:rPr>
-        <w:t xml:space="preserve"> does violate company rules and regulations</w:t>
+        <w:t xml:space="preserve"> </w:t>
       </w:r>
     </w:p>
     <w:p>
@@ -11045,12 +11297,14 @@
         <w:jc w:val="both"/>
         <w:rPr>
           <w:rFonts w:cs="Times New Roman"/>
-          <w:szCs w:val="20"/>
-        </w:rPr>
-      </w:pPr>
-      <w:r>
-        <w:rPr>
-          <w:rFonts w:cs="Times New Roman"/>
+          <w:b/>
+          <w:szCs w:val="20"/>
+        </w:rPr>
+      </w:pPr>
+      <w:r>
+        <w:rPr>
+          <w:rFonts w:cs="Times New Roman"/>
+          <w:b/>
           <w:sz w:val="20"/>
           <w:szCs w:val="20"/>
         </w:rPr>
@@ -11059,51 +11313,101 @@
       <w:r>
         <w:rPr>
           <w:rFonts w:cs="Times New Roman"/>
+          <w:b/>
           <w:szCs w:val="20"/>
         </w:rPr>
         <w:t>:</w:t>
       </w:r>
-      <w:r>
-        <w:rPr>
-          <w:rFonts w:cs="Times New Roman"/>
-          <w:szCs w:val="20"/>
-        </w:rPr>
-        <w:t xml:space="preserve"> User with User-</w:t>
-      </w:r>
-      <w:r>
-        <w:rPr>
-          <w:rFonts w:cs="Times New Roman"/>
-          <w:szCs w:val="20"/>
-        </w:rPr>
-        <w:t>Role as</w:t>
-      </w:r>
-      <w:r>
-        <w:rPr>
-          <w:rFonts w:cs="Times New Roman"/>
-          <w:szCs w:val="20"/>
-        </w:rPr>
-        <w:t xml:space="preserve"> Admin</w:t>
-      </w:r>
-      <w:r>
-        <w:rPr>
-          <w:rFonts w:cs="Times New Roman"/>
-          <w:szCs w:val="20"/>
-        </w:rPr>
-        <w:t>,</w:t>
-      </w:r>
-      <w:r>
-        <w:rPr>
-          <w:rFonts w:cs="Times New Roman"/>
-          <w:szCs w:val="20"/>
-        </w:rPr>
-        <w:t xml:space="preserve"> shall be able to</w:t>
-      </w:r>
-      <w:r>
-        <w:rPr>
-          <w:rFonts w:cs="Times New Roman"/>
-          <w:szCs w:val="20"/>
-        </w:rPr>
-        <w:t xml:space="preserve"> view all the user with their roles in the system</w:t>
+    </w:p>
+    <w:p>
+      <w:pPr>
+        <w:jc w:val="both"/>
+        <w:rPr>
+          <w:rFonts w:cs="Times New Roman"/>
+          <w:b/>
+          <w:szCs w:val="20"/>
+        </w:rPr>
+      </w:pPr>
+      <w:r>
+        <w:rPr>
+          <w:rFonts w:cs="Times New Roman"/>
+          <w:b/>
+          <w:szCs w:val="20"/>
+        </w:rPr>
+        <w:t>Data table: User</w:t>
+      </w:r>
+    </w:p>
+    <w:p>
+      <w:pPr>
+        <w:jc w:val="both"/>
+        <w:rPr>
+          <w:rFonts w:cs="Times New Roman"/>
+          <w:szCs w:val="20"/>
+        </w:rPr>
+      </w:pPr>
+      <w:r>
+        <w:rPr>
+          <w:rFonts w:cs="Times New Roman"/>
+          <w:szCs w:val="20"/>
+        </w:rPr>
+        <w:t>User unique data is saved into the system. All stakeholders/users type data is saved into the system</w:t>
+      </w:r>
+    </w:p>
+    <w:p>
+      <w:pPr>
+        <w:jc w:val="both"/>
+        <w:rPr>
+          <w:rFonts w:cs="Times New Roman"/>
+          <w:b/>
+          <w:szCs w:val="20"/>
+        </w:rPr>
+      </w:pPr>
+      <w:r>
+        <w:rPr>
+          <w:rFonts w:cs="Times New Roman"/>
+          <w:b/>
+          <w:szCs w:val="20"/>
+        </w:rPr>
+        <w:t>Attributes:</w:t>
+      </w:r>
+    </w:p>
+    <w:p>
+      <w:pPr>
+        <w:jc w:val="both"/>
+        <w:rPr>
+          <w:rFonts w:cs="Times New Roman"/>
+          <w:szCs w:val="20"/>
+        </w:rPr>
+      </w:pPr>
+      <w:r>
+        <w:rPr>
+          <w:rFonts w:cs="Times New Roman"/>
+          <w:szCs w:val="20"/>
+        </w:rPr>
+        <w:t>Id: Integer</w:t>
+      </w:r>
+      <w:r>
+        <w:rPr>
+          <w:rFonts w:cs="Times New Roman"/>
+          <w:szCs w:val="20"/>
+        </w:rPr>
+        <w:t xml:space="preserve"> (Primary key)</w:t>
+      </w:r>
+    </w:p>
+    <w:p>
+      <w:pPr>
+        <w:jc w:val="both"/>
+        <w:rPr>
+          <w:rFonts w:cs="Times New Roman"/>
+          <w:szCs w:val="20"/>
+        </w:rPr>
+      </w:pPr>
+      <w:r>
+        <w:rPr>
+          <w:rFonts w:cs="Times New Roman"/>
+          <w:szCs w:val="20"/>
+        </w:rPr>
+        <w:t>Name: varchar</w:t>
       </w:r>
       <w:r>
         <w:rPr>
@@ -11112,56 +11416,272 @@
         </w:rPr>
         <w:t xml:space="preserve"> </w:t>
       </w:r>
+      <w:r>
+        <w:rPr>
+          <w:rFonts w:cs="Times New Roman"/>
+          <w:szCs w:val="20"/>
+        </w:rPr>
+        <w:t>(50)</w:t>
+      </w:r>
     </w:p>
     <w:p>
       <w:pPr>
         <w:jc w:val="both"/>
         <w:rPr>
           <w:rFonts w:cs="Times New Roman"/>
-          <w:sz w:val="20"/>
-          <w:szCs w:val="20"/>
-        </w:rPr>
-      </w:pPr>
-      <w:r>
-        <w:rPr>
-          <w:rFonts w:cs="Times New Roman"/>
-          <w:sz w:val="20"/>
-          <w:szCs w:val="20"/>
-        </w:rPr>
-        <w:t>DR2</w:t>
-      </w:r>
-      <w:r>
-        <w:rPr>
-          <w:rFonts w:cs="Times New Roman"/>
-          <w:sz w:val="20"/>
-          <w:szCs w:val="20"/>
-        </w:rPr>
-        <w:t xml:space="preserve">: </w:t>
-      </w:r>
-      <w:r>
-        <w:rPr>
-          <w:rFonts w:cs="Times New Roman"/>
-          <w:szCs w:val="20"/>
-        </w:rPr>
-        <w:t>User</w:t>
-      </w:r>
-      <w:r>
-        <w:rPr>
-          <w:rFonts w:cs="Times New Roman"/>
-          <w:szCs w:val="20"/>
-        </w:rPr>
-        <w:t xml:space="preserve"> with User-role</w:t>
-      </w:r>
-      <w:r>
-        <w:rPr>
-          <w:rFonts w:cs="Times New Roman"/>
-          <w:szCs w:val="20"/>
-        </w:rPr>
-        <w:t xml:space="preserve"> as</w:t>
-      </w:r>
-      <w:r>
-        <w:rPr>
-          <w:rFonts w:cs="Times New Roman"/>
+          <w:szCs w:val="20"/>
+        </w:rPr>
+      </w:pPr>
+      <w:r>
+        <w:rPr>
+          <w:rFonts w:cs="Times New Roman"/>
+          <w:szCs w:val="20"/>
+        </w:rPr>
+        <w:lastRenderedPageBreak/>
+        <w:t>DOB: Date</w:t>
+      </w:r>
+    </w:p>
+    <w:p>
+      <w:pPr>
+        <w:jc w:val="both"/>
+        <w:rPr>
+          <w:rFonts w:cs="Times New Roman"/>
+          <w:szCs w:val="20"/>
+        </w:rPr>
+      </w:pPr>
+      <w:r>
+        <w:rPr>
+          <w:rFonts w:cs="Times New Roman"/>
+          <w:szCs w:val="20"/>
+        </w:rPr>
+        <w:t>Nationality: varchar (50)</w:t>
+      </w:r>
+    </w:p>
+    <w:p>
+      <w:pPr>
+        <w:jc w:val="both"/>
+        <w:rPr>
+          <w:rFonts w:cs="Times New Roman"/>
+          <w:szCs w:val="20"/>
+        </w:rPr>
+      </w:pPr>
+      <w:r>
+        <w:rPr>
+          <w:rFonts w:cs="Times New Roman"/>
+          <w:szCs w:val="20"/>
+        </w:rPr>
+        <w:t>Phone: varchar (12)</w:t>
+      </w:r>
+    </w:p>
+    <w:p>
+      <w:pPr>
+        <w:jc w:val="both"/>
+        <w:rPr>
+          <w:rFonts w:cs="Times New Roman"/>
+          <w:szCs w:val="20"/>
+        </w:rPr>
+      </w:pPr>
+      <w:r>
+        <w:rPr>
+          <w:rFonts w:cs="Times New Roman"/>
+          <w:szCs w:val="20"/>
+        </w:rPr>
+        <w:t>Email: varchar (40)</w:t>
+      </w:r>
+    </w:p>
+    <w:p>
+      <w:pPr>
+        <w:jc w:val="both"/>
+        <w:rPr>
+          <w:rFonts w:cs="Times New Roman"/>
+          <w:szCs w:val="20"/>
+        </w:rPr>
+      </w:pPr>
+      <w:r>
+        <w:rPr>
+          <w:rFonts w:cs="Times New Roman"/>
+          <w:szCs w:val="20"/>
+        </w:rPr>
+        <w:t>Password: varchar (20)</w:t>
+      </w:r>
+    </w:p>
+    <w:p>
+      <w:pPr>
+        <w:jc w:val="both"/>
+        <w:rPr>
+          <w:rFonts w:cs="Times New Roman"/>
+          <w:szCs w:val="20"/>
+        </w:rPr>
+      </w:pPr>
+      <w:r>
+        <w:rPr>
+          <w:rFonts w:cs="Times New Roman"/>
+          <w:szCs w:val="20"/>
+        </w:rPr>
+        <w:t xml:space="preserve">UserRole: Integer (Foreign Key)     </w:t>
+      </w:r>
+    </w:p>
+    <w:p>
+      <w:pPr>
+        <w:jc w:val="both"/>
+        <w:rPr>
+          <w:rFonts w:cs="Times New Roman"/>
+          <w:b/>
+          <w:szCs w:val="20"/>
+        </w:rPr>
+      </w:pPr>
+      <w:r>
+        <w:rPr>
+          <w:rFonts w:cs="Times New Roman"/>
+          <w:b/>
+          <w:szCs w:val="20"/>
+        </w:rPr>
+        <w:t>DR 2:</w:t>
+      </w:r>
+    </w:p>
+    <w:p>
+      <w:pPr>
+        <w:jc w:val="both"/>
+        <w:rPr>
+          <w:rFonts w:cs="Times New Roman"/>
+          <w:b/>
+          <w:szCs w:val="20"/>
+        </w:rPr>
+      </w:pPr>
+      <w:r>
+        <w:rPr>
+          <w:rFonts w:cs="Times New Roman"/>
+          <w:b/>
+          <w:szCs w:val="20"/>
+        </w:rPr>
+        <w:t>Data Table: terms and conditions</w:t>
+      </w:r>
+    </w:p>
+    <w:p>
+      <w:pPr>
+        <w:jc w:val="both"/>
+        <w:rPr>
+          <w:rFonts w:cs="Times New Roman"/>
+          <w:szCs w:val="20"/>
+        </w:rPr>
+      </w:pPr>
+      <w:r>
+        <w:rPr>
+          <w:rFonts w:cs="Times New Roman"/>
+          <w:szCs w:val="20"/>
+        </w:rPr>
+        <w:t>Lesser shall be able to add the terms and conditions of the mooring place. System admin can add the terms and conditions of the county/country lawn place</w:t>
+      </w:r>
+    </w:p>
+    <w:p>
+      <w:pPr>
+        <w:jc w:val="both"/>
+        <w:rPr>
+          <w:rFonts w:cs="Times New Roman"/>
+          <w:szCs w:val="20"/>
+        </w:rPr>
+      </w:pPr>
+      <w:r>
+        <w:rPr>
+          <w:rFonts w:cs="Times New Roman"/>
+          <w:b/>
+          <w:szCs w:val="20"/>
+        </w:rPr>
+        <w:t>Attributes:</w:t>
+      </w:r>
+    </w:p>
+    <w:p>
+      <w:pPr>
+        <w:jc w:val="both"/>
+        <w:rPr>
+          <w:rFonts w:cs="Times New Roman"/>
+          <w:szCs w:val="20"/>
+        </w:rPr>
+      </w:pPr>
+      <w:r>
+        <w:rPr>
+          <w:rFonts w:cs="Times New Roman"/>
+          <w:szCs w:val="20"/>
+        </w:rPr>
+        <w:t>Id:</w:t>
+      </w:r>
+      <w:r>
+        <w:rPr>
+          <w:rFonts w:cs="Times New Roman"/>
+          <w:szCs w:val="20"/>
+        </w:rPr>
+        <w:t xml:space="preserve"> Integer (Primary Key),</w:t>
+      </w:r>
+    </w:p>
+    <w:p>
+      <w:pPr>
+        <w:jc w:val="both"/>
+        <w:rPr>
+          <w:rFonts w:cs="Times New Roman"/>
+          <w:szCs w:val="20"/>
+        </w:rPr>
+      </w:pPr>
+      <w:r>
+        <w:rPr>
+          <w:rFonts w:cs="Times New Roman"/>
+          <w:szCs w:val="20"/>
+        </w:rPr>
+        <w:t>Name: varchar (30),</w:t>
+      </w:r>
+    </w:p>
+    <w:p>
+      <w:pPr>
+        <w:jc w:val="both"/>
+        <w:rPr>
+          <w:rFonts w:cs="Times New Roman"/>
+          <w:szCs w:val="20"/>
+        </w:rPr>
+      </w:pPr>
+      <w:r>
+        <w:rPr>
+          <w:rFonts w:cs="Times New Roman"/>
+          <w:szCs w:val="20"/>
+        </w:rPr>
+        <w:t>Description: varchar (200),</w:t>
+      </w:r>
+    </w:p>
+    <w:p>
+      <w:pPr>
+        <w:jc w:val="both"/>
+        <w:rPr>
+          <w:rFonts w:cs="Times New Roman"/>
+          <w:szCs w:val="20"/>
+        </w:rPr>
+      </w:pPr>
+      <w:r>
+        <w:rPr>
+          <w:rFonts w:cs="Times New Roman"/>
+          <w:szCs w:val="20"/>
+        </w:rPr>
+        <w:t>Details: varchar (500)</w:t>
+      </w:r>
+    </w:p>
+    <w:p>
+      <w:pPr>
+        <w:jc w:val="both"/>
+        <w:rPr>
+          <w:rFonts w:cs="Times New Roman"/>
+          <w:b/>
+          <w:szCs w:val="20"/>
+        </w:rPr>
+      </w:pPr>
+      <w:r>
+        <w:rPr>
+          <w:rFonts w:cs="Times New Roman"/>
+          <w:b/>
+          <w:szCs w:val="20"/>
+        </w:rPr>
+        <w:t>DR</w:t>
+      </w:r>
+      <w:r>
+        <w:rPr>
+          <w:rFonts w:cs="Times New Roman"/>
+          <w:b/>
           <w:szCs w:val="20"/>
         </w:rPr>
         <w:t xml:space="preserve"> </w:t>
@@ -11169,23 +11689,10 @@
       <w:r>
         <w:rPr>
           <w:rFonts w:cs="Times New Roman"/>
-          <w:szCs w:val="20"/>
-        </w:rPr>
-        <w:t>mooring place tenant,</w:t>
-      </w:r>
-      <w:r>
-        <w:rPr>
-          <w:rFonts w:cs="Times New Roman"/>
-          <w:szCs w:val="20"/>
-        </w:rPr>
-        <w:t xml:space="preserve"> shall be a</w:t>
-      </w:r>
-      <w:r>
-        <w:rPr>
-          <w:rFonts w:cs="Times New Roman"/>
-          <w:szCs w:val="20"/>
-        </w:rPr>
-        <w:t xml:space="preserve">ble to provide boat dimensions in the system </w:t>
+          <w:b/>
+          <w:szCs w:val="20"/>
+        </w:rPr>
+        <w:t>3:</w:t>
       </w:r>
     </w:p>
     <w:p>
@@ -11193,22 +11700,31 @@
         <w:jc w:val="both"/>
         <w:rPr>
           <w:rFonts w:cs="Times New Roman"/>
-          <w:sz w:val="20"/>
-          <w:szCs w:val="20"/>
-        </w:rPr>
-      </w:pPr>
-      <w:r>
-        <w:rPr>
-          <w:rFonts w:cs="Times New Roman"/>
-          <w:sz w:val="20"/>
-          <w:szCs w:val="20"/>
-        </w:rPr>
-        <w:t>DR3:</w:t>
-      </w:r>
-      <w:r>
-        <w:rPr>
-          <w:rFonts w:cs="Times New Roman"/>
-          <w:sz w:val="20"/>
+          <w:b/>
+          <w:szCs w:val="20"/>
+        </w:rPr>
+      </w:pPr>
+      <w:r>
+        <w:rPr>
+          <w:rFonts w:cs="Times New Roman"/>
+          <w:b/>
+          <w:szCs w:val="20"/>
+        </w:rPr>
+        <w:t>Data Table Payment details:</w:t>
+      </w:r>
+    </w:p>
+    <w:p>
+      <w:pPr>
+        <w:jc w:val="both"/>
+        <w:rPr>
+          <w:rFonts w:cs="Times New Roman"/>
+          <w:szCs w:val="20"/>
+        </w:rPr>
+      </w:pPr>
+      <w:r>
+        <w:rPr>
+          <w:rFonts w:cs="Times New Roman"/>
+          <w:b/>
           <w:szCs w:val="20"/>
         </w:rPr>
         <w:t xml:space="preserve"> </w:t>
@@ -11218,49 +11734,14 @@
           <w:rFonts w:cs="Times New Roman"/>
           <w:szCs w:val="20"/>
         </w:rPr>
-        <w:t xml:space="preserve">User have following required attributes (name, Id number, Date of </w:t>
-      </w:r>
-      <w:r>
-        <w:rPr>
-          <w:rFonts w:cs="Times New Roman"/>
-          <w:szCs w:val="20"/>
-        </w:rPr>
-        <w:t>birth</w:t>
-      </w:r>
-      <w:r>
-        <w:rPr>
-          <w:rFonts w:cs="Times New Roman"/>
-          <w:szCs w:val="20"/>
-        </w:rPr>
-        <w:t xml:space="preserve">, </w:t>
-      </w:r>
-      <w:r>
-        <w:rPr>
-          <w:rFonts w:cs="Times New Roman"/>
-          <w:szCs w:val="20"/>
-        </w:rPr>
-        <w:t>nationality, phone</w:t>
-      </w:r>
-      <w:r>
-        <w:rPr>
-          <w:rFonts w:cs="Times New Roman"/>
-          <w:szCs w:val="20"/>
-        </w:rPr>
-        <w:t xml:space="preserve"> number, </w:t>
-      </w:r>
-      <w:r>
-        <w:rPr>
-          <w:rFonts w:cs="Times New Roman"/>
-          <w:szCs w:val="20"/>
-        </w:rPr>
-        <w:t>email and</w:t>
-      </w:r>
-      <w:r>
-        <w:rPr>
-          <w:rFonts w:cs="Times New Roman"/>
-          <w:szCs w:val="20"/>
-        </w:rPr>
-        <w:t xml:space="preserve"> password). </w:t>
+        <w:t xml:space="preserve">Boat owner/travelers are </w:t>
+      </w:r>
+      <w:r>
+        <w:rPr>
+          <w:rFonts w:cs="Times New Roman"/>
+          <w:szCs w:val="20"/>
+        </w:rPr>
+        <w:t>pay through in app payments to the rent.</w:t>
       </w:r>
     </w:p>
     <w:p>
@@ -11268,134 +11749,231 @@
         <w:jc w:val="both"/>
         <w:rPr>
           <w:rFonts w:cs="Times New Roman"/>
-          <w:szCs w:val="20"/>
-        </w:rPr>
-      </w:pPr>
-      <w:r>
-        <w:rPr>
-          <w:rFonts w:cs="Times New Roman"/>
-          <w:sz w:val="20"/>
-          <w:szCs w:val="20"/>
+          <w:b/>
+          <w:szCs w:val="20"/>
+        </w:rPr>
+      </w:pPr>
+      <w:r>
+        <w:rPr>
+          <w:rFonts w:cs="Times New Roman"/>
+          <w:b/>
+          <w:szCs w:val="20"/>
+        </w:rPr>
+        <w:t>Attributes:</w:t>
+      </w:r>
+    </w:p>
+    <w:p>
+      <w:pPr>
+        <w:jc w:val="both"/>
+        <w:rPr>
+          <w:rFonts w:cs="Times New Roman"/>
+          <w:szCs w:val="20"/>
+        </w:rPr>
+      </w:pPr>
+      <w:r>
+        <w:rPr>
+          <w:rFonts w:cs="Times New Roman"/>
+          <w:szCs w:val="20"/>
+        </w:rPr>
+        <w:t>PaymentId: Integer</w:t>
+      </w:r>
+    </w:p>
+    <w:p>
+      <w:pPr>
+        <w:jc w:val="both"/>
+        <w:rPr>
+          <w:rFonts w:cs="Times New Roman"/>
+          <w:szCs w:val="20"/>
+        </w:rPr>
+      </w:pPr>
+      <w:r>
+        <w:rPr>
+          <w:rFonts w:cs="Times New Roman"/>
+          <w:szCs w:val="20"/>
+        </w:rPr>
+        <w:t>Bank: varchar (11),</w:t>
+      </w:r>
+    </w:p>
+    <w:p>
+      <w:pPr>
+        <w:jc w:val="both"/>
+        <w:rPr>
+          <w:rFonts w:cs="Times New Roman"/>
+          <w:szCs w:val="20"/>
+        </w:rPr>
+      </w:pPr>
+      <w:r>
+        <w:rPr>
+          <w:rFonts w:cs="Times New Roman"/>
+          <w:szCs w:val="20"/>
+        </w:rPr>
+        <w:t>Account ID: varchar (18)</w:t>
+      </w:r>
+    </w:p>
+    <w:p>
+      <w:pPr>
+        <w:jc w:val="both"/>
+        <w:rPr>
+          <w:rFonts w:cs="Times New Roman"/>
+          <w:szCs w:val="20"/>
+        </w:rPr>
+      </w:pPr>
+      <w:r>
+        <w:rPr>
+          <w:rFonts w:cs="Times New Roman"/>
+          <w:szCs w:val="20"/>
+        </w:rPr>
+        <w:t>Location: varchar (14)</w:t>
+      </w:r>
+    </w:p>
+    <w:p>
+      <w:pPr>
+        <w:jc w:val="both"/>
+        <w:rPr>
+          <w:rFonts w:cs="Times New Roman"/>
+          <w:szCs w:val="20"/>
+        </w:rPr>
+      </w:pPr>
+      <w:r>
+        <w:rPr>
+          <w:rFonts w:cs="Times New Roman"/>
+          <w:szCs w:val="20"/>
+        </w:rPr>
+        <w:t>Amount: Number</w:t>
+      </w:r>
+    </w:p>
+    <w:p>
+      <w:pPr>
+        <w:jc w:val="both"/>
+        <w:rPr>
+          <w:rFonts w:cs="Times New Roman"/>
+          <w:szCs w:val="20"/>
+        </w:rPr>
+      </w:pPr>
+      <w:r>
+        <w:rPr>
+          <w:rFonts w:cs="Times New Roman"/>
+          <w:szCs w:val="20"/>
+        </w:rPr>
+        <w:t>Currency: String</w:t>
+      </w:r>
+    </w:p>
+    <w:p>
+      <w:pPr>
+        <w:jc w:val="both"/>
+        <w:rPr>
+          <w:rFonts w:cs="Times New Roman"/>
+          <w:szCs w:val="20"/>
+        </w:rPr>
+      </w:pPr>
+      <w:r>
+        <w:rPr>
+          <w:rFonts w:cs="Times New Roman"/>
+          <w:szCs w:val="20"/>
+        </w:rPr>
+        <w:lastRenderedPageBreak/>
+        <w:t>Tr</w:t>
+      </w:r>
+      <w:r>
+        <w:rPr>
+          <w:rFonts w:cs="Times New Roman"/>
+          <w:szCs w:val="20"/>
+        </w:rPr>
+        <w:t>yC</w:t>
+      </w:r>
+      <w:r>
+        <w:rPr>
+          <w:rFonts w:cs="Times New Roman"/>
+          <w:szCs w:val="20"/>
+        </w:rPr>
+        <w:t>id</w:t>
+      </w:r>
+      <w:r>
+        <w:rPr>
+          <w:rFonts w:cs="Times New Roman"/>
+          <w:szCs w:val="20"/>
+        </w:rPr>
+        <w:t>: Integer (Foreign key)</w:t>
+      </w:r>
+    </w:p>
+    <w:p>
+      <w:pPr>
+        <w:rPr>
+          <w:b/>
+        </w:rPr>
+      </w:pPr>
+      <w:bookmarkStart w:id="19" w:name="_Toc119673024"/>
+      <w:r>
+        <w:rPr>
+          <w:b/>
         </w:rPr>
         <w:t>DR4:</w:t>
       </w:r>
       <w:r>
         <w:rPr>
-          <w:rFonts w:cs="Times New Roman"/>
-          <w:sz w:val="20"/>
-          <w:szCs w:val="20"/>
-        </w:rPr>
-        <w:t xml:space="preserve"> </w:t>
-      </w:r>
-      <w:r>
-        <w:rPr>
-          <w:rFonts w:cs="Times New Roman"/>
-          <w:szCs w:val="20"/>
-        </w:rPr>
-        <w:t>User</w:t>
-      </w:r>
-      <w:r>
-        <w:rPr>
-          <w:rFonts w:cs="Times New Roman"/>
-          <w:szCs w:val="20"/>
-        </w:rPr>
-        <w:t xml:space="preserve"> as user Role: Lesser</w:t>
-      </w:r>
-      <w:r>
-        <w:rPr>
-          <w:rFonts w:cs="Times New Roman"/>
-          <w:szCs w:val="20"/>
-        </w:rPr>
-        <w:t xml:space="preserve"> shall be </w:t>
-      </w:r>
-      <w:r>
-        <w:rPr>
-          <w:rFonts w:cs="Times New Roman"/>
-          <w:szCs w:val="20"/>
-        </w:rPr>
-        <w:t>a</w:t>
-      </w:r>
-      <w:r>
-        <w:rPr>
-          <w:rFonts w:cs="Times New Roman"/>
-          <w:szCs w:val="20"/>
-        </w:rPr>
-        <w:t>ble to add the terms and conditions</w:t>
-      </w:r>
-      <w:r>
-        <w:rPr>
-          <w:rFonts w:cs="Times New Roman"/>
-          <w:szCs w:val="20"/>
-        </w:rPr>
-        <w:t xml:space="preserve"> of the mooring place </w:t>
-      </w:r>
-    </w:p>
-    <w:p>
-      <w:pPr>
-        <w:jc w:val="both"/>
-        <w:rPr>
-          <w:rFonts w:cs="Times New Roman"/>
-          <w:szCs w:val="20"/>
-        </w:rPr>
-      </w:pPr>
-      <w:r>
-        <w:rPr>
-          <w:rFonts w:cs="Times New Roman"/>
-          <w:sz w:val="20"/>
-          <w:szCs w:val="20"/>
-        </w:rPr>
-        <w:t xml:space="preserve">DR5: </w:t>
-      </w:r>
-      <w:r>
-        <w:rPr>
-          <w:rFonts w:cs="Times New Roman"/>
-          <w:szCs w:val="20"/>
-        </w:rPr>
-        <w:t>User as User</w:t>
-      </w:r>
-      <w:r>
-        <w:rPr>
-          <w:rFonts w:cs="Times New Roman"/>
-          <w:szCs w:val="20"/>
-        </w:rPr>
-        <w:t xml:space="preserve"> </w:t>
-      </w:r>
-      <w:r>
-        <w:rPr>
-          <w:rFonts w:cs="Times New Roman"/>
-          <w:szCs w:val="20"/>
-        </w:rPr>
-        <w:t>Role:</w:t>
-      </w:r>
-      <w:r>
-        <w:rPr>
-          <w:rFonts w:cs="Times New Roman"/>
-          <w:szCs w:val="20"/>
-        </w:rPr>
-        <w:t xml:space="preserve"> R</w:t>
-      </w:r>
-      <w:r>
-        <w:rPr>
-          <w:rFonts w:cs="Times New Roman"/>
-          <w:szCs w:val="20"/>
-        </w:rPr>
-        <w:t>enter shall be able accept the terms and conditions of the mooring place</w:t>
-      </w:r>
-      <w:r>
-        <w:rPr>
-          <w:rFonts w:cs="Times New Roman"/>
-          <w:szCs w:val="20"/>
-        </w:rPr>
-        <w:t>.</w:t>
+          <w:b/>
+        </w:rPr>
+        <w:t xml:space="preserve"> Product Details</w:t>
+      </w:r>
+    </w:p>
+    <w:p>
+      <w:r>
+        <w:t>Travelers/boat owners can enter boat dimensions while registering into the system. Mooring place owners can enter their mooring place dimensions.</w:t>
+      </w:r>
+    </w:p>
+    <w:p>
+      <w:pPr>
+        <w:rPr>
+          <w:b/>
+        </w:rPr>
+      </w:pPr>
+      <w:r>
+        <w:rPr>
+          <w:b/>
+        </w:rPr>
+        <w:t>Attributes:</w:t>
+      </w:r>
+    </w:p>
+    <w:p>
+      <w:r>
+        <w:t>ProductId</w:t>
+      </w:r>
+      <w:proofErr w:type="gramStart"/>
+      <w:r>
+        <w:t>:Integer</w:t>
+      </w:r>
+      <w:proofErr w:type="gramEnd"/>
+    </w:p>
+    <w:p>
+      <w:r>
+        <w:t>Name</w:t>
+      </w:r>
+    </w:p>
+    <w:p>
+      <w:r>
+        <w:t>ProductDetail</w:t>
+      </w:r>
+    </w:p>
+    <w:p>
+      <w:r>
+        <w:t xml:space="preserve">Area </w:t>
+      </w:r>
+    </w:p>
+    <w:p>
+      <w:r>
+        <w:t>Length</w:t>
+      </w:r>
+    </w:p>
+    <w:p>
+      <w:r>
+        <w:t>Active</w:t>
       </w:r>
     </w:p>
     <w:p>
       <w:pPr>
         <w:pStyle w:val="Heading2"/>
       </w:pPr>
-      <w:bookmarkStart w:id="19" w:name="_Toc119673024"/>
-      <w:r>
-        <w:lastRenderedPageBreak/>
+      <w:r>
         <w:t>Product Quality Requirements</w:t>
       </w:r>
       <w:bookmarkEnd w:id="19"/>
@@ -11837,6 +12415,7 @@
           <w:b/>
           <w:bCs/>
         </w:rPr>
+        <w:lastRenderedPageBreak/>
         <w:t>Road Map:</w:t>
       </w:r>
     </w:p>
@@ -12029,7 +12608,6 @@
           <w:b/>
           <w:sz w:val="28"/>
         </w:rPr>
-        <w:lastRenderedPageBreak/>
         <w:t>Availability:</w:t>
       </w:r>
     </w:p>
@@ -12173,7 +12751,6 @@
     </w:p>
     <w:p>
       <w:pPr>
-        <w:pStyle w:val="ListParagraph"/>
         <w:spacing w:after="160" w:line="259" w:lineRule="auto"/>
         <w:jc w:val="both"/>
         <w:rPr>
@@ -12186,6 +12763,796 @@
         <w:pStyle w:val="Heading1"/>
       </w:pPr>
       <w:r>
+        <w:t>Section 5 Requirement Prioritization:</w:t>
+      </w:r>
+    </w:p>
+    <w:p>
+      <w:r>
+        <w:t xml:space="preserve">We interview the product owners a second time to elicit and finalize our requirements. In our requirements. We understand our private mooring place owner and mooring </w:t>
+      </w:r>
+      <w:r>
+        <w:t xml:space="preserve">are our main stakeholder and thus there requirements are our considered high priority requirements. We decided to use 2 techniques </w:t>
+      </w:r>
+      <w:r>
+        <w:t>MoSCoW</w:t>
+      </w:r>
+      <w:r>
+        <w:t xml:space="preserve"> technique and </w:t>
+      </w:r>
+      <w:r>
+        <w:t>Priority</w:t>
+      </w:r>
+      <w:r>
+        <w:t xml:space="preserve"> Group Techniques </w:t>
+      </w:r>
+    </w:p>
+    <w:p>
+      <w:pPr>
+        <w:pStyle w:val="Heading2"/>
+      </w:pPr>
+      <w:r>
+        <w:t>MoSCoW Technique:</w:t>
+      </w:r>
+    </w:p>
+    <w:p>
+      <w:r>
+        <w:t>MoSCow technique divides the requirements into 4 categories: Must have, Should have, Could have and would have giving priority respectively. We applied the technique and MoSCoW priority hierarchy is as follow:</w:t>
+      </w:r>
+    </w:p>
+    <w:p>
+      <w:pPr>
+        <w:pStyle w:val="Heading3"/>
+      </w:pPr>
+      <w:r>
+        <w:lastRenderedPageBreak/>
+        <w:t>Must have:</w:t>
+      </w:r>
+    </w:p>
+    <w:p>
+      <w:r>
+        <w:t>Mooring place owner must have functionality to:</w:t>
+      </w:r>
+    </w:p>
+    <w:p>
+      <w:pPr>
+        <w:pStyle w:val="ListParagraph"/>
+        <w:numPr>
+          <w:ilvl w:val="0"/>
+          <w:numId w:val="20"/>
+        </w:numPr>
+      </w:pPr>
+      <w:r>
+        <w:t>View the requests of tenants for mooring place</w:t>
+      </w:r>
+    </w:p>
+    <w:p>
+      <w:pPr>
+        <w:pStyle w:val="ListParagraph"/>
+        <w:numPr>
+          <w:ilvl w:val="0"/>
+          <w:numId w:val="20"/>
+        </w:numPr>
+      </w:pPr>
+      <w:r>
+        <w:t xml:space="preserve">Chat with the applied tenants </w:t>
+      </w:r>
+      <w:r>
+        <w:t>for the mooring place</w:t>
+      </w:r>
+    </w:p>
+    <w:p>
+      <w:pPr>
+        <w:pStyle w:val="ListParagraph"/>
+        <w:numPr>
+          <w:ilvl w:val="0"/>
+          <w:numId w:val="20"/>
+        </w:numPr>
+      </w:pPr>
+      <w:r>
+        <w:t>P</w:t>
+      </w:r>
+      <w:r>
+        <w:t>romote the mooring place by payment</w:t>
+      </w:r>
+      <w:r>
+        <w:t xml:space="preserve"> to the system</w:t>
+      </w:r>
+    </w:p>
+    <w:p>
+      <w:r>
+        <w:t>Traveler, boat owner must have functionality to:</w:t>
+      </w:r>
+    </w:p>
+    <w:p>
+      <w:pPr>
+        <w:pStyle w:val="ListParagraph"/>
+        <w:numPr>
+          <w:ilvl w:val="0"/>
+          <w:numId w:val="21"/>
+        </w:numPr>
+      </w:pPr>
+      <w:r>
+        <w:t xml:space="preserve">Search the mooring places using </w:t>
+      </w:r>
+      <w:r>
+        <w:t>keywords in search words</w:t>
+      </w:r>
+    </w:p>
+    <w:p>
+      <w:pPr>
+        <w:pStyle w:val="ListParagraph"/>
+        <w:numPr>
+          <w:ilvl w:val="0"/>
+          <w:numId w:val="21"/>
+        </w:numPr>
+      </w:pPr>
+      <w:r>
+        <w:t>Search the mooring places by getting the current location</w:t>
+      </w:r>
+    </w:p>
+    <w:p>
+      <w:pPr>
+        <w:pStyle w:val="ListParagraph"/>
+        <w:numPr>
+          <w:ilvl w:val="0"/>
+          <w:numId w:val="21"/>
+        </w:numPr>
+      </w:pPr>
+      <w:r>
+        <w:t>Apply to rental mooring place</w:t>
+      </w:r>
+    </w:p>
+    <w:p>
+      <w:pPr>
+        <w:pStyle w:val="ListParagraph"/>
+        <w:numPr>
+          <w:ilvl w:val="0"/>
+          <w:numId w:val="21"/>
+        </w:numPr>
+      </w:pPr>
+      <w:r>
+        <w:t>Able to register the into the system</w:t>
+      </w:r>
+    </w:p>
+    <w:p>
+      <w:pPr>
+        <w:pStyle w:val="ListParagraph"/>
+      </w:pPr>
+    </w:p>
+    <w:p>
+      <w:pPr>
+        <w:pStyle w:val="ListParagraph"/>
+      </w:pPr>
+    </w:p>
+    <w:p>
+      <w:pPr>
+        <w:pStyle w:val="Heading3"/>
+      </w:pPr>
+      <w:r>
+        <w:t>Should have:</w:t>
+      </w:r>
+    </w:p>
+    <w:p>
+      <w:r>
+        <w:t>Mooring place owner must have the functionality to:</w:t>
+      </w:r>
+    </w:p>
+    <w:p>
+      <w:pPr>
+        <w:pStyle w:val="ListParagraph"/>
+        <w:numPr>
+          <w:ilvl w:val="0"/>
+          <w:numId w:val="23"/>
+        </w:numPr>
+      </w:pPr>
+      <w:r>
+        <w:t>View the total revue generated by the application</w:t>
+      </w:r>
+    </w:p>
+    <w:p>
+      <w:pPr>
+        <w:pStyle w:val="ListParagraph"/>
+        <w:numPr>
+          <w:ilvl w:val="0"/>
+          <w:numId w:val="23"/>
+        </w:numPr>
+      </w:pPr>
+      <w:r>
+        <w:t xml:space="preserve">View the profile of the applied tenant </w:t>
+      </w:r>
+    </w:p>
+    <w:p>
+      <w:r>
+        <w:t>Traveler, boat owner should have the functionality to:</w:t>
+      </w:r>
+    </w:p>
+    <w:p>
+      <w:pPr>
+        <w:pStyle w:val="ListParagraph"/>
+        <w:numPr>
+          <w:ilvl w:val="0"/>
+          <w:numId w:val="24"/>
+        </w:numPr>
+      </w:pPr>
+      <w:r>
+        <w:t xml:space="preserve">View the previous rating of the place </w:t>
+      </w:r>
+    </w:p>
+    <w:p>
+      <w:pPr>
+        <w:pStyle w:val="Heading3"/>
+      </w:pPr>
+      <w:r>
+        <w:t>Could have:</w:t>
+      </w:r>
+    </w:p>
+    <w:p>
+      <w:r>
+        <w:t>Traveler, boat owner should have the functionality to:</w:t>
+      </w:r>
+    </w:p>
+    <w:p>
+      <w:pPr>
+        <w:pStyle w:val="ListParagraph"/>
+        <w:numPr>
+          <w:ilvl w:val="0"/>
+          <w:numId w:val="24"/>
+        </w:numPr>
+      </w:pPr>
+      <w:r>
+        <w:t>View the previous rating of the mooring place</w:t>
+      </w:r>
+    </w:p>
+    <w:p>
+      <w:pPr>
+        <w:pStyle w:val="ListParagraph"/>
+        <w:numPr>
+          <w:ilvl w:val="0"/>
+          <w:numId w:val="24"/>
+        </w:numPr>
+      </w:pPr>
+      <w:r>
+        <w:t xml:space="preserve">View restaurants and hotel near the mooring place </w:t>
+      </w:r>
+    </w:p>
+    <w:p>
+      <w:r>
+        <w:t>System Admin, ABC Company</w:t>
+      </w:r>
+      <w:r>
+        <w:t xml:space="preserve"> should have the functionality to:</w:t>
+      </w:r>
+    </w:p>
+    <w:p>
+      <w:pPr>
+        <w:pStyle w:val="ListParagraph"/>
+        <w:numPr>
+          <w:ilvl w:val="0"/>
+          <w:numId w:val="22"/>
+        </w:numPr>
+      </w:pPr>
+      <w:r>
+        <w:t>View the total number of registered users in the system</w:t>
+      </w:r>
+    </w:p>
+    <w:p>
+      <w:pPr>
+        <w:pStyle w:val="ListParagraph"/>
+        <w:numPr>
+          <w:ilvl w:val="0"/>
+          <w:numId w:val="22"/>
+        </w:numPr>
+      </w:pPr>
+      <w:r>
+        <w:t>View the user by categories (tenant, mooring place owner)</w:t>
+      </w:r>
+    </w:p>
+    <w:p>
+      <w:pPr>
+        <w:pStyle w:val="ListParagraph"/>
+        <w:numPr>
+          <w:ilvl w:val="0"/>
+          <w:numId w:val="22"/>
+        </w:numPr>
+      </w:pPr>
+      <w:r>
+        <w:t>Login into the system</w:t>
+      </w:r>
+    </w:p>
+    <w:p>
+      <w:pPr>
+        <w:pStyle w:val="ListParagraph"/>
+        <w:numPr>
+          <w:ilvl w:val="0"/>
+          <w:numId w:val="22"/>
+        </w:numPr>
+      </w:pPr>
+      <w:r>
+        <w:t>Modify ads through admin dashboard in the system</w:t>
+      </w:r>
+    </w:p>
+    <w:p>
+      <w:pPr>
+        <w:pStyle w:val="Heading3"/>
+      </w:pPr>
+      <w:r>
+        <w:t>Would have</w:t>
+      </w:r>
+      <w:r>
+        <w:t>:</w:t>
+      </w:r>
+    </w:p>
+    <w:p>
+      <w:r>
+        <w:t>System Admin, ABC Company</w:t>
+      </w:r>
+      <w:r>
+        <w:t xml:space="preserve"> </w:t>
+      </w:r>
+      <w:r>
+        <w:t>should have the functionality:</w:t>
+      </w:r>
+    </w:p>
+    <w:p>
+      <w:pPr>
+        <w:pStyle w:val="ListParagraph"/>
+        <w:numPr>
+          <w:ilvl w:val="0"/>
+          <w:numId w:val="25"/>
+        </w:numPr>
+      </w:pPr>
+      <w:r>
+        <w:t xml:space="preserve">Categorized users in </w:t>
+      </w:r>
+    </w:p>
+    <w:p>
+      <w:r>
+        <w:lastRenderedPageBreak/>
+        <w:t>Traveler, boat owner should have the functionality to:</w:t>
+      </w:r>
+    </w:p>
+    <w:p>
+      <w:pPr>
+        <w:pStyle w:val="ListParagraph"/>
+        <w:numPr>
+          <w:ilvl w:val="0"/>
+          <w:numId w:val="20"/>
+        </w:numPr>
+      </w:pPr>
+      <w:r>
+        <w:t>Rate the mooring place and services after the rental agreement is finished</w:t>
+      </w:r>
+    </w:p>
+    <w:p>
+      <w:pPr>
+        <w:pStyle w:val="ListParagraph"/>
+        <w:numPr>
+          <w:ilvl w:val="0"/>
+          <w:numId w:val="20"/>
+        </w:numPr>
+      </w:pPr>
+      <w:r>
+        <w:t>Also interact the application through an mobile application</w:t>
+      </w:r>
+    </w:p>
+    <w:p>
+      <w:pPr>
+        <w:pStyle w:val="ListParagraph"/>
+        <w:numPr>
+          <w:ilvl w:val="0"/>
+          <w:numId w:val="20"/>
+        </w:numPr>
+      </w:pPr>
+      <w:r>
+        <w:t>Set alerts of nearby newly opened restaurants</w:t>
+      </w:r>
+    </w:p>
+    <w:p>
+      <w:pPr>
+        <w:pStyle w:val="ListParagraph"/>
+        <w:numPr>
+          <w:ilvl w:val="0"/>
+          <w:numId w:val="20"/>
+        </w:numPr>
+      </w:pPr>
+      <w:r>
+        <w:t>Set alerts of discount in nearby restaurants</w:t>
+      </w:r>
+    </w:p>
+    <w:p/>
+    <w:p>
+      <w:pPr>
+        <w:pStyle w:val="Heading2"/>
+      </w:pPr>
+      <w:r>
+        <w:t>Priority Group:</w:t>
+      </w:r>
+    </w:p>
+    <w:p>
+      <w:r>
+        <w:t xml:space="preserve">We </w:t>
+      </w:r>
+      <w:r>
+        <w:t>prioritize the requirements by the terms of stakeholders. Mooring place owners and boat owners/travelers.</w:t>
+      </w:r>
+    </w:p>
+    <w:p/>
+    <w:tbl>
+      <w:tblPr>
+        <w:tblStyle w:val="TableGrid"/>
+        <w:tblW w:w="0" w:type="auto"/>
+        <w:tblLook w:val="04A0" w:firstRow="1" w:lastRow="0" w:firstColumn="1" w:lastColumn="0" w:noHBand="0" w:noVBand="1"/>
+      </w:tblPr>
+      <w:tblGrid>
+        <w:gridCol w:w="1975"/>
+        <w:gridCol w:w="7375"/>
+      </w:tblGrid>
+      <w:tr>
+        <w:tc>
+          <w:tcPr>
+            <w:tcW w:w="1975" w:type="dxa"/>
+          </w:tcPr>
+          <w:p>
+            <w:pPr>
+              <w:rPr>
+                <w:b/>
+              </w:rPr>
+            </w:pPr>
+            <w:r>
+              <w:rPr>
+                <w:b/>
+              </w:rPr>
+              <w:t>Priority Level</w:t>
+            </w:r>
+          </w:p>
+        </w:tc>
+        <w:tc>
+          <w:tcPr>
+            <w:tcW w:w="7375" w:type="dxa"/>
+          </w:tcPr>
+          <w:p>
+            <w:pPr>
+              <w:rPr>
+                <w:b/>
+              </w:rPr>
+            </w:pPr>
+            <w:r>
+              <w:rPr>
+                <w:b/>
+              </w:rPr>
+              <w:t>Requirement</w:t>
+            </w:r>
+          </w:p>
+        </w:tc>
+      </w:tr>
+      <w:tr>
+        <w:tc>
+          <w:tcPr>
+            <w:tcW w:w="1975" w:type="dxa"/>
+          </w:tcPr>
+          <w:p>
+            <w:r>
+              <w:t>High</w:t>
+            </w:r>
+          </w:p>
+        </w:tc>
+        <w:tc>
+          <w:tcPr>
+            <w:tcW w:w="7375" w:type="dxa"/>
+          </w:tcPr>
+          <w:p>
+            <w:pPr>
+              <w:pStyle w:val="ListParagraph"/>
+              <w:numPr>
+                <w:ilvl w:val="0"/>
+                <w:numId w:val="20"/>
+              </w:numPr>
+            </w:pPr>
+            <w:r>
+              <w:t>Mooring place owner must have functionality to View the requests of tenants for mooring place</w:t>
+            </w:r>
+          </w:p>
+          <w:p>
+            <w:pPr>
+              <w:pStyle w:val="ListParagraph"/>
+              <w:numPr>
+                <w:ilvl w:val="0"/>
+                <w:numId w:val="20"/>
+              </w:numPr>
+            </w:pPr>
+            <w:r>
+              <w:t>Mooring place owner must have functionality to Chat with the applied tenants for the mooring place</w:t>
+            </w:r>
+          </w:p>
+          <w:p>
+            <w:pPr>
+              <w:pStyle w:val="ListParagraph"/>
+              <w:numPr>
+                <w:ilvl w:val="0"/>
+                <w:numId w:val="20"/>
+              </w:numPr>
+            </w:pPr>
+            <w:r>
+              <w:t>Mooring place owner must have functionality to Promote the mooring place by payment to the system</w:t>
+            </w:r>
+          </w:p>
+          <w:p>
+            <w:pPr>
+              <w:pStyle w:val="ListParagraph"/>
+              <w:numPr>
+                <w:ilvl w:val="0"/>
+                <w:numId w:val="20"/>
+              </w:numPr>
+            </w:pPr>
+            <w:r>
+              <w:t>Travelers/boat owners must have the functionality to Apply to rental mooring place</w:t>
+            </w:r>
+          </w:p>
+          <w:p>
+            <w:pPr>
+              <w:pStyle w:val="ListParagraph"/>
+              <w:numPr>
+                <w:ilvl w:val="0"/>
+                <w:numId w:val="20"/>
+              </w:numPr>
+            </w:pPr>
+            <w:r>
+              <w:t>Travelers/boat owners must have the functionality to Able to register the into the system</w:t>
+            </w:r>
+          </w:p>
+          <w:p/>
+        </w:tc>
+      </w:tr>
+      <w:tr>
+        <w:tc>
+          <w:tcPr>
+            <w:tcW w:w="1975" w:type="dxa"/>
+          </w:tcPr>
+          <w:p>
+            <w:r>
+              <w:t>Medium</w:t>
+            </w:r>
+          </w:p>
+        </w:tc>
+        <w:tc>
+          <w:tcPr>
+            <w:tcW w:w="7375" w:type="dxa"/>
+          </w:tcPr>
+          <w:p>
+            <w:pPr>
+              <w:pStyle w:val="ListParagraph"/>
+              <w:numPr>
+                <w:ilvl w:val="0"/>
+                <w:numId w:val="20"/>
+              </w:numPr>
+            </w:pPr>
+            <w:r>
+              <w:t>Mooring place owner must have the functionality to View the total revue generated by the application</w:t>
+            </w:r>
+          </w:p>
+          <w:p>
+            <w:pPr>
+              <w:pStyle w:val="ListParagraph"/>
+              <w:numPr>
+                <w:ilvl w:val="0"/>
+                <w:numId w:val="20"/>
+              </w:numPr>
+            </w:pPr>
+            <w:r>
+              <w:t xml:space="preserve">Mooring place owner must have the functionality to View the profile of the applied tenant </w:t>
+            </w:r>
+          </w:p>
+          <w:p>
+            <w:pPr>
+              <w:pStyle w:val="ListParagraph"/>
+              <w:numPr>
+                <w:ilvl w:val="0"/>
+                <w:numId w:val="20"/>
+              </w:numPr>
+            </w:pPr>
+            <w:r>
+              <w:t>Travelers/boat owners must have the functionality to Search the mooring places using keywords in search words</w:t>
+            </w:r>
+          </w:p>
+          <w:p>
+            <w:pPr>
+              <w:pStyle w:val="ListParagraph"/>
+              <w:numPr>
+                <w:ilvl w:val="0"/>
+                <w:numId w:val="20"/>
+              </w:numPr>
+            </w:pPr>
+            <w:r>
+              <w:t>Travelers/boat owners must have the functionality to Search the mooring places by getting the current location</w:t>
+            </w:r>
+          </w:p>
+          <w:p>
+            <w:pPr>
+              <w:pStyle w:val="ListParagraph"/>
+              <w:numPr>
+                <w:ilvl w:val="0"/>
+                <w:numId w:val="20"/>
+              </w:numPr>
+            </w:pPr>
+            <w:r>
+              <w:t xml:space="preserve">Traveler must be able to View the previous rating of the place </w:t>
+            </w:r>
+          </w:p>
+          <w:p>
+            <w:pPr>
+              <w:pStyle w:val="ListParagraph"/>
+              <w:numPr>
+                <w:ilvl w:val="0"/>
+                <w:numId w:val="20"/>
+              </w:numPr>
+            </w:pPr>
+            <w:r>
+              <w:t>System Admin, ABC Company should have the functionality to View the total number of registered users in the system</w:t>
+            </w:r>
+          </w:p>
+          <w:p>
+            <w:pPr>
+              <w:pStyle w:val="ListParagraph"/>
+              <w:numPr>
+                <w:ilvl w:val="0"/>
+                <w:numId w:val="20"/>
+              </w:numPr>
+            </w:pPr>
+            <w:r>
+              <w:lastRenderedPageBreak/>
+              <w:t>System Admin, ABC Company should have the functionality to View the user by categories (tenant, mooring place owner)</w:t>
+            </w:r>
+          </w:p>
+          <w:p>
+            <w:pPr>
+              <w:pStyle w:val="ListParagraph"/>
+              <w:numPr>
+                <w:ilvl w:val="0"/>
+                <w:numId w:val="20"/>
+              </w:numPr>
+            </w:pPr>
+            <w:r>
+              <w:t>System Admin, ABC Company should have the functionality to Login into the system</w:t>
+            </w:r>
+          </w:p>
+          <w:p>
+            <w:pPr>
+              <w:pStyle w:val="ListParagraph"/>
+              <w:numPr>
+                <w:ilvl w:val="0"/>
+                <w:numId w:val="20"/>
+              </w:numPr>
+            </w:pPr>
+            <w:r>
+              <w:t>System Admin, ABC Company should have the functionality to Modify ads through admin dashboard in the system</w:t>
+            </w:r>
+          </w:p>
+          <w:p>
+            <w:pPr>
+              <w:pStyle w:val="ListParagraph"/>
+            </w:pPr>
+          </w:p>
+        </w:tc>
+      </w:tr>
+      <w:tr>
+        <w:tc>
+          <w:tcPr>
+            <w:tcW w:w="1975" w:type="dxa"/>
+          </w:tcPr>
+          <w:p>
+            <w:r>
+              <w:lastRenderedPageBreak/>
+              <w:t>Low</w:t>
+            </w:r>
+          </w:p>
+        </w:tc>
+        <w:tc>
+          <w:tcPr>
+            <w:tcW w:w="7375" w:type="dxa"/>
+          </w:tcPr>
+          <w:p>
+            <w:pPr>
+              <w:pStyle w:val="ListParagraph"/>
+              <w:numPr>
+                <w:ilvl w:val="0"/>
+                <w:numId w:val="22"/>
+              </w:numPr>
+            </w:pPr>
+            <w:r>
+              <w:t>View the user by categories (tenant, mooring place owner)</w:t>
+            </w:r>
+          </w:p>
+          <w:p>
+            <w:pPr>
+              <w:pStyle w:val="ListParagraph"/>
+              <w:numPr>
+                <w:ilvl w:val="0"/>
+                <w:numId w:val="22"/>
+              </w:numPr>
+            </w:pPr>
+            <w:r>
+              <w:t>Login into the system</w:t>
+            </w:r>
+          </w:p>
+          <w:p>
+            <w:pPr>
+              <w:pStyle w:val="ListParagraph"/>
+              <w:numPr>
+                <w:ilvl w:val="0"/>
+                <w:numId w:val="22"/>
+              </w:numPr>
+            </w:pPr>
+            <w:r>
+              <w:t>Modify ads through admin dashboard in the system</w:t>
+            </w:r>
+          </w:p>
+          <w:p>
+            <w:pPr>
+              <w:pStyle w:val="ListParagraph"/>
+              <w:numPr>
+                <w:ilvl w:val="0"/>
+                <w:numId w:val="26"/>
+              </w:numPr>
+            </w:pPr>
+            <w:r>
+              <w:t>Traveler, boat owner should have the functionality to Rate the mooring place and services after the rental agreement is finished</w:t>
+            </w:r>
+          </w:p>
+          <w:p>
+            <w:pPr>
+              <w:ind w:left="360"/>
+            </w:pPr>
+          </w:p>
+          <w:p>
+            <w:pPr>
+              <w:pStyle w:val="ListParagraph"/>
+              <w:numPr>
+                <w:ilvl w:val="0"/>
+                <w:numId w:val="20"/>
+              </w:numPr>
+            </w:pPr>
+            <w:r>
+              <w:t>Traveler, boat owner should have the functionality to Also interact the application through an mobile application</w:t>
+            </w:r>
+          </w:p>
+          <w:p>
+            <w:pPr>
+              <w:pStyle w:val="ListParagraph"/>
+              <w:numPr>
+                <w:ilvl w:val="0"/>
+                <w:numId w:val="20"/>
+              </w:numPr>
+            </w:pPr>
+            <w:r>
+              <w:t>Traveler, boat owner  should have the ability to Set alerts of nearby newly opened restaurants</w:t>
+            </w:r>
+          </w:p>
+          <w:p>
+            <w:pPr>
+              <w:pStyle w:val="ListParagraph"/>
+              <w:numPr>
+                <w:ilvl w:val="0"/>
+                <w:numId w:val="20"/>
+              </w:numPr>
+            </w:pPr>
+            <w:r>
+              <w:t>Traveler, boat owner  should have the ability to Set alerts of discount in nearby restaurants</w:t>
+            </w:r>
+          </w:p>
+          <w:p>
+            <w:pPr>
+              <w:pStyle w:val="ListParagraph"/>
+            </w:pPr>
+          </w:p>
+        </w:tc>
+      </w:tr>
+    </w:tbl>
+    <w:p/>
+    <w:p>
+      <w:pPr>
+        <w:pStyle w:val="Heading1"/>
+      </w:pPr>
+      <w:r>
         <w:t>Section 7: Policy and Regulation Requirements</w:t>
       </w:r>
     </w:p>
@@ -12229,6 +13596,7 @@
         <w:t xml:space="preserve"> conditions</w:t>
       </w:r>
     </w:p>
+    <w:p/>
     <w:bookmarkStart w:id="20" w:name="_Toc119673025" w:displacedByCustomXml="next"/>
     <w:bookmarkStart w:id="21" w:name="_Toc24362568" w:displacedByCustomXml="next"/>
     <w:sdt>
@@ -12312,7 +13680,7 @@
               </w:tblGrid>
               <w:tr>
                 <w:trPr>
-                  <w:divId w:val="169032471"/>
+                  <w:divId w:val="874200592"/>
                   <w:tblCellSpacing w:w="15" w:type="dxa"/>
                 </w:trPr>
                 <w:tc>
@@ -12333,6 +13701,66 @@
                         <w:noProof/>
                       </w:rPr>
                       <w:t xml:space="preserve">[1] </w:t>
+                    </w:r>
+                  </w:p>
+                </w:tc>
+                <w:tc>
+                  <w:tcPr>
+                    <w:tcW w:w="0" w:type="auto"/>
+                    <w:hideMark/>
+                  </w:tcPr>
+                  <w:p>
+                    <w:pPr>
+                      <w:pStyle w:val="Bibliography"/>
+                      <w:rPr>
+                        <w:noProof/>
+                      </w:rPr>
+                    </w:pPr>
+                    <w:r>
+                      <w:rPr>
+                        <w:noProof/>
+                      </w:rPr>
+                      <w:t xml:space="preserve">A. Hudaib, "Requirements Prioritization Techniques Comparison," </w:t>
+                    </w:r>
+                    <w:r>
+                      <w:rPr>
+                        <w:i/>
+                        <w:iCs/>
+                        <w:noProof/>
+                      </w:rPr>
+                      <w:t xml:space="preserve">Modern Applied Science, </w:t>
+                    </w:r>
+                    <w:r>
+                      <w:rPr>
+                        <w:noProof/>
+                      </w:rPr>
+                      <w:t xml:space="preserve">vol. 12, pp. 1913-1844, 2018. </w:t>
+                    </w:r>
+                  </w:p>
+                </w:tc>
+              </w:tr>
+              <w:tr>
+                <w:trPr>
+                  <w:divId w:val="874200592"/>
+                  <w:tblCellSpacing w:w="15" w:type="dxa"/>
+                </w:trPr>
+                <w:tc>
+                  <w:tcPr>
+                    <w:tcW w:w="50" w:type="pct"/>
+                    <w:hideMark/>
+                  </w:tcPr>
+                  <w:p>
+                    <w:pPr>
+                      <w:pStyle w:val="Bibliography"/>
+                      <w:rPr>
+                        <w:noProof/>
+                      </w:rPr>
+                    </w:pPr>
+                    <w:r>
+                      <w:rPr>
+                        <w:noProof/>
+                      </w:rPr>
+                      <w:t xml:space="preserve">[2] </w:t>
                     </w:r>
                   </w:p>
                 </w:tc>
@@ -12374,7 +13802,7 @@
             </w:tbl>
             <w:p>
               <w:pPr>
-                <w:divId w:val="169032471"/>
+                <w:divId w:val="874200592"/>
                 <w:rPr>
                   <w:rFonts w:eastAsia="Times New Roman"/>
                   <w:noProof/>
@@ -12610,37 +14038,8 @@
                 <w:sz w:val="20"/>
                 <w:szCs w:val="20"/>
               </w:rPr>
-              <w:t xml:space="preserve">Muhammad Mohsin, Syed Ali Hassan, </w:t>
-            </w:r>
-            <w:proofErr w:type="spellStart"/>
-            <w:r>
-              <w:rPr>
-                <w:rFonts w:cs="Times New Roman"/>
-                <w:sz w:val="20"/>
-                <w:szCs w:val="20"/>
-              </w:rPr>
-              <w:t>Muawaz</w:t>
-            </w:r>
-            <w:proofErr w:type="spellEnd"/>
-            <w:r>
-              <w:rPr>
-                <w:rFonts w:cs="Times New Roman"/>
-                <w:sz w:val="20"/>
-                <w:szCs w:val="20"/>
-              </w:rPr>
-              <w:t xml:space="preserve"> </w:t>
-            </w:r>
-            <w:proofErr w:type="spellStart"/>
-            <w:r>
-              <w:rPr>
-                <w:rFonts w:cs="Times New Roman"/>
-                <w:sz w:val="20"/>
-                <w:szCs w:val="20"/>
-              </w:rPr>
-              <w:lastRenderedPageBreak/>
-              <w:t>Ayyaz</w:t>
-            </w:r>
-            <w:proofErr w:type="spellEnd"/>
+              <w:t>Muhammad Mohsin, Syed Ali Hassan, Muawaz Ayyaz</w:t>
+            </w:r>
             <w:r>
               <w:rPr>
                 <w:rFonts w:cs="Times New Roman"/>
@@ -12670,7 +14069,6 @@
                 <w:sz w:val="20"/>
                 <w:szCs w:val="20"/>
               </w:rPr>
-              <w:lastRenderedPageBreak/>
               <w:t>First version</w:t>
             </w:r>
             <w:r>
@@ -12679,16 +14077,7 @@
                 <w:sz w:val="20"/>
                 <w:szCs w:val="20"/>
               </w:rPr>
-              <w:t xml:space="preserve"> of the SRS document. We started </w:t>
-            </w:r>
-            <w:r>
-              <w:rPr>
-                <w:rFonts w:cs="Times New Roman"/>
-                <w:sz w:val="20"/>
-                <w:szCs w:val="20"/>
-              </w:rPr>
-              <w:lastRenderedPageBreak/>
-              <w:t>working on section 1 on the document</w:t>
+              <w:t xml:space="preserve"> of the SRS document. We started working on section 1 on the document</w:t>
             </w:r>
           </w:p>
         </w:tc>
@@ -12717,7 +14106,6 @@
                 <w:sz w:val="20"/>
                 <w:szCs w:val="20"/>
               </w:rPr>
-              <w:lastRenderedPageBreak/>
               <w:t>1</w:t>
             </w:r>
             <w:r>
@@ -12774,52 +14162,14 @@
                 <w:szCs w:val="20"/>
               </w:rPr>
             </w:pPr>
-            <w:proofErr w:type="spellStart"/>
             <w:r>
               <w:rPr>
                 <w:rFonts w:cs="Times New Roman"/>
                 <w:sz w:val="20"/>
                 <w:szCs w:val="20"/>
               </w:rPr>
-              <w:t>Sai</w:t>
-            </w:r>
-            <w:proofErr w:type="spellEnd"/>
-            <w:r>
-              <w:rPr>
-                <w:rFonts w:cs="Times New Roman"/>
-                <w:sz w:val="20"/>
-                <w:szCs w:val="20"/>
-              </w:rPr>
-              <w:t xml:space="preserve"> Parkas </w:t>
-            </w:r>
-            <w:proofErr w:type="spellStart"/>
-            <w:r>
-              <w:rPr>
-                <w:rFonts w:cs="Times New Roman"/>
-                <w:sz w:val="20"/>
-                <w:szCs w:val="20"/>
-              </w:rPr>
-              <w:t>Chakla</w:t>
-            </w:r>
-            <w:proofErr w:type="spellEnd"/>
-            <w:r>
-              <w:rPr>
-                <w:rFonts w:cs="Times New Roman"/>
-                <w:sz w:val="20"/>
-                <w:szCs w:val="20"/>
-              </w:rPr>
-              <w:t xml:space="preserve">, Syed Ali Hassan, Muhammad </w:t>
-            </w:r>
-            <w:proofErr w:type="spellStart"/>
-            <w:r>
-              <w:rPr>
-                <w:rFonts w:cs="Times New Roman"/>
-                <w:sz w:val="20"/>
-                <w:szCs w:val="20"/>
-              </w:rPr>
-              <w:t>Shahzaib</w:t>
-            </w:r>
-            <w:proofErr w:type="spellEnd"/>
+              <w:t>Sai Parkas Chakla, Syed Ali Hassan, Muhammad Shahzaib</w:t>
+            </w:r>
             <w:r>
               <w:rPr>
                 <w:rFonts w:cs="Times New Roman"/>
@@ -12948,72 +14298,8 @@
                 <w:sz w:val="20"/>
                 <w:szCs w:val="20"/>
               </w:rPr>
-              <w:t xml:space="preserve">Muhammad Mohsin, Syed Ali Hassan, Muhammad </w:t>
-            </w:r>
-            <w:proofErr w:type="spellStart"/>
-            <w:r>
-              <w:rPr>
-                <w:rFonts w:cs="Times New Roman"/>
-                <w:sz w:val="20"/>
-                <w:szCs w:val="20"/>
-              </w:rPr>
-              <w:t>Shahzaib</w:t>
-            </w:r>
-            <w:proofErr w:type="spellEnd"/>
-            <w:r>
-              <w:rPr>
-                <w:rFonts w:cs="Times New Roman"/>
-                <w:sz w:val="20"/>
-                <w:szCs w:val="20"/>
-              </w:rPr>
-              <w:t xml:space="preserve">, </w:t>
-            </w:r>
-            <w:proofErr w:type="spellStart"/>
-            <w:r>
-              <w:rPr>
-                <w:rFonts w:cs="Times New Roman"/>
-                <w:sz w:val="20"/>
-                <w:szCs w:val="20"/>
-              </w:rPr>
-              <w:t>Sai</w:t>
-            </w:r>
-            <w:proofErr w:type="spellEnd"/>
-            <w:r>
-              <w:rPr>
-                <w:rFonts w:cs="Times New Roman"/>
-                <w:sz w:val="20"/>
-                <w:szCs w:val="20"/>
-              </w:rPr>
-              <w:t xml:space="preserve"> Prakash, </w:t>
-            </w:r>
-            <w:proofErr w:type="spellStart"/>
-            <w:r>
-              <w:rPr>
-                <w:rFonts w:cs="Times New Roman"/>
-                <w:sz w:val="20"/>
-                <w:szCs w:val="20"/>
-              </w:rPr>
-              <w:t>Muawaz</w:t>
-            </w:r>
-            <w:proofErr w:type="spellEnd"/>
-            <w:r>
-              <w:rPr>
-                <w:rFonts w:cs="Times New Roman"/>
-                <w:sz w:val="20"/>
-                <w:szCs w:val="20"/>
-              </w:rPr>
-              <w:t xml:space="preserve"> </w:t>
-            </w:r>
-            <w:proofErr w:type="spellStart"/>
-            <w:r>
-              <w:rPr>
-                <w:rFonts w:cs="Times New Roman"/>
-                <w:sz w:val="20"/>
-                <w:szCs w:val="20"/>
-              </w:rPr>
-              <w:t>Ayyaz</w:t>
-            </w:r>
-            <w:proofErr w:type="spellEnd"/>
+              <w:t>Muhammad Mohsin, Syed Ali Hassan, Muhammad Shahzaib, Sai Prakash, Muawaz Ayyaz</w:t>
+            </w:r>
             <w:r>
               <w:rPr>
                 <w:rFonts w:cs="Times New Roman"/>
@@ -13142,72 +14428,8 @@
                 <w:sz w:val="20"/>
                 <w:szCs w:val="20"/>
               </w:rPr>
-              <w:t xml:space="preserve">Muhammad Mohsin, Syed Ali Hassan, Muhammad </w:t>
-            </w:r>
-            <w:proofErr w:type="spellStart"/>
-            <w:r>
-              <w:rPr>
-                <w:rFonts w:cs="Times New Roman"/>
-                <w:sz w:val="20"/>
-                <w:szCs w:val="20"/>
-              </w:rPr>
-              <w:t>Shahzaib</w:t>
-            </w:r>
-            <w:proofErr w:type="spellEnd"/>
-            <w:r>
-              <w:rPr>
-                <w:rFonts w:cs="Times New Roman"/>
-                <w:sz w:val="20"/>
-                <w:szCs w:val="20"/>
-              </w:rPr>
-              <w:t xml:space="preserve">, </w:t>
-            </w:r>
-            <w:proofErr w:type="spellStart"/>
-            <w:r>
-              <w:rPr>
-                <w:rFonts w:cs="Times New Roman"/>
-                <w:sz w:val="20"/>
-                <w:szCs w:val="20"/>
-              </w:rPr>
-              <w:t>Sai</w:t>
-            </w:r>
-            <w:proofErr w:type="spellEnd"/>
-            <w:r>
-              <w:rPr>
-                <w:rFonts w:cs="Times New Roman"/>
-                <w:sz w:val="20"/>
-                <w:szCs w:val="20"/>
-              </w:rPr>
-              <w:t xml:space="preserve"> Prakash, </w:t>
-            </w:r>
-            <w:proofErr w:type="spellStart"/>
-            <w:r>
-              <w:rPr>
-                <w:rFonts w:cs="Times New Roman"/>
-                <w:sz w:val="20"/>
-                <w:szCs w:val="20"/>
-              </w:rPr>
-              <w:t>Muawaz</w:t>
-            </w:r>
-            <w:proofErr w:type="spellEnd"/>
-            <w:r>
-              <w:rPr>
-                <w:rFonts w:cs="Times New Roman"/>
-                <w:sz w:val="20"/>
-                <w:szCs w:val="20"/>
-              </w:rPr>
-              <w:t xml:space="preserve"> </w:t>
-            </w:r>
-            <w:proofErr w:type="spellStart"/>
-            <w:r>
-              <w:rPr>
-                <w:rFonts w:cs="Times New Roman"/>
-                <w:sz w:val="20"/>
-                <w:szCs w:val="20"/>
-              </w:rPr>
-              <w:t>Ayyaz</w:t>
-            </w:r>
-            <w:proofErr w:type="spellEnd"/>
+              <w:t>Muhammad Mohsin, Syed Ali Hassan, Muhammad Shahzaib, Sai Prakash, Muawaz Ayyaz</w:t>
+            </w:r>
             <w:r>
               <w:rPr>
                 <w:rFonts w:cs="Times New Roman"/>
@@ -13415,7 +14637,7 @@
                         <w:noProof/>
                         <w:lang w:val="nl-NL"/>
                       </w:rPr>
-                      <w:t>21</w:t>
+                      <w:t>25</w:t>
                     </w:r>
                     <w:r>
                       <w:rPr>
@@ -13461,7 +14683,7 @@
                         <w:bCs/>
                         <w:noProof/>
                       </w:rPr>
-                      <w:t>22</w:t>
+                      <w:t>26</w:t>
                     </w:r>
                     <w:r>
                       <w:rPr>
@@ -14023,6 +15245,119 @@
     </w:lvl>
   </w:abstractNum>
   <w:abstractNum w:abstractNumId="4">
+    <w:nsid w:val="1DCB2E4C"/>
+    <w:multiLevelType w:val="hybridMultilevel"/>
+    <w:tmpl w:val="B52CFF16"/>
+    <w:lvl w:ilvl="0" w:tplc="04090001">
+      <w:start w:val="1"/>
+      <w:numFmt w:val="bullet"/>
+      <w:lvlText w:val=""/>
+      <w:lvlJc w:val="left"/>
+      <w:pPr>
+        <w:ind w:left="720" w:hanging="360"/>
+      </w:pPr>
+      <w:rPr>
+        <w:rFonts w:ascii="Symbol" w:hAnsi="Symbol" w:hint="default"/>
+      </w:rPr>
+    </w:lvl>
+    <w:lvl w:ilvl="1" w:tplc="04090003" w:tentative="1">
+      <w:start w:val="1"/>
+      <w:numFmt w:val="bullet"/>
+      <w:lvlText w:val="o"/>
+      <w:lvlJc w:val="left"/>
+      <w:pPr>
+        <w:ind w:left="1440" w:hanging="360"/>
+      </w:pPr>
+      <w:rPr>
+        <w:rFonts w:ascii="Courier New" w:hAnsi="Courier New" w:cs="Courier New" w:hint="default"/>
+      </w:rPr>
+    </w:lvl>
+    <w:lvl w:ilvl="2" w:tplc="04090005" w:tentative="1">
+      <w:start w:val="1"/>
+      <w:numFmt w:val="bullet"/>
+      <w:lvlText w:val=""/>
+      <w:lvlJc w:val="left"/>
+      <w:pPr>
+        <w:ind w:left="2160" w:hanging="360"/>
+      </w:pPr>
+      <w:rPr>
+        <w:rFonts w:ascii="Wingdings" w:hAnsi="Wingdings" w:hint="default"/>
+      </w:rPr>
+    </w:lvl>
+    <w:lvl w:ilvl="3" w:tplc="04090001" w:tentative="1">
+      <w:start w:val="1"/>
+      <w:numFmt w:val="bullet"/>
+      <w:lvlText w:val=""/>
+      <w:lvlJc w:val="left"/>
+      <w:pPr>
+        <w:ind w:left="2880" w:hanging="360"/>
+      </w:pPr>
+      <w:rPr>
+        <w:rFonts w:ascii="Symbol" w:hAnsi="Symbol" w:hint="default"/>
+      </w:rPr>
+    </w:lvl>
+    <w:lvl w:ilvl="4" w:tplc="04090003" w:tentative="1">
+      <w:start w:val="1"/>
+      <w:numFmt w:val="bullet"/>
+      <w:lvlText w:val="o"/>
+      <w:lvlJc w:val="left"/>
+      <w:pPr>
+        <w:ind w:left="3600" w:hanging="360"/>
+      </w:pPr>
+      <w:rPr>
+        <w:rFonts w:ascii="Courier New" w:hAnsi="Courier New" w:cs="Courier New" w:hint="default"/>
+      </w:rPr>
+    </w:lvl>
+    <w:lvl w:ilvl="5" w:tplc="04090005" w:tentative="1">
+      <w:start w:val="1"/>
+      <w:numFmt w:val="bullet"/>
+      <w:lvlText w:val=""/>
+      <w:lvlJc w:val="left"/>
+      <w:pPr>
+        <w:ind w:left="4320" w:hanging="360"/>
+      </w:pPr>
+      <w:rPr>
+        <w:rFonts w:ascii="Wingdings" w:hAnsi="Wingdings" w:hint="default"/>
+      </w:rPr>
+    </w:lvl>
+    <w:lvl w:ilvl="6" w:tplc="04090001" w:tentative="1">
+      <w:start w:val="1"/>
+      <w:numFmt w:val="bullet"/>
+      <w:lvlText w:val=""/>
+      <w:lvlJc w:val="left"/>
+      <w:pPr>
+        <w:ind w:left="5040" w:hanging="360"/>
+      </w:pPr>
+      <w:rPr>
+        <w:rFonts w:ascii="Symbol" w:hAnsi="Symbol" w:hint="default"/>
+      </w:rPr>
+    </w:lvl>
+    <w:lvl w:ilvl="7" w:tplc="04090003" w:tentative="1">
+      <w:start w:val="1"/>
+      <w:numFmt w:val="bullet"/>
+      <w:lvlText w:val="o"/>
+      <w:lvlJc w:val="left"/>
+      <w:pPr>
+        <w:ind w:left="5760" w:hanging="360"/>
+      </w:pPr>
+      <w:rPr>
+        <w:rFonts w:ascii="Courier New" w:hAnsi="Courier New" w:cs="Courier New" w:hint="default"/>
+      </w:rPr>
+    </w:lvl>
+    <w:lvl w:ilvl="8" w:tplc="04090005" w:tentative="1">
+      <w:start w:val="1"/>
+      <w:numFmt w:val="bullet"/>
+      <w:lvlText w:val=""/>
+      <w:lvlJc w:val="left"/>
+      <w:pPr>
+        <w:ind w:left="6480" w:hanging="360"/>
+      </w:pPr>
+      <w:rPr>
+        <w:rFonts w:ascii="Wingdings" w:hAnsi="Wingdings" w:hint="default"/>
+      </w:rPr>
+    </w:lvl>
+  </w:abstractNum>
+  <w:abstractNum w:abstractNumId="5">
     <w:nsid w:val="21672990"/>
     <w:multiLevelType w:val="hybridMultilevel"/>
     <w:tmpl w:val="A79CA20E"/>
@@ -14135,7 +15470,7 @@
       </w:rPr>
     </w:lvl>
   </w:abstractNum>
-  <w:abstractNum w:abstractNumId="5">
+  <w:abstractNum w:abstractNumId="6">
     <w:nsid w:val="244F260A"/>
     <w:multiLevelType w:val="hybridMultilevel"/>
     <w:tmpl w:val="EB3022F4"/>
@@ -14248,7 +15583,7 @@
       </w:rPr>
     </w:lvl>
   </w:abstractNum>
-  <w:abstractNum w:abstractNumId="6">
+  <w:abstractNum w:abstractNumId="7">
     <w:nsid w:val="24D406C6"/>
     <w:multiLevelType w:val="hybridMultilevel"/>
     <w:tmpl w:val="5A967F5C"/>
@@ -14361,7 +15696,120 @@
       </w:rPr>
     </w:lvl>
   </w:abstractNum>
-  <w:abstractNum w:abstractNumId="7">
+  <w:abstractNum w:abstractNumId="8">
+    <w:nsid w:val="24F16B3D"/>
+    <w:multiLevelType w:val="hybridMultilevel"/>
+    <w:tmpl w:val="BE9A8F92"/>
+    <w:lvl w:ilvl="0" w:tplc="04090001">
+      <w:start w:val="1"/>
+      <w:numFmt w:val="bullet"/>
+      <w:lvlText w:val=""/>
+      <w:lvlJc w:val="left"/>
+      <w:pPr>
+        <w:ind w:left="720" w:hanging="360"/>
+      </w:pPr>
+      <w:rPr>
+        <w:rFonts w:ascii="Symbol" w:hAnsi="Symbol" w:hint="default"/>
+      </w:rPr>
+    </w:lvl>
+    <w:lvl w:ilvl="1" w:tplc="04090003" w:tentative="1">
+      <w:start w:val="1"/>
+      <w:numFmt w:val="bullet"/>
+      <w:lvlText w:val="o"/>
+      <w:lvlJc w:val="left"/>
+      <w:pPr>
+        <w:ind w:left="1440" w:hanging="360"/>
+      </w:pPr>
+      <w:rPr>
+        <w:rFonts w:ascii="Courier New" w:hAnsi="Courier New" w:cs="Courier New" w:hint="default"/>
+      </w:rPr>
+    </w:lvl>
+    <w:lvl w:ilvl="2" w:tplc="04090005" w:tentative="1">
+      <w:start w:val="1"/>
+      <w:numFmt w:val="bullet"/>
+      <w:lvlText w:val=""/>
+      <w:lvlJc w:val="left"/>
+      <w:pPr>
+        <w:ind w:left="2160" w:hanging="360"/>
+      </w:pPr>
+      <w:rPr>
+        <w:rFonts w:ascii="Wingdings" w:hAnsi="Wingdings" w:hint="default"/>
+      </w:rPr>
+    </w:lvl>
+    <w:lvl w:ilvl="3" w:tplc="04090001" w:tentative="1">
+      <w:start w:val="1"/>
+      <w:numFmt w:val="bullet"/>
+      <w:lvlText w:val=""/>
+      <w:lvlJc w:val="left"/>
+      <w:pPr>
+        <w:ind w:left="2880" w:hanging="360"/>
+      </w:pPr>
+      <w:rPr>
+        <w:rFonts w:ascii="Symbol" w:hAnsi="Symbol" w:hint="default"/>
+      </w:rPr>
+    </w:lvl>
+    <w:lvl w:ilvl="4" w:tplc="04090003" w:tentative="1">
+      <w:start w:val="1"/>
+      <w:numFmt w:val="bullet"/>
+      <w:lvlText w:val="o"/>
+      <w:lvlJc w:val="left"/>
+      <w:pPr>
+        <w:ind w:left="3600" w:hanging="360"/>
+      </w:pPr>
+      <w:rPr>
+        <w:rFonts w:ascii="Courier New" w:hAnsi="Courier New" w:cs="Courier New" w:hint="default"/>
+      </w:rPr>
+    </w:lvl>
+    <w:lvl w:ilvl="5" w:tplc="04090005" w:tentative="1">
+      <w:start w:val="1"/>
+      <w:numFmt w:val="bullet"/>
+      <w:lvlText w:val=""/>
+      <w:lvlJc w:val="left"/>
+      <w:pPr>
+        <w:ind w:left="4320" w:hanging="360"/>
+      </w:pPr>
+      <w:rPr>
+        <w:rFonts w:ascii="Wingdings" w:hAnsi="Wingdings" w:hint="default"/>
+      </w:rPr>
+    </w:lvl>
+    <w:lvl w:ilvl="6" w:tplc="04090001" w:tentative="1">
+      <w:start w:val="1"/>
+      <w:numFmt w:val="bullet"/>
+      <w:lvlText w:val=""/>
+      <w:lvlJc w:val="left"/>
+      <w:pPr>
+        <w:ind w:left="5040" w:hanging="360"/>
+      </w:pPr>
+      <w:rPr>
+        <w:rFonts w:ascii="Symbol" w:hAnsi="Symbol" w:hint="default"/>
+      </w:rPr>
+    </w:lvl>
+    <w:lvl w:ilvl="7" w:tplc="04090003" w:tentative="1">
+      <w:start w:val="1"/>
+      <w:numFmt w:val="bullet"/>
+      <w:lvlText w:val="o"/>
+      <w:lvlJc w:val="left"/>
+      <w:pPr>
+        <w:ind w:left="5760" w:hanging="360"/>
+      </w:pPr>
+      <w:rPr>
+        <w:rFonts w:ascii="Courier New" w:hAnsi="Courier New" w:cs="Courier New" w:hint="default"/>
+      </w:rPr>
+    </w:lvl>
+    <w:lvl w:ilvl="8" w:tplc="04090005" w:tentative="1">
+      <w:start w:val="1"/>
+      <w:numFmt w:val="bullet"/>
+      <w:lvlText w:val=""/>
+      <w:lvlJc w:val="left"/>
+      <w:pPr>
+        <w:ind w:left="6480" w:hanging="360"/>
+      </w:pPr>
+      <w:rPr>
+        <w:rFonts w:ascii="Wingdings" w:hAnsi="Wingdings" w:hint="default"/>
+      </w:rPr>
+    </w:lvl>
+  </w:abstractNum>
+  <w:abstractNum w:abstractNumId="9">
     <w:nsid w:val="26BED5BC"/>
     <w:multiLevelType w:val="hybridMultilevel"/>
     <w:tmpl w:val="E51AB3E8"/>
@@ -14447,7 +15895,7 @@
       </w:pPr>
     </w:lvl>
   </w:abstractNum>
-  <w:abstractNum w:abstractNumId="8">
+  <w:abstractNum w:abstractNumId="10">
     <w:nsid w:val="2BDD7488"/>
     <w:multiLevelType w:val="multilevel"/>
     <w:tmpl w:val="C61A86C8"/>
@@ -14560,7 +16008,120 @@
       </w:rPr>
     </w:lvl>
   </w:abstractNum>
-  <w:abstractNum w:abstractNumId="9">
+  <w:abstractNum w:abstractNumId="11">
+    <w:nsid w:val="2E651860"/>
+    <w:multiLevelType w:val="hybridMultilevel"/>
+    <w:tmpl w:val="C00642B6"/>
+    <w:lvl w:ilvl="0" w:tplc="04090001">
+      <w:start w:val="1"/>
+      <w:numFmt w:val="bullet"/>
+      <w:lvlText w:val=""/>
+      <w:lvlJc w:val="left"/>
+      <w:pPr>
+        <w:ind w:left="720" w:hanging="360"/>
+      </w:pPr>
+      <w:rPr>
+        <w:rFonts w:ascii="Symbol" w:hAnsi="Symbol" w:hint="default"/>
+      </w:rPr>
+    </w:lvl>
+    <w:lvl w:ilvl="1" w:tplc="04090003" w:tentative="1">
+      <w:start w:val="1"/>
+      <w:numFmt w:val="bullet"/>
+      <w:lvlText w:val="o"/>
+      <w:lvlJc w:val="left"/>
+      <w:pPr>
+        <w:ind w:left="1440" w:hanging="360"/>
+      </w:pPr>
+      <w:rPr>
+        <w:rFonts w:ascii="Courier New" w:hAnsi="Courier New" w:cs="Courier New" w:hint="default"/>
+      </w:rPr>
+    </w:lvl>
+    <w:lvl w:ilvl="2" w:tplc="04090005" w:tentative="1">
+      <w:start w:val="1"/>
+      <w:numFmt w:val="bullet"/>
+      <w:lvlText w:val=""/>
+      <w:lvlJc w:val="left"/>
+      <w:pPr>
+        <w:ind w:left="2160" w:hanging="360"/>
+      </w:pPr>
+      <w:rPr>
+        <w:rFonts w:ascii="Wingdings" w:hAnsi="Wingdings" w:hint="default"/>
+      </w:rPr>
+    </w:lvl>
+    <w:lvl w:ilvl="3" w:tplc="04090001" w:tentative="1">
+      <w:start w:val="1"/>
+      <w:numFmt w:val="bullet"/>
+      <w:lvlText w:val=""/>
+      <w:lvlJc w:val="left"/>
+      <w:pPr>
+        <w:ind w:left="2880" w:hanging="360"/>
+      </w:pPr>
+      <w:rPr>
+        <w:rFonts w:ascii="Symbol" w:hAnsi="Symbol" w:hint="default"/>
+      </w:rPr>
+    </w:lvl>
+    <w:lvl w:ilvl="4" w:tplc="04090003" w:tentative="1">
+      <w:start w:val="1"/>
+      <w:numFmt w:val="bullet"/>
+      <w:lvlText w:val="o"/>
+      <w:lvlJc w:val="left"/>
+      <w:pPr>
+        <w:ind w:left="3600" w:hanging="360"/>
+      </w:pPr>
+      <w:rPr>
+        <w:rFonts w:ascii="Courier New" w:hAnsi="Courier New" w:cs="Courier New" w:hint="default"/>
+      </w:rPr>
+    </w:lvl>
+    <w:lvl w:ilvl="5" w:tplc="04090005" w:tentative="1">
+      <w:start w:val="1"/>
+      <w:numFmt w:val="bullet"/>
+      <w:lvlText w:val=""/>
+      <w:lvlJc w:val="left"/>
+      <w:pPr>
+        <w:ind w:left="4320" w:hanging="360"/>
+      </w:pPr>
+      <w:rPr>
+        <w:rFonts w:ascii="Wingdings" w:hAnsi="Wingdings" w:hint="default"/>
+      </w:rPr>
+    </w:lvl>
+    <w:lvl w:ilvl="6" w:tplc="04090001" w:tentative="1">
+      <w:start w:val="1"/>
+      <w:numFmt w:val="bullet"/>
+      <w:lvlText w:val=""/>
+      <w:lvlJc w:val="left"/>
+      <w:pPr>
+        <w:ind w:left="5040" w:hanging="360"/>
+      </w:pPr>
+      <w:rPr>
+        <w:rFonts w:ascii="Symbol" w:hAnsi="Symbol" w:hint="default"/>
+      </w:rPr>
+    </w:lvl>
+    <w:lvl w:ilvl="7" w:tplc="04090003" w:tentative="1">
+      <w:start w:val="1"/>
+      <w:numFmt w:val="bullet"/>
+      <w:lvlText w:val="o"/>
+      <w:lvlJc w:val="left"/>
+      <w:pPr>
+        <w:ind w:left="5760" w:hanging="360"/>
+      </w:pPr>
+      <w:rPr>
+        <w:rFonts w:ascii="Courier New" w:hAnsi="Courier New" w:cs="Courier New" w:hint="default"/>
+      </w:rPr>
+    </w:lvl>
+    <w:lvl w:ilvl="8" w:tplc="04090005" w:tentative="1">
+      <w:start w:val="1"/>
+      <w:numFmt w:val="bullet"/>
+      <w:lvlText w:val=""/>
+      <w:lvlJc w:val="left"/>
+      <w:pPr>
+        <w:ind w:left="6480" w:hanging="360"/>
+      </w:pPr>
+      <w:rPr>
+        <w:rFonts w:ascii="Wingdings" w:hAnsi="Wingdings" w:hint="default"/>
+      </w:rPr>
+    </w:lvl>
+  </w:abstractNum>
+  <w:abstractNum w:abstractNumId="12">
     <w:nsid w:val="3965B8A7"/>
     <w:multiLevelType w:val="hybridMultilevel"/>
     <w:tmpl w:val="0B2845D2"/>
@@ -14646,7 +16207,120 @@
       </w:pPr>
     </w:lvl>
   </w:abstractNum>
-  <w:abstractNum w:abstractNumId="10">
+  <w:abstractNum w:abstractNumId="13">
+    <w:nsid w:val="3DFD4418"/>
+    <w:multiLevelType w:val="hybridMultilevel"/>
+    <w:tmpl w:val="343083DC"/>
+    <w:lvl w:ilvl="0" w:tplc="04090001">
+      <w:start w:val="1"/>
+      <w:numFmt w:val="bullet"/>
+      <w:lvlText w:val=""/>
+      <w:lvlJc w:val="left"/>
+      <w:pPr>
+        <w:ind w:left="720" w:hanging="360"/>
+      </w:pPr>
+      <w:rPr>
+        <w:rFonts w:ascii="Symbol" w:hAnsi="Symbol" w:hint="default"/>
+      </w:rPr>
+    </w:lvl>
+    <w:lvl w:ilvl="1" w:tplc="04090003" w:tentative="1">
+      <w:start w:val="1"/>
+      <w:numFmt w:val="bullet"/>
+      <w:lvlText w:val="o"/>
+      <w:lvlJc w:val="left"/>
+      <w:pPr>
+        <w:ind w:left="1440" w:hanging="360"/>
+      </w:pPr>
+      <w:rPr>
+        <w:rFonts w:ascii="Courier New" w:hAnsi="Courier New" w:cs="Courier New" w:hint="default"/>
+      </w:rPr>
+    </w:lvl>
+    <w:lvl w:ilvl="2" w:tplc="04090005" w:tentative="1">
+      <w:start w:val="1"/>
+      <w:numFmt w:val="bullet"/>
+      <w:lvlText w:val=""/>
+      <w:lvlJc w:val="left"/>
+      <w:pPr>
+        <w:ind w:left="2160" w:hanging="360"/>
+      </w:pPr>
+      <w:rPr>
+        <w:rFonts w:ascii="Wingdings" w:hAnsi="Wingdings" w:hint="default"/>
+      </w:rPr>
+    </w:lvl>
+    <w:lvl w:ilvl="3" w:tplc="04090001" w:tentative="1">
+      <w:start w:val="1"/>
+      <w:numFmt w:val="bullet"/>
+      <w:lvlText w:val=""/>
+      <w:lvlJc w:val="left"/>
+      <w:pPr>
+        <w:ind w:left="2880" w:hanging="360"/>
+      </w:pPr>
+      <w:rPr>
+        <w:rFonts w:ascii="Symbol" w:hAnsi="Symbol" w:hint="default"/>
+      </w:rPr>
+    </w:lvl>
+    <w:lvl w:ilvl="4" w:tplc="04090003" w:tentative="1">
+      <w:start w:val="1"/>
+      <w:numFmt w:val="bullet"/>
+      <w:lvlText w:val="o"/>
+      <w:lvlJc w:val="left"/>
+      <w:pPr>
+        <w:ind w:left="3600" w:hanging="360"/>
+      </w:pPr>
+      <w:rPr>
+        <w:rFonts w:ascii="Courier New" w:hAnsi="Courier New" w:cs="Courier New" w:hint="default"/>
+      </w:rPr>
+    </w:lvl>
+    <w:lvl w:ilvl="5" w:tplc="04090005" w:tentative="1">
+      <w:start w:val="1"/>
+      <w:numFmt w:val="bullet"/>
+      <w:lvlText w:val=""/>
+      <w:lvlJc w:val="left"/>
+      <w:pPr>
+        <w:ind w:left="4320" w:hanging="360"/>
+      </w:pPr>
+      <w:rPr>
+        <w:rFonts w:ascii="Wingdings" w:hAnsi="Wingdings" w:hint="default"/>
+      </w:rPr>
+    </w:lvl>
+    <w:lvl w:ilvl="6" w:tplc="04090001" w:tentative="1">
+      <w:start w:val="1"/>
+      <w:numFmt w:val="bullet"/>
+      <w:lvlText w:val=""/>
+      <w:lvlJc w:val="left"/>
+      <w:pPr>
+        <w:ind w:left="5040" w:hanging="360"/>
+      </w:pPr>
+      <w:rPr>
+        <w:rFonts w:ascii="Symbol" w:hAnsi="Symbol" w:hint="default"/>
+      </w:rPr>
+    </w:lvl>
+    <w:lvl w:ilvl="7" w:tplc="04090003" w:tentative="1">
+      <w:start w:val="1"/>
+      <w:numFmt w:val="bullet"/>
+      <w:lvlText w:val="o"/>
+      <w:lvlJc w:val="left"/>
+      <w:pPr>
+        <w:ind w:left="5760" w:hanging="360"/>
+      </w:pPr>
+      <w:rPr>
+        <w:rFonts w:ascii="Courier New" w:hAnsi="Courier New" w:cs="Courier New" w:hint="default"/>
+      </w:rPr>
+    </w:lvl>
+    <w:lvl w:ilvl="8" w:tplc="04090005" w:tentative="1">
+      <w:start w:val="1"/>
+      <w:numFmt w:val="bullet"/>
+      <w:lvlText w:val=""/>
+      <w:lvlJc w:val="left"/>
+      <w:pPr>
+        <w:ind w:left="6480" w:hanging="360"/>
+      </w:pPr>
+      <w:rPr>
+        <w:rFonts w:ascii="Wingdings" w:hAnsi="Wingdings" w:hint="default"/>
+      </w:rPr>
+    </w:lvl>
+  </w:abstractNum>
+  <w:abstractNum w:abstractNumId="14">
     <w:nsid w:val="456F05EC"/>
     <w:multiLevelType w:val="hybridMultilevel"/>
     <w:tmpl w:val="E2F0C502"/>
@@ -14759,7 +16433,120 @@
       </w:rPr>
     </w:lvl>
   </w:abstractNum>
-  <w:abstractNum w:abstractNumId="11">
+  <w:abstractNum w:abstractNumId="15">
+    <w:nsid w:val="46BF6182"/>
+    <w:multiLevelType w:val="hybridMultilevel"/>
+    <w:tmpl w:val="15BAD8D6"/>
+    <w:lvl w:ilvl="0" w:tplc="04090001">
+      <w:start w:val="1"/>
+      <w:numFmt w:val="bullet"/>
+      <w:lvlText w:val=""/>
+      <w:lvlJc w:val="left"/>
+      <w:pPr>
+        <w:ind w:left="720" w:hanging="360"/>
+      </w:pPr>
+      <w:rPr>
+        <w:rFonts w:ascii="Symbol" w:hAnsi="Symbol" w:hint="default"/>
+      </w:rPr>
+    </w:lvl>
+    <w:lvl w:ilvl="1" w:tplc="04090003" w:tentative="1">
+      <w:start w:val="1"/>
+      <w:numFmt w:val="bullet"/>
+      <w:lvlText w:val="o"/>
+      <w:lvlJc w:val="left"/>
+      <w:pPr>
+        <w:ind w:left="1440" w:hanging="360"/>
+      </w:pPr>
+      <w:rPr>
+        <w:rFonts w:ascii="Courier New" w:hAnsi="Courier New" w:cs="Courier New" w:hint="default"/>
+      </w:rPr>
+    </w:lvl>
+    <w:lvl w:ilvl="2" w:tplc="04090005" w:tentative="1">
+      <w:start w:val="1"/>
+      <w:numFmt w:val="bullet"/>
+      <w:lvlText w:val=""/>
+      <w:lvlJc w:val="left"/>
+      <w:pPr>
+        <w:ind w:left="2160" w:hanging="360"/>
+      </w:pPr>
+      <w:rPr>
+        <w:rFonts w:ascii="Wingdings" w:hAnsi="Wingdings" w:hint="default"/>
+      </w:rPr>
+    </w:lvl>
+    <w:lvl w:ilvl="3" w:tplc="04090001" w:tentative="1">
+      <w:start w:val="1"/>
+      <w:numFmt w:val="bullet"/>
+      <w:lvlText w:val=""/>
+      <w:lvlJc w:val="left"/>
+      <w:pPr>
+        <w:ind w:left="2880" w:hanging="360"/>
+      </w:pPr>
+      <w:rPr>
+        <w:rFonts w:ascii="Symbol" w:hAnsi="Symbol" w:hint="default"/>
+      </w:rPr>
+    </w:lvl>
+    <w:lvl w:ilvl="4" w:tplc="04090003" w:tentative="1">
+      <w:start w:val="1"/>
+      <w:numFmt w:val="bullet"/>
+      <w:lvlText w:val="o"/>
+      <w:lvlJc w:val="left"/>
+      <w:pPr>
+        <w:ind w:left="3600" w:hanging="360"/>
+      </w:pPr>
+      <w:rPr>
+        <w:rFonts w:ascii="Courier New" w:hAnsi="Courier New" w:cs="Courier New" w:hint="default"/>
+      </w:rPr>
+    </w:lvl>
+    <w:lvl w:ilvl="5" w:tplc="04090005" w:tentative="1">
+      <w:start w:val="1"/>
+      <w:numFmt w:val="bullet"/>
+      <w:lvlText w:val=""/>
+      <w:lvlJc w:val="left"/>
+      <w:pPr>
+        <w:ind w:left="4320" w:hanging="360"/>
+      </w:pPr>
+      <w:rPr>
+        <w:rFonts w:ascii="Wingdings" w:hAnsi="Wingdings" w:hint="default"/>
+      </w:rPr>
+    </w:lvl>
+    <w:lvl w:ilvl="6" w:tplc="04090001" w:tentative="1">
+      <w:start w:val="1"/>
+      <w:numFmt w:val="bullet"/>
+      <w:lvlText w:val=""/>
+      <w:lvlJc w:val="left"/>
+      <w:pPr>
+        <w:ind w:left="5040" w:hanging="360"/>
+      </w:pPr>
+      <w:rPr>
+        <w:rFonts w:ascii="Symbol" w:hAnsi="Symbol" w:hint="default"/>
+      </w:rPr>
+    </w:lvl>
+    <w:lvl w:ilvl="7" w:tplc="04090003" w:tentative="1">
+      <w:start w:val="1"/>
+      <w:numFmt w:val="bullet"/>
+      <w:lvlText w:val="o"/>
+      <w:lvlJc w:val="left"/>
+      <w:pPr>
+        <w:ind w:left="5760" w:hanging="360"/>
+      </w:pPr>
+      <w:rPr>
+        <w:rFonts w:ascii="Courier New" w:hAnsi="Courier New" w:cs="Courier New" w:hint="default"/>
+      </w:rPr>
+    </w:lvl>
+    <w:lvl w:ilvl="8" w:tplc="04090005" w:tentative="1">
+      <w:start w:val="1"/>
+      <w:numFmt w:val="bullet"/>
+      <w:lvlText w:val=""/>
+      <w:lvlJc w:val="left"/>
+      <w:pPr>
+        <w:ind w:left="6480" w:hanging="360"/>
+      </w:pPr>
+      <w:rPr>
+        <w:rFonts w:ascii="Wingdings" w:hAnsi="Wingdings" w:hint="default"/>
+      </w:rPr>
+    </w:lvl>
+  </w:abstractNum>
+  <w:abstractNum w:abstractNumId="16">
     <w:nsid w:val="4BA83AD5"/>
     <w:multiLevelType w:val="hybridMultilevel"/>
     <w:tmpl w:val="9F90C184"/>
@@ -14872,7 +16659,7 @@
       </w:rPr>
     </w:lvl>
   </w:abstractNum>
-  <w:abstractNum w:abstractNumId="12">
+  <w:abstractNum w:abstractNumId="17">
     <w:nsid w:val="504811FA"/>
     <w:multiLevelType w:val="hybridMultilevel"/>
     <w:tmpl w:val="BF441AFE"/>
@@ -14985,7 +16772,7 @@
       </w:rPr>
     </w:lvl>
   </w:abstractNum>
-  <w:abstractNum w:abstractNumId="13">
+  <w:abstractNum w:abstractNumId="18">
     <w:nsid w:val="52171551"/>
     <w:multiLevelType w:val="hybridMultilevel"/>
     <w:tmpl w:val="DD7467A4"/>
@@ -15098,7 +16885,7 @@
       </w:rPr>
     </w:lvl>
   </w:abstractNum>
-  <w:abstractNum w:abstractNumId="14">
+  <w:abstractNum w:abstractNumId="19">
     <w:nsid w:val="575C29EA"/>
     <w:multiLevelType w:val="hybridMultilevel"/>
     <w:tmpl w:val="4CDE4D60"/>
@@ -15211,7 +16998,7 @@
       </w:rPr>
     </w:lvl>
   </w:abstractNum>
-  <w:abstractNum w:abstractNumId="15">
+  <w:abstractNum w:abstractNumId="20">
     <w:nsid w:val="5CA57305"/>
     <w:multiLevelType w:val="hybridMultilevel"/>
     <w:tmpl w:val="8CF04DE0"/>
@@ -15297,7 +17084,120 @@
       </w:pPr>
     </w:lvl>
   </w:abstractNum>
-  <w:abstractNum w:abstractNumId="16">
+  <w:abstractNum w:abstractNumId="21">
+    <w:nsid w:val="635F6E2A"/>
+    <w:multiLevelType w:val="hybridMultilevel"/>
+    <w:tmpl w:val="000C1BB0"/>
+    <w:lvl w:ilvl="0" w:tplc="04090001">
+      <w:start w:val="1"/>
+      <w:numFmt w:val="bullet"/>
+      <w:lvlText w:val=""/>
+      <w:lvlJc w:val="left"/>
+      <w:pPr>
+        <w:ind w:left="720" w:hanging="360"/>
+      </w:pPr>
+      <w:rPr>
+        <w:rFonts w:ascii="Symbol" w:hAnsi="Symbol" w:hint="default"/>
+      </w:rPr>
+    </w:lvl>
+    <w:lvl w:ilvl="1" w:tplc="04090003" w:tentative="1">
+      <w:start w:val="1"/>
+      <w:numFmt w:val="bullet"/>
+      <w:lvlText w:val="o"/>
+      <w:lvlJc w:val="left"/>
+      <w:pPr>
+        <w:ind w:left="1440" w:hanging="360"/>
+      </w:pPr>
+      <w:rPr>
+        <w:rFonts w:ascii="Courier New" w:hAnsi="Courier New" w:cs="Courier New" w:hint="default"/>
+      </w:rPr>
+    </w:lvl>
+    <w:lvl w:ilvl="2" w:tplc="04090005" w:tentative="1">
+      <w:start w:val="1"/>
+      <w:numFmt w:val="bullet"/>
+      <w:lvlText w:val=""/>
+      <w:lvlJc w:val="left"/>
+      <w:pPr>
+        <w:ind w:left="2160" w:hanging="360"/>
+      </w:pPr>
+      <w:rPr>
+        <w:rFonts w:ascii="Wingdings" w:hAnsi="Wingdings" w:hint="default"/>
+      </w:rPr>
+    </w:lvl>
+    <w:lvl w:ilvl="3" w:tplc="04090001" w:tentative="1">
+      <w:start w:val="1"/>
+      <w:numFmt w:val="bullet"/>
+      <w:lvlText w:val=""/>
+      <w:lvlJc w:val="left"/>
+      <w:pPr>
+        <w:ind w:left="2880" w:hanging="360"/>
+      </w:pPr>
+      <w:rPr>
+        <w:rFonts w:ascii="Symbol" w:hAnsi="Symbol" w:hint="default"/>
+      </w:rPr>
+    </w:lvl>
+    <w:lvl w:ilvl="4" w:tplc="04090003" w:tentative="1">
+      <w:start w:val="1"/>
+      <w:numFmt w:val="bullet"/>
+      <w:lvlText w:val="o"/>
+      <w:lvlJc w:val="left"/>
+      <w:pPr>
+        <w:ind w:left="3600" w:hanging="360"/>
+      </w:pPr>
+      <w:rPr>
+        <w:rFonts w:ascii="Courier New" w:hAnsi="Courier New" w:cs="Courier New" w:hint="default"/>
+      </w:rPr>
+    </w:lvl>
+    <w:lvl w:ilvl="5" w:tplc="04090005" w:tentative="1">
+      <w:start w:val="1"/>
+      <w:numFmt w:val="bullet"/>
+      <w:lvlText w:val=""/>
+      <w:lvlJc w:val="left"/>
+      <w:pPr>
+        <w:ind w:left="4320" w:hanging="360"/>
+      </w:pPr>
+      <w:rPr>
+        <w:rFonts w:ascii="Wingdings" w:hAnsi="Wingdings" w:hint="default"/>
+      </w:rPr>
+    </w:lvl>
+    <w:lvl w:ilvl="6" w:tplc="04090001" w:tentative="1">
+      <w:start w:val="1"/>
+      <w:numFmt w:val="bullet"/>
+      <w:lvlText w:val=""/>
+      <w:lvlJc w:val="left"/>
+      <w:pPr>
+        <w:ind w:left="5040" w:hanging="360"/>
+      </w:pPr>
+      <w:rPr>
+        <w:rFonts w:ascii="Symbol" w:hAnsi="Symbol" w:hint="default"/>
+      </w:rPr>
+    </w:lvl>
+    <w:lvl w:ilvl="7" w:tplc="04090003" w:tentative="1">
+      <w:start w:val="1"/>
+      <w:numFmt w:val="bullet"/>
+      <w:lvlText w:val="o"/>
+      <w:lvlJc w:val="left"/>
+      <w:pPr>
+        <w:ind w:left="5760" w:hanging="360"/>
+      </w:pPr>
+      <w:rPr>
+        <w:rFonts w:ascii="Courier New" w:hAnsi="Courier New" w:cs="Courier New" w:hint="default"/>
+      </w:rPr>
+    </w:lvl>
+    <w:lvl w:ilvl="8" w:tplc="04090005" w:tentative="1">
+      <w:start w:val="1"/>
+      <w:numFmt w:val="bullet"/>
+      <w:lvlText w:val=""/>
+      <w:lvlJc w:val="left"/>
+      <w:pPr>
+        <w:ind w:left="6480" w:hanging="360"/>
+      </w:pPr>
+      <w:rPr>
+        <w:rFonts w:ascii="Wingdings" w:hAnsi="Wingdings" w:hint="default"/>
+      </w:rPr>
+    </w:lvl>
+  </w:abstractNum>
+  <w:abstractNum w:abstractNumId="22">
     <w:nsid w:val="6D663ADE"/>
     <w:multiLevelType w:val="hybridMultilevel"/>
     <w:tmpl w:val="31109B16"/>
@@ -15410,7 +17310,7 @@
       </w:rPr>
     </w:lvl>
   </w:abstractNum>
-  <w:abstractNum w:abstractNumId="17">
+  <w:abstractNum w:abstractNumId="23">
     <w:nsid w:val="6DB4668E"/>
     <w:multiLevelType w:val="hybridMultilevel"/>
     <w:tmpl w:val="59D6F306"/>
@@ -15523,7 +17423,7 @@
       </w:rPr>
     </w:lvl>
   </w:abstractNum>
-  <w:abstractNum w:abstractNumId="18">
+  <w:abstractNum w:abstractNumId="24">
     <w:nsid w:val="6E882C2B"/>
     <w:multiLevelType w:val="hybridMultilevel"/>
     <w:tmpl w:val="6286191C"/>
@@ -15636,62 +17536,196 @@
       </w:rPr>
     </w:lvl>
   </w:abstractNum>
+  <w:abstractNum w:abstractNumId="25">
+    <w:nsid w:val="7EBA7FF2"/>
+    <w:multiLevelType w:val="hybridMultilevel"/>
+    <w:tmpl w:val="9460A9F8"/>
+    <w:lvl w:ilvl="0" w:tplc="04090001">
+      <w:start w:val="1"/>
+      <w:numFmt w:val="bullet"/>
+      <w:lvlText w:val=""/>
+      <w:lvlJc w:val="left"/>
+      <w:pPr>
+        <w:ind w:left="720" w:hanging="360"/>
+      </w:pPr>
+      <w:rPr>
+        <w:rFonts w:ascii="Symbol" w:hAnsi="Symbol" w:hint="default"/>
+      </w:rPr>
+    </w:lvl>
+    <w:lvl w:ilvl="1" w:tplc="04090003" w:tentative="1">
+      <w:start w:val="1"/>
+      <w:numFmt w:val="bullet"/>
+      <w:lvlText w:val="o"/>
+      <w:lvlJc w:val="left"/>
+      <w:pPr>
+        <w:ind w:left="1440" w:hanging="360"/>
+      </w:pPr>
+      <w:rPr>
+        <w:rFonts w:ascii="Courier New" w:hAnsi="Courier New" w:cs="Courier New" w:hint="default"/>
+      </w:rPr>
+    </w:lvl>
+    <w:lvl w:ilvl="2" w:tplc="04090005" w:tentative="1">
+      <w:start w:val="1"/>
+      <w:numFmt w:val="bullet"/>
+      <w:lvlText w:val=""/>
+      <w:lvlJc w:val="left"/>
+      <w:pPr>
+        <w:ind w:left="2160" w:hanging="360"/>
+      </w:pPr>
+      <w:rPr>
+        <w:rFonts w:ascii="Wingdings" w:hAnsi="Wingdings" w:hint="default"/>
+      </w:rPr>
+    </w:lvl>
+    <w:lvl w:ilvl="3" w:tplc="04090001" w:tentative="1">
+      <w:start w:val="1"/>
+      <w:numFmt w:val="bullet"/>
+      <w:lvlText w:val=""/>
+      <w:lvlJc w:val="left"/>
+      <w:pPr>
+        <w:ind w:left="2880" w:hanging="360"/>
+      </w:pPr>
+      <w:rPr>
+        <w:rFonts w:ascii="Symbol" w:hAnsi="Symbol" w:hint="default"/>
+      </w:rPr>
+    </w:lvl>
+    <w:lvl w:ilvl="4" w:tplc="04090003" w:tentative="1">
+      <w:start w:val="1"/>
+      <w:numFmt w:val="bullet"/>
+      <w:lvlText w:val="o"/>
+      <w:lvlJc w:val="left"/>
+      <w:pPr>
+        <w:ind w:left="3600" w:hanging="360"/>
+      </w:pPr>
+      <w:rPr>
+        <w:rFonts w:ascii="Courier New" w:hAnsi="Courier New" w:cs="Courier New" w:hint="default"/>
+      </w:rPr>
+    </w:lvl>
+    <w:lvl w:ilvl="5" w:tplc="04090005" w:tentative="1">
+      <w:start w:val="1"/>
+      <w:numFmt w:val="bullet"/>
+      <w:lvlText w:val=""/>
+      <w:lvlJc w:val="left"/>
+      <w:pPr>
+        <w:ind w:left="4320" w:hanging="360"/>
+      </w:pPr>
+      <w:rPr>
+        <w:rFonts w:ascii="Wingdings" w:hAnsi="Wingdings" w:hint="default"/>
+      </w:rPr>
+    </w:lvl>
+    <w:lvl w:ilvl="6" w:tplc="04090001" w:tentative="1">
+      <w:start w:val="1"/>
+      <w:numFmt w:val="bullet"/>
+      <w:lvlText w:val=""/>
+      <w:lvlJc w:val="left"/>
+      <w:pPr>
+        <w:ind w:left="5040" w:hanging="360"/>
+      </w:pPr>
+      <w:rPr>
+        <w:rFonts w:ascii="Symbol" w:hAnsi="Symbol" w:hint="default"/>
+      </w:rPr>
+    </w:lvl>
+    <w:lvl w:ilvl="7" w:tplc="04090003" w:tentative="1">
+      <w:start w:val="1"/>
+      <w:numFmt w:val="bullet"/>
+      <w:lvlText w:val="o"/>
+      <w:lvlJc w:val="left"/>
+      <w:pPr>
+        <w:ind w:left="5760" w:hanging="360"/>
+      </w:pPr>
+      <w:rPr>
+        <w:rFonts w:ascii="Courier New" w:hAnsi="Courier New" w:cs="Courier New" w:hint="default"/>
+      </w:rPr>
+    </w:lvl>
+    <w:lvl w:ilvl="8" w:tplc="04090005" w:tentative="1">
+      <w:start w:val="1"/>
+      <w:numFmt w:val="bullet"/>
+      <w:lvlText w:val=""/>
+      <w:lvlJc w:val="left"/>
+      <w:pPr>
+        <w:ind w:left="6480" w:hanging="360"/>
+      </w:pPr>
+      <w:rPr>
+        <w:rFonts w:ascii="Wingdings" w:hAnsi="Wingdings" w:hint="default"/>
+      </w:rPr>
+    </w:lvl>
+  </w:abstractNum>
   <w:num w:numId="1">
-    <w:abstractNumId w:val="8"/>
+    <w:abstractNumId w:val="10"/>
   </w:num>
   <w:num w:numId="2">
-    <w:abstractNumId w:val="14"/>
+    <w:abstractNumId w:val="19"/>
   </w:num>
   <w:num w:numId="3">
-    <w:abstractNumId w:val="4"/>
+    <w:abstractNumId w:val="5"/>
   </w:num>
   <w:num w:numId="4">
-    <w:abstractNumId w:val="18"/>
+    <w:abstractNumId w:val="24"/>
   </w:num>
   <w:num w:numId="5">
     <w:abstractNumId w:val="2"/>
   </w:num>
   <w:num w:numId="6">
-    <w:abstractNumId w:val="16"/>
+    <w:abstractNumId w:val="22"/>
   </w:num>
   <w:num w:numId="7">
-    <w:abstractNumId w:val="5"/>
+    <w:abstractNumId w:val="6"/>
   </w:num>
   <w:num w:numId="8">
-    <w:abstractNumId w:val="11"/>
+    <w:abstractNumId w:val="16"/>
   </w:num>
   <w:num w:numId="9">
     <w:abstractNumId w:val="1"/>
   </w:num>
   <w:num w:numId="10">
-    <w:abstractNumId w:val="7"/>
+    <w:abstractNumId w:val="9"/>
   </w:num>
   <w:num w:numId="11">
     <w:abstractNumId w:val="0"/>
   </w:num>
   <w:num w:numId="12">
-    <w:abstractNumId w:val="9"/>
+    <w:abstractNumId w:val="12"/>
   </w:num>
   <w:num w:numId="13">
-    <w:abstractNumId w:val="10"/>
+    <w:abstractNumId w:val="14"/>
   </w:num>
   <w:num w:numId="14">
-    <w:abstractNumId w:val="12"/>
+    <w:abstractNumId w:val="17"/>
   </w:num>
   <w:num w:numId="15">
     <w:abstractNumId w:val="3"/>
   </w:num>
   <w:num w:numId="16">
+    <w:abstractNumId w:val="20"/>
+  </w:num>
+  <w:num w:numId="17">
+    <w:abstractNumId w:val="7"/>
+  </w:num>
+  <w:num w:numId="18">
+    <w:abstractNumId w:val="18"/>
+  </w:num>
+  <w:num w:numId="19">
+    <w:abstractNumId w:val="23"/>
+  </w:num>
+  <w:num w:numId="20">
+    <w:abstractNumId w:val="13"/>
+  </w:num>
+  <w:num w:numId="21">
+    <w:abstractNumId w:val="11"/>
+  </w:num>
+  <w:num w:numId="22">
+    <w:abstractNumId w:val="8"/>
+  </w:num>
+  <w:num w:numId="23">
     <w:abstractNumId w:val="15"/>
   </w:num>
-  <w:num w:numId="17">
-    <w:abstractNumId w:val="6"/>
+  <w:num w:numId="24">
+    <w:abstractNumId w:val="21"/>
   </w:num>
-  <w:num w:numId="18">
-    <w:abstractNumId w:val="13"/>
+  <w:num w:numId="25">
+    <w:abstractNumId w:val="4"/>
   </w:num>
-  <w:num w:numId="19">
-    <w:abstractNumId w:val="17"/>
+  <w:num w:numId="26">
+    <w:abstractNumId w:val="25"/>
   </w:num>
 </w:numbering>
 </file>
@@ -16143,6 +18177,28 @@
       <w:szCs w:val="26"/>
     </w:rPr>
   </w:style>
+  <w:style w:type="paragraph" w:styleId="Heading3">
+    <w:name w:val="heading 3"/>
+    <w:basedOn w:val="Normal"/>
+    <w:next w:val="Normal"/>
+    <w:link w:val="Heading3Char"/>
+    <w:uiPriority w:val="9"/>
+    <w:unhideWhenUsed/>
+    <w:qFormat/>
+    <w:rsid w:val="00E02C86"/>
+    <w:pPr>
+      <w:keepNext/>
+      <w:keepLines/>
+      <w:spacing w:before="40" w:after="0"/>
+      <w:outlineLvl w:val="2"/>
+    </w:pPr>
+    <w:rPr>
+      <w:rFonts w:eastAsiaTheme="majorEastAsia" w:cstheme="majorBidi"/>
+      <w:color w:val="262626" w:themeColor="text1" w:themeTint="D9"/>
+      <w:sz w:val="28"/>
+      <w:szCs w:val="24"/>
+    </w:rPr>
+  </w:style>
   <w:style w:type="character" w:default="1" w:styleId="DefaultParagraphFont">
     <w:name w:val="Default Paragraph Font"/>
     <w:uiPriority w:val="1"/>
@@ -16486,6 +18542,19 @@
     <w:unhideWhenUsed/>
     <w:rsid w:val="008D19B0"/>
   </w:style>
+  <w:style w:type="character" w:customStyle="1" w:styleId="Heading3Char">
+    <w:name w:val="Heading 3 Char"/>
+    <w:basedOn w:val="DefaultParagraphFont"/>
+    <w:link w:val="Heading3"/>
+    <w:uiPriority w:val="9"/>
+    <w:rsid w:val="00E02C86"/>
+    <w:rPr>
+      <w:rFonts w:ascii="Times New Roman" w:eastAsiaTheme="majorEastAsia" w:hAnsi="Times New Roman" w:cstheme="majorBidi"/>
+      <w:color w:val="262626" w:themeColor="text1" w:themeTint="D9"/>
+      <w:sz w:val="28"/>
+      <w:szCs w:val="24"/>
+    </w:rPr>
+  </w:style>
 </w:styles>
 </file>
 
@@ -16773,13 +18842,34 @@
     <b:Volume>3</b:Volume>
     <b:Issue>9</b:Issue>
     <b:Publisher>Inter</b:Publisher>
+    <b:RefOrder>2</b:RefOrder>
+  </b:Source>
+  <b:Source>
+    <b:Tag>Amj18</b:Tag>
+    <b:SourceType>JournalArticle</b:SourceType>
+    <b:Guid>{31CB117B-311B-4C03-8ED1-9FEC4FF090CE}</b:Guid>
+    <b:Author>
+      <b:Author>
+        <b:NameList>
+          <b:Person>
+            <b:Last>Hudaib</b:Last>
+            <b:First>Amjad</b:First>
+          </b:Person>
+        </b:NameList>
+      </b:Author>
+    </b:Author>
+    <b:Title>Requirements Prioritization Techniques Comparison</b:Title>
+    <b:JournalName>Modern Applied Science</b:JournalName>
+    <b:Year>2018</b:Year>
+    <b:Pages>1913-1844</b:Pages>
+    <b:Volume>12</b:Volume>
     <b:RefOrder>1</b:RefOrder>
   </b:Source>
 </b:Sources>
 </file>
 
 <file path=customXml/itemProps1.xml><?xml version="1.0" encoding="utf-8"?>
-<ds:datastoreItem xmlns:ds="http://schemas.openxmlformats.org/officeDocument/2006/customXml" ds:itemID="{486EDF91-EC2B-488B-A63A-7874118BC054}">
+<ds:datastoreItem xmlns:ds="http://schemas.openxmlformats.org/officeDocument/2006/customXml" ds:itemID="{5CAD65FE-32D7-45BE-AB2D-8E453112D206}">
   <ds:schemaRefs>
     <ds:schemaRef ds:uri="http://schemas.openxmlformats.org/officeDocument/2006/bibliography"/>
   </ds:schemaRefs>

</xml_diff>

<commit_message>
Adding small tweks into the system
</commit_message>
<xml_diff>
--- a/SRS V1.docx
+++ b/SRS V1.docx
@@ -1,6 +1,6 @@
 
 <file path=word/document.xml><?xml version="1.0" encoding="utf-8"?>
-<w:document xmlns:ve="http://schemas.openxmlformats.org/markup-compatibility/2006" xmlns:o="urn:schemas-microsoft-com:office:office" xmlns:r="http://schemas.openxmlformats.org/officeDocument/2006/relationships" xmlns:m="http://schemas.openxmlformats.org/officeDocument/2006/math" xmlns:v="urn:schemas-microsoft-com:vml" xmlns:wp="http://schemas.openxmlformats.org/drawingml/2006/wordprocessingDrawing" xmlns:w10="urn:schemas-microsoft-com:office:word" xmlns:w="http://schemas.openxmlformats.org/wordprocessingml/2006/main" xmlns:wne="http://schemas.microsoft.com/office/word/2006/wordml">
+<w:document xmlns:wpc="http://schemas.microsoft.com/office/word/2010/wordprocessingCanvas" xmlns:mc="http://schemas.openxmlformats.org/markup-compatibility/2006" xmlns:o="urn:schemas-microsoft-com:office:office" xmlns:r="http://schemas.openxmlformats.org/officeDocument/2006/relationships" xmlns:m="http://schemas.openxmlformats.org/officeDocument/2006/math" xmlns:v="urn:schemas-microsoft-com:vml" xmlns:wp14="http://schemas.microsoft.com/office/word/2010/wordprocessingDrawing" xmlns:wp="http://schemas.openxmlformats.org/drawingml/2006/wordprocessingDrawing" xmlns:w10="urn:schemas-microsoft-com:office:word" xmlns:w="http://schemas.openxmlformats.org/wordprocessingml/2006/main" xmlns:w14="http://schemas.microsoft.com/office/word/2010/wordml" xmlns:w15="http://schemas.microsoft.com/office/word/2012/wordml" xmlns:wpg="http://schemas.microsoft.com/office/word/2010/wordprocessingGroup" xmlns:wpi="http://schemas.microsoft.com/office/word/2010/wordprocessingInk" xmlns:wne="http://schemas.microsoft.com/office/word/2006/wordml" xmlns:wps="http://schemas.microsoft.com/office/word/2010/wordprocessingShape" mc:Ignorable="w14 w15 wp14">
   <w:body>
     <w:p>
       <w:pPr>
@@ -86,9 +86,9 @@
     </w:p>
     <w:tbl>
       <w:tblPr>
-        <w:tblStyle w:val="PlainTable1"/>
+        <w:tblStyle w:val="PlainTable11"/>
         <w:tblW w:w="9805" w:type="dxa"/>
-        <w:tblLook w:val="04A0"/>
+        <w:tblLook w:val="04A0" w:firstRow="1" w:lastRow="0" w:firstColumn="1" w:lastColumn="0" w:noHBand="0" w:noVBand="1"/>
       </w:tblPr>
       <w:tblGrid>
         <w:gridCol w:w="2697"/>
@@ -97,11 +97,11 @@
       </w:tblGrid>
       <w:tr>
         <w:trPr>
-          <w:cnfStyle w:val="100000000000"/>
+          <w:cnfStyle w:val="100000000000" w:firstRow="1" w:lastRow="0" w:firstColumn="0" w:lastColumn="0" w:oddVBand="0" w:evenVBand="0" w:oddHBand="0" w:evenHBand="0" w:firstRowFirstColumn="0" w:firstRowLastColumn="0" w:lastRowFirstColumn="0" w:lastRowLastColumn="0"/>
         </w:trPr>
         <w:tc>
           <w:tcPr>
-            <w:cnfStyle w:val="001000000000"/>
+            <w:cnfStyle w:val="001000000000" w:firstRow="0" w:lastRow="0" w:firstColumn="1" w:lastColumn="0" w:oddVBand="0" w:evenVBand="0" w:oddHBand="0" w:evenHBand="0" w:firstRowFirstColumn="0" w:firstRowLastColumn="0" w:lastRowFirstColumn="0" w:lastRowLastColumn="0"/>
             <w:tcW w:w="2697" w:type="dxa"/>
           </w:tcPr>
           <w:p>
@@ -128,7 +128,7 @@
           <w:p>
             <w:pPr>
               <w:jc w:val="both"/>
-              <w:cnfStyle w:val="100000000000"/>
+              <w:cnfStyle w:val="100000000000" w:firstRow="1" w:lastRow="0" w:firstColumn="0" w:lastColumn="0" w:oddVBand="0" w:evenVBand="0" w:oddHBand="0" w:evenHBand="0" w:firstRowFirstColumn="0" w:firstRowLastColumn="0" w:lastRowFirstColumn="0" w:lastRowLastColumn="0"/>
               <w:rPr>
                 <w:rFonts w:cs="Times New Roman"/>
                 <w:szCs w:val="28"/>
@@ -150,7 +150,7 @@
           <w:p>
             <w:pPr>
               <w:jc w:val="both"/>
-              <w:cnfStyle w:val="100000000000"/>
+              <w:cnfStyle w:val="100000000000" w:firstRow="1" w:lastRow="0" w:firstColumn="0" w:lastColumn="0" w:oddVBand="0" w:evenVBand="0" w:oddHBand="0" w:evenHBand="0" w:firstRowFirstColumn="0" w:firstRowLastColumn="0" w:lastRowFirstColumn="0" w:lastRowLastColumn="0"/>
               <w:rPr>
                 <w:rFonts w:cs="Times New Roman"/>
                 <w:szCs w:val="20"/>
@@ -168,11 +168,11 @@
       </w:tr>
       <w:tr>
         <w:trPr>
-          <w:cnfStyle w:val="000000100000"/>
+          <w:cnfStyle w:val="000000100000" w:firstRow="0" w:lastRow="0" w:firstColumn="0" w:lastColumn="0" w:oddVBand="0" w:evenVBand="0" w:oddHBand="1" w:evenHBand="0" w:firstRowFirstColumn="0" w:firstRowLastColumn="0" w:lastRowFirstColumn="0" w:lastRowLastColumn="0"/>
         </w:trPr>
         <w:tc>
           <w:tcPr>
-            <w:cnfStyle w:val="001000000000"/>
+            <w:cnfStyle w:val="001000000000" w:firstRow="0" w:lastRow="0" w:firstColumn="1" w:lastColumn="0" w:oddVBand="0" w:evenVBand="0" w:oddHBand="0" w:evenHBand="0" w:firstRowFirstColumn="0" w:firstRowLastColumn="0" w:lastRowFirstColumn="0" w:lastRowLastColumn="0"/>
             <w:tcW w:w="2697" w:type="dxa"/>
           </w:tcPr>
           <w:p>
@@ -199,7 +199,7 @@
           <w:p>
             <w:pPr>
               <w:jc w:val="both"/>
-              <w:cnfStyle w:val="000000100000"/>
+              <w:cnfStyle w:val="000000100000" w:firstRow="0" w:lastRow="0" w:firstColumn="0" w:lastColumn="0" w:oddVBand="0" w:evenVBand="0" w:oddHBand="1" w:evenHBand="0" w:firstRowFirstColumn="0" w:firstRowLastColumn="0" w:lastRowFirstColumn="0" w:lastRowLastColumn="0"/>
               <w:rPr>
                 <w:rFonts w:cs="Times New Roman"/>
                 <w:szCs w:val="20"/>
@@ -225,7 +225,7 @@
             <w:pPr>
               <w:ind w:right="-724"/>
               <w:jc w:val="both"/>
-              <w:cnfStyle w:val="000000100000"/>
+              <w:cnfStyle w:val="000000100000" w:firstRow="0" w:lastRow="0" w:firstColumn="0" w:lastColumn="0" w:oddVBand="0" w:evenVBand="0" w:oddHBand="1" w:evenHBand="0" w:firstRowFirstColumn="0" w:firstRowLastColumn="0" w:lastRowFirstColumn="0" w:lastRowLastColumn="0"/>
               <w:rPr>
                 <w:rFonts w:cs="Times New Roman"/>
                 <w:szCs w:val="20"/>
@@ -250,7 +250,7 @@
             <w:pPr>
               <w:ind w:right="-724"/>
               <w:jc w:val="both"/>
-              <w:cnfStyle w:val="000000100000"/>
+              <w:cnfStyle w:val="000000100000" w:firstRow="0" w:lastRow="0" w:firstColumn="0" w:lastColumn="0" w:oddVBand="0" w:evenVBand="0" w:oddHBand="1" w:evenHBand="0" w:firstRowFirstColumn="0" w:firstRowLastColumn="0" w:lastRowFirstColumn="0" w:lastRowLastColumn="0"/>
               <w:rPr>
                 <w:rFonts w:cs="Times New Roman"/>
                 <w:szCs w:val="20"/>
@@ -268,7 +268,7 @@
             <w:pPr>
               <w:ind w:right="-724"/>
               <w:jc w:val="both"/>
-              <w:cnfStyle w:val="000000100000"/>
+              <w:cnfStyle w:val="000000100000" w:firstRow="0" w:lastRow="0" w:firstColumn="0" w:lastColumn="0" w:oddVBand="0" w:evenVBand="0" w:oddHBand="1" w:evenHBand="0" w:firstRowFirstColumn="0" w:firstRowLastColumn="0" w:lastRowFirstColumn="0" w:lastRowLastColumn="0"/>
               <w:rPr>
                 <w:rFonts w:cs="Times New Roman"/>
                 <w:szCs w:val="20"/>
@@ -287,7 +287,7 @@
       <w:tr>
         <w:tc>
           <w:tcPr>
-            <w:cnfStyle w:val="001000000000"/>
+            <w:cnfStyle w:val="001000000000" w:firstRow="0" w:lastRow="0" w:firstColumn="1" w:lastColumn="0" w:oddVBand="0" w:evenVBand="0" w:oddHBand="0" w:evenHBand="0" w:firstRowFirstColumn="0" w:firstRowLastColumn="0" w:lastRowFirstColumn="0" w:lastRowLastColumn="0"/>
             <w:tcW w:w="2697" w:type="dxa"/>
           </w:tcPr>
           <w:p>
@@ -314,7 +314,7 @@
           <w:p>
             <w:pPr>
               <w:jc w:val="both"/>
-              <w:cnfStyle w:val="000000000000"/>
+              <w:cnfStyle w:val="000000000000" w:firstRow="0" w:lastRow="0" w:firstColumn="0" w:lastColumn="0" w:oddVBand="0" w:evenVBand="0" w:oddHBand="0" w:evenHBand="0" w:firstRowFirstColumn="0" w:firstRowLastColumn="0" w:lastRowFirstColumn="0" w:lastRowLastColumn="0"/>
               <w:rPr>
                 <w:rFonts w:cs="Times New Roman"/>
                 <w:szCs w:val="20"/>
@@ -339,7 +339,7 @@
           <w:p>
             <w:pPr>
               <w:jc w:val="both"/>
-              <w:cnfStyle w:val="000000000000"/>
+              <w:cnfStyle w:val="000000000000" w:firstRow="0" w:lastRow="0" w:firstColumn="0" w:lastColumn="0" w:oddVBand="0" w:evenVBand="0" w:oddHBand="0" w:evenHBand="0" w:firstRowFirstColumn="0" w:firstRowLastColumn="0" w:lastRowFirstColumn="0" w:lastRowLastColumn="0"/>
               <w:rPr>
                 <w:rFonts w:cs="Times New Roman"/>
                 <w:szCs w:val="20"/>
@@ -356,7 +356,7 @@
           <w:p>
             <w:pPr>
               <w:jc w:val="both"/>
-              <w:cnfStyle w:val="000000000000"/>
+              <w:cnfStyle w:val="000000000000" w:firstRow="0" w:lastRow="0" w:firstColumn="0" w:lastColumn="0" w:oddVBand="0" w:evenVBand="0" w:oddHBand="0" w:evenHBand="0" w:firstRowFirstColumn="0" w:firstRowLastColumn="0" w:lastRowFirstColumn="0" w:lastRowLastColumn="0"/>
               <w:rPr>
                 <w:rFonts w:cs="Times New Roman"/>
                 <w:szCs w:val="20"/>
@@ -381,11 +381,11 @@
       </w:tr>
       <w:tr>
         <w:trPr>
-          <w:cnfStyle w:val="000000100000"/>
+          <w:cnfStyle w:val="000000100000" w:firstRow="0" w:lastRow="0" w:firstColumn="0" w:lastColumn="0" w:oddVBand="0" w:evenVBand="0" w:oddHBand="1" w:evenHBand="0" w:firstRowFirstColumn="0" w:firstRowLastColumn="0" w:lastRowFirstColumn="0" w:lastRowLastColumn="0"/>
         </w:trPr>
         <w:tc>
           <w:tcPr>
-            <w:cnfStyle w:val="001000000000"/>
+            <w:cnfStyle w:val="001000000000" w:firstRow="0" w:lastRow="0" w:firstColumn="1" w:lastColumn="0" w:oddVBand="0" w:evenVBand="0" w:oddHBand="0" w:evenHBand="0" w:firstRowFirstColumn="0" w:firstRowLastColumn="0" w:lastRowFirstColumn="0" w:lastRowLastColumn="0"/>
             <w:tcW w:w="2697" w:type="dxa"/>
           </w:tcPr>
           <w:p>
@@ -412,7 +412,7 @@
           <w:p>
             <w:pPr>
               <w:jc w:val="both"/>
-              <w:cnfStyle w:val="000000100000"/>
+              <w:cnfStyle w:val="000000100000" w:firstRow="0" w:lastRow="0" w:firstColumn="0" w:lastColumn="0" w:oddVBand="0" w:evenVBand="0" w:oddHBand="1" w:evenHBand="0" w:firstRowFirstColumn="0" w:firstRowLastColumn="0" w:lastRowFirstColumn="0" w:lastRowLastColumn="0"/>
               <w:rPr>
                 <w:rFonts w:cs="Times New Roman"/>
                 <w:szCs w:val="20"/>
@@ -437,7 +437,7 @@
           <w:p>
             <w:pPr>
               <w:jc w:val="both"/>
-              <w:cnfStyle w:val="000000100000"/>
+              <w:cnfStyle w:val="000000100000" w:firstRow="0" w:lastRow="0" w:firstColumn="0" w:lastColumn="0" w:oddVBand="0" w:evenVBand="0" w:oddHBand="1" w:evenHBand="0" w:firstRowFirstColumn="0" w:firstRowLastColumn="0" w:lastRowFirstColumn="0" w:lastRowLastColumn="0"/>
               <w:rPr>
                 <w:rFonts w:cs="Times New Roman"/>
                 <w:szCs w:val="20"/>
@@ -456,7 +456,7 @@
       <w:tr>
         <w:tc>
           <w:tcPr>
-            <w:cnfStyle w:val="001000000000"/>
+            <w:cnfStyle w:val="001000000000" w:firstRow="0" w:lastRow="0" w:firstColumn="1" w:lastColumn="0" w:oddVBand="0" w:evenVBand="0" w:oddHBand="0" w:evenHBand="0" w:firstRowFirstColumn="0" w:firstRowLastColumn="0" w:lastRowFirstColumn="0" w:lastRowLastColumn="0"/>
             <w:tcW w:w="2697" w:type="dxa"/>
           </w:tcPr>
           <w:p>
@@ -483,7 +483,7 @@
           <w:p>
             <w:pPr>
               <w:jc w:val="both"/>
-              <w:cnfStyle w:val="000000000000"/>
+              <w:cnfStyle w:val="000000000000" w:firstRow="0" w:lastRow="0" w:firstColumn="0" w:lastColumn="0" w:oddVBand="0" w:evenVBand="0" w:oddHBand="0" w:evenHBand="0" w:firstRowFirstColumn="0" w:firstRowLastColumn="0" w:lastRowFirstColumn="0" w:lastRowLastColumn="0"/>
               <w:rPr>
                 <w:rFonts w:cs="Times New Roman"/>
                 <w:szCs w:val="20"/>
@@ -498,7 +498,7 @@
           <w:p>
             <w:pPr>
               <w:jc w:val="both"/>
-              <w:cnfStyle w:val="000000000000"/>
+              <w:cnfStyle w:val="000000000000" w:firstRow="0" w:lastRow="0" w:firstColumn="0" w:lastColumn="0" w:oddVBand="0" w:evenVBand="0" w:oddHBand="0" w:evenHBand="0" w:firstRowFirstColumn="0" w:firstRowLastColumn="0" w:lastRowFirstColumn="0" w:lastRowLastColumn="0"/>
               <w:rPr>
                 <w:rFonts w:cs="Times New Roman"/>
                 <w:szCs w:val="20"/>
@@ -537,11 +537,11 @@
       </w:tr>
       <w:tr>
         <w:trPr>
-          <w:cnfStyle w:val="000000100000"/>
+          <w:cnfStyle w:val="000000100000" w:firstRow="0" w:lastRow="0" w:firstColumn="0" w:lastColumn="0" w:oddVBand="0" w:evenVBand="0" w:oddHBand="1" w:evenHBand="0" w:firstRowFirstColumn="0" w:firstRowLastColumn="0" w:lastRowFirstColumn="0" w:lastRowLastColumn="0"/>
         </w:trPr>
         <w:tc>
           <w:tcPr>
-            <w:cnfStyle w:val="001000000000"/>
+            <w:cnfStyle w:val="001000000000" w:firstRow="0" w:lastRow="0" w:firstColumn="1" w:lastColumn="0" w:oddVBand="0" w:evenVBand="0" w:oddHBand="0" w:evenHBand="0" w:firstRowFirstColumn="0" w:firstRowLastColumn="0" w:lastRowFirstColumn="0" w:lastRowLastColumn="0"/>
             <w:tcW w:w="2697" w:type="dxa"/>
           </w:tcPr>
           <w:p>
@@ -568,7 +568,7 @@
           <w:p>
             <w:pPr>
               <w:jc w:val="both"/>
-              <w:cnfStyle w:val="000000100000"/>
+              <w:cnfStyle w:val="000000100000" w:firstRow="0" w:lastRow="0" w:firstColumn="0" w:lastColumn="0" w:oddVBand="0" w:evenVBand="0" w:oddHBand="1" w:evenHBand="0" w:firstRowFirstColumn="0" w:firstRowLastColumn="0" w:lastRowFirstColumn="0" w:lastRowLastColumn="0"/>
               <w:rPr>
                 <w:rFonts w:cs="Times New Roman"/>
                 <w:szCs w:val="20"/>
@@ -593,7 +593,7 @@
           <w:p>
             <w:pPr>
               <w:jc w:val="both"/>
-              <w:cnfStyle w:val="000000100000"/>
+              <w:cnfStyle w:val="000000100000" w:firstRow="0" w:lastRow="0" w:firstColumn="0" w:lastColumn="0" w:oddVBand="0" w:evenVBand="0" w:oddHBand="1" w:evenHBand="0" w:firstRowFirstColumn="0" w:firstRowLastColumn="0" w:lastRowFirstColumn="0" w:lastRowLastColumn="0"/>
               <w:rPr>
                 <w:rFonts w:cs="Times New Roman"/>
                 <w:szCs w:val="20"/>
@@ -633,7 +633,7 @@
       <w:tr>
         <w:tc>
           <w:tcPr>
-            <w:cnfStyle w:val="001000000000"/>
+            <w:cnfStyle w:val="001000000000" w:firstRow="0" w:lastRow="0" w:firstColumn="1" w:lastColumn="0" w:oddVBand="0" w:evenVBand="0" w:oddHBand="0" w:evenHBand="0" w:firstRowFirstColumn="0" w:firstRowLastColumn="0" w:lastRowFirstColumn="0" w:lastRowLastColumn="0"/>
             <w:tcW w:w="2697" w:type="dxa"/>
           </w:tcPr>
           <w:p>
@@ -660,7 +660,7 @@
           <w:p>
             <w:pPr>
               <w:jc w:val="both"/>
-              <w:cnfStyle w:val="000000000000"/>
+              <w:cnfStyle w:val="000000000000" w:firstRow="0" w:lastRow="0" w:firstColumn="0" w:lastColumn="0" w:oddVBand="0" w:evenVBand="0" w:oddHBand="0" w:evenHBand="0" w:firstRowFirstColumn="0" w:firstRowLastColumn="0" w:lastRowFirstColumn="0" w:lastRowLastColumn="0"/>
               <w:rPr>
                 <w:rFonts w:cs="Times New Roman"/>
                 <w:szCs w:val="20"/>
@@ -685,7 +685,7 @@
           <w:p>
             <w:pPr>
               <w:jc w:val="both"/>
-              <w:cnfStyle w:val="000000000000"/>
+              <w:cnfStyle w:val="000000000000" w:firstRow="0" w:lastRow="0" w:firstColumn="0" w:lastColumn="0" w:oddVBand="0" w:evenVBand="0" w:oddHBand="0" w:evenHBand="0" w:firstRowFirstColumn="0" w:firstRowLastColumn="0" w:lastRowFirstColumn="0" w:lastRowLastColumn="0"/>
               <w:rPr>
                 <w:rFonts w:cs="Times New Roman"/>
                 <w:szCs w:val="20"/>
@@ -702,7 +702,7 @@
           <w:p>
             <w:pPr>
               <w:jc w:val="both"/>
-              <w:cnfStyle w:val="000000000000"/>
+              <w:cnfStyle w:val="000000000000" w:firstRow="0" w:lastRow="0" w:firstColumn="0" w:lastColumn="0" w:oddVBand="0" w:evenVBand="0" w:oddHBand="0" w:evenHBand="0" w:firstRowFirstColumn="0" w:firstRowLastColumn="0" w:lastRowFirstColumn="0" w:lastRowLastColumn="0"/>
               <w:rPr>
                 <w:rFonts w:cs="Times New Roman"/>
                 <w:szCs w:val="20"/>
@@ -4237,7 +4237,7 @@
           <w:insideV w:val="single" w:sz="4" w:space="0" w:color="999999"/>
         </w:tblBorders>
         <w:tblLayout w:type="fixed"/>
-        <w:tblLook w:val="0400"/>
+        <w:tblLook w:val="0400" w:firstRow="0" w:lastRow="0" w:firstColumn="0" w:lastColumn="0" w:noHBand="0" w:noVBand="1"/>
       </w:tblPr>
       <w:tblGrid>
         <w:gridCol w:w="2641"/>
@@ -6190,7 +6190,7 @@
                     <a:blip r:embed="rId13">
                       <a:extLst>
                         <a:ext uri="{28A0092B-C50C-407E-A947-70E740481C1C}">
-                          <a14:useLocalDpi xmlns:a14="http://schemas.microsoft.com/office/drawing/2010/main" xmlns:wps="http://schemas.microsoft.com/office/word/2010/wordprocessingShape" xmlns:wpi="http://schemas.microsoft.com/office/word/2010/wordprocessingInk" xmlns:wpg="http://schemas.microsoft.com/office/word/2010/wordprocessingGroup" xmlns:w15="http://schemas.microsoft.com/office/word/2012/wordml" xmlns:w14="http://schemas.microsoft.com/office/word/2010/wordml" xmlns:w="http://schemas.openxmlformats.org/wordprocessingml/2006/main" xmlns:w10="urn:schemas-microsoft-com:office:word" xmlns:wp14="http://schemas.microsoft.com/office/word/2010/wordprocessingDrawing" xmlns:v="urn:schemas-microsoft-com:vml" xmlns:o="urn:schemas-microsoft-com:office:office" xmlns:mc="http://schemas.openxmlformats.org/markup-compatibility/2006" xmlns:wpc="http://schemas.microsoft.com/office/word/2010/wordprocessingCanvas" xmlns="" val="0"/>
+                          <a14:useLocalDpi xmlns:a14="http://schemas.microsoft.com/office/drawing/2010/main" val="0"/>
                         </a:ext>
                       </a:extLst>
                     </a:blip>
@@ -6239,7 +6239,7 @@
                     <a:blip r:embed="rId14">
                       <a:extLst>
                         <a:ext uri="{28A0092B-C50C-407E-A947-70E740481C1C}">
-                          <a14:useLocalDpi xmlns:a14="http://schemas.microsoft.com/office/drawing/2010/main" xmlns:wps="http://schemas.microsoft.com/office/word/2010/wordprocessingShape" xmlns:wpi="http://schemas.microsoft.com/office/word/2010/wordprocessingInk" xmlns:wpg="http://schemas.microsoft.com/office/word/2010/wordprocessingGroup" xmlns:w15="http://schemas.microsoft.com/office/word/2012/wordml" xmlns:w14="http://schemas.microsoft.com/office/word/2010/wordml" xmlns:w="http://schemas.openxmlformats.org/wordprocessingml/2006/main" xmlns:w10="urn:schemas-microsoft-com:office:word" xmlns:wp14="http://schemas.microsoft.com/office/word/2010/wordprocessingDrawing" xmlns:v="urn:schemas-microsoft-com:vml" xmlns:o="urn:schemas-microsoft-com:office:office" xmlns:mc="http://schemas.openxmlformats.org/markup-compatibility/2006" xmlns:wpc="http://schemas.microsoft.com/office/word/2010/wordprocessingCanvas" xmlns="" val="0"/>
+                          <a14:useLocalDpi xmlns:a14="http://schemas.microsoft.com/office/drawing/2010/main" val="0"/>
                         </a:ext>
                       </a:extLst>
                     </a:blip>
@@ -6300,7 +6300,7 @@
                     <a:blip r:embed="rId15">
                       <a:extLst>
                         <a:ext uri="{28A0092B-C50C-407E-A947-70E740481C1C}">
-                          <a14:useLocalDpi xmlns:a14="http://schemas.microsoft.com/office/drawing/2010/main" xmlns:wps="http://schemas.microsoft.com/office/word/2010/wordprocessingShape" xmlns:wpi="http://schemas.microsoft.com/office/word/2010/wordprocessingInk" xmlns:wpg="http://schemas.microsoft.com/office/word/2010/wordprocessingGroup" xmlns:w15="http://schemas.microsoft.com/office/word/2012/wordml" xmlns:w14="http://schemas.microsoft.com/office/word/2010/wordml" xmlns:w="http://schemas.openxmlformats.org/wordprocessingml/2006/main" xmlns:w10="urn:schemas-microsoft-com:office:word" xmlns:wp14="http://schemas.microsoft.com/office/word/2010/wordprocessingDrawing" xmlns:v="urn:schemas-microsoft-com:vml" xmlns:o="urn:schemas-microsoft-com:office:office" xmlns:mc="http://schemas.openxmlformats.org/markup-compatibility/2006" xmlns:wpc="http://schemas.microsoft.com/office/word/2010/wordprocessingCanvas" xmlns="" val="0"/>
+                          <a14:useLocalDpi xmlns:a14="http://schemas.microsoft.com/office/drawing/2010/main" val="0"/>
                         </a:ext>
                       </a:extLst>
                     </a:blip>
@@ -6398,7 +6398,7 @@
                     <a:blip r:embed="rId16">
                       <a:extLst>
                         <a:ext uri="{28A0092B-C50C-407E-A947-70E740481C1C}">
-                          <a14:useLocalDpi xmlns:a14="http://schemas.microsoft.com/office/drawing/2010/main" xmlns:wps="http://schemas.microsoft.com/office/word/2010/wordprocessingShape" xmlns:wpi="http://schemas.microsoft.com/office/word/2010/wordprocessingInk" xmlns:wpg="http://schemas.microsoft.com/office/word/2010/wordprocessingGroup" xmlns:w15="http://schemas.microsoft.com/office/word/2012/wordml" xmlns:w14="http://schemas.microsoft.com/office/word/2010/wordml" xmlns:w="http://schemas.openxmlformats.org/wordprocessingml/2006/main" xmlns:w10="urn:schemas-microsoft-com:office:word" xmlns:wp14="http://schemas.microsoft.com/office/word/2010/wordprocessingDrawing" xmlns:v="urn:schemas-microsoft-com:vml" xmlns:o="urn:schemas-microsoft-com:office:office" xmlns:mc="http://schemas.openxmlformats.org/markup-compatibility/2006" xmlns:wpc="http://schemas.microsoft.com/office/word/2010/wordprocessingCanvas" xmlns="" val="0"/>
+                          <a14:useLocalDpi xmlns:a14="http://schemas.microsoft.com/office/drawing/2010/main" val="0"/>
                         </a:ext>
                       </a:extLst>
                     </a:blip>
@@ -6890,7 +6890,7 @@
                     <a:blip r:embed="rId17">
                       <a:extLst>
                         <a:ext uri="{28A0092B-C50C-407E-A947-70E740481C1C}">
-                          <a14:useLocalDpi xmlns:a14="http://schemas.microsoft.com/office/drawing/2010/main" xmlns:wps="http://schemas.microsoft.com/office/word/2010/wordprocessingShape" xmlns:wpi="http://schemas.microsoft.com/office/word/2010/wordprocessingInk" xmlns:wpg="http://schemas.microsoft.com/office/word/2010/wordprocessingGroup" xmlns:w15="http://schemas.microsoft.com/office/word/2012/wordml" xmlns:w14="http://schemas.microsoft.com/office/word/2010/wordml" xmlns:w="http://schemas.openxmlformats.org/wordprocessingml/2006/main" xmlns:w10="urn:schemas-microsoft-com:office:word" xmlns:wp14="http://schemas.microsoft.com/office/word/2010/wordprocessingDrawing" xmlns:v="urn:schemas-microsoft-com:vml" xmlns:o="urn:schemas-microsoft-com:office:office" xmlns:mc="http://schemas.openxmlformats.org/markup-compatibility/2006" xmlns:wpc="http://schemas.microsoft.com/office/word/2010/wordprocessingCanvas" xmlns="" val="0"/>
+                          <a14:useLocalDpi xmlns:a14="http://schemas.microsoft.com/office/drawing/2010/main" val="0"/>
                         </a:ext>
                       </a:extLst>
                     </a:blip>
@@ -7371,7 +7371,7 @@
                     <a:blip r:embed="rId18">
                       <a:extLst>
                         <a:ext uri="{28A0092B-C50C-407E-A947-70E740481C1C}">
-                          <a14:useLocalDpi xmlns:a14="http://schemas.microsoft.com/office/drawing/2010/main" xmlns:wps="http://schemas.microsoft.com/office/word/2010/wordprocessingShape" xmlns:wpi="http://schemas.microsoft.com/office/word/2010/wordprocessingInk" xmlns:wpg="http://schemas.microsoft.com/office/word/2010/wordprocessingGroup" xmlns:w15="http://schemas.microsoft.com/office/word/2012/wordml" xmlns:w14="http://schemas.microsoft.com/office/word/2010/wordml" xmlns:w="http://schemas.openxmlformats.org/wordprocessingml/2006/main" xmlns:w10="urn:schemas-microsoft-com:office:word" xmlns:wp14="http://schemas.microsoft.com/office/word/2010/wordprocessingDrawing" xmlns:v="urn:schemas-microsoft-com:vml" xmlns:o="urn:schemas-microsoft-com:office:office" xmlns:mc="http://schemas.openxmlformats.org/markup-compatibility/2006" xmlns:wpc="http://schemas.microsoft.com/office/word/2010/wordprocessingCanvas" xmlns="" val="0"/>
+                          <a14:useLocalDpi xmlns:a14="http://schemas.microsoft.com/office/drawing/2010/main" val="0"/>
                         </a:ext>
                       </a:extLst>
                     </a:blip>
@@ -7430,7 +7430,7 @@
                     <a:blip r:embed="rId19">
                       <a:extLst>
                         <a:ext uri="{28A0092B-C50C-407E-A947-70E740481C1C}">
-                          <a14:useLocalDpi xmlns:a14="http://schemas.microsoft.com/office/drawing/2010/main" xmlns:wps="http://schemas.microsoft.com/office/word/2010/wordprocessingShape" xmlns:wpi="http://schemas.microsoft.com/office/word/2010/wordprocessingInk" xmlns:wpg="http://schemas.microsoft.com/office/word/2010/wordprocessingGroup" xmlns:w15="http://schemas.microsoft.com/office/word/2012/wordml" xmlns:w14="http://schemas.microsoft.com/office/word/2010/wordml" xmlns:w="http://schemas.openxmlformats.org/wordprocessingml/2006/main" xmlns:w10="urn:schemas-microsoft-com:office:word" xmlns:wp14="http://schemas.microsoft.com/office/word/2010/wordprocessingDrawing" xmlns:v="urn:schemas-microsoft-com:vml" xmlns:o="urn:schemas-microsoft-com:office:office" xmlns:mc="http://schemas.openxmlformats.org/markup-compatibility/2006" xmlns:wpc="http://schemas.microsoft.com/office/word/2010/wordprocessingCanvas" xmlns="" val="0"/>
+                          <a14:useLocalDpi xmlns:a14="http://schemas.microsoft.com/office/drawing/2010/main" val="0"/>
                         </a:ext>
                       </a:extLst>
                     </a:blip>
@@ -7490,7 +7490,7 @@
                     <a:blip r:embed="rId20">
                       <a:extLst>
                         <a:ext uri="{28A0092B-C50C-407E-A947-70E740481C1C}">
-                          <a14:useLocalDpi xmlns:a14="http://schemas.microsoft.com/office/drawing/2010/main" xmlns:wps="http://schemas.microsoft.com/office/word/2010/wordprocessingShape" xmlns:wpi="http://schemas.microsoft.com/office/word/2010/wordprocessingInk" xmlns:wpg="http://schemas.microsoft.com/office/word/2010/wordprocessingGroup" xmlns:w15="http://schemas.microsoft.com/office/word/2012/wordml" xmlns:w14="http://schemas.microsoft.com/office/word/2010/wordml" xmlns:w="http://schemas.openxmlformats.org/wordprocessingml/2006/main" xmlns:w10="urn:schemas-microsoft-com:office:word" xmlns:wp14="http://schemas.microsoft.com/office/word/2010/wordprocessingDrawing" xmlns:v="urn:schemas-microsoft-com:vml" xmlns:o="urn:schemas-microsoft-com:office:office" xmlns:mc="http://schemas.openxmlformats.org/markup-compatibility/2006" xmlns:wpc="http://schemas.microsoft.com/office/word/2010/wordprocessingCanvas" xmlns="" val="0"/>
+                          <a14:useLocalDpi xmlns:a14="http://schemas.microsoft.com/office/drawing/2010/main" val="0"/>
                         </a:ext>
                       </a:extLst>
                     </a:blip>
@@ -7549,7 +7549,7 @@
                     <a:blip r:embed="rId21">
                       <a:extLst>
                         <a:ext uri="{28A0092B-C50C-407E-A947-70E740481C1C}">
-                          <a14:useLocalDpi xmlns:a14="http://schemas.microsoft.com/office/drawing/2010/main" xmlns:wps="http://schemas.microsoft.com/office/word/2010/wordprocessingShape" xmlns:wpi="http://schemas.microsoft.com/office/word/2010/wordprocessingInk" xmlns:wpg="http://schemas.microsoft.com/office/word/2010/wordprocessingGroup" xmlns:w15="http://schemas.microsoft.com/office/word/2012/wordml" xmlns:w14="http://schemas.microsoft.com/office/word/2010/wordml" xmlns:w="http://schemas.openxmlformats.org/wordprocessingml/2006/main" xmlns:w10="urn:schemas-microsoft-com:office:word" xmlns:wp14="http://schemas.microsoft.com/office/word/2010/wordprocessingDrawing" xmlns:v="urn:schemas-microsoft-com:vml" xmlns:o="urn:schemas-microsoft-com:office:office" xmlns:mc="http://schemas.openxmlformats.org/markup-compatibility/2006" xmlns:wpc="http://schemas.microsoft.com/office/word/2010/wordprocessingCanvas" xmlns="" val="0"/>
+                          <a14:useLocalDpi xmlns:a14="http://schemas.microsoft.com/office/drawing/2010/main" val="0"/>
                         </a:ext>
                       </a:extLst>
                     </a:blip>
@@ -7609,7 +7609,7 @@
                     <a:blip r:embed="rId22">
                       <a:extLst>
                         <a:ext uri="{28A0092B-C50C-407E-A947-70E740481C1C}">
-                          <a14:useLocalDpi xmlns:a14="http://schemas.microsoft.com/office/drawing/2010/main" xmlns:wps="http://schemas.microsoft.com/office/word/2010/wordprocessingShape" xmlns:wpi="http://schemas.microsoft.com/office/word/2010/wordprocessingInk" xmlns:wpg="http://schemas.microsoft.com/office/word/2010/wordprocessingGroup" xmlns:w15="http://schemas.microsoft.com/office/word/2012/wordml" xmlns:w14="http://schemas.microsoft.com/office/word/2010/wordml" xmlns:w="http://schemas.openxmlformats.org/wordprocessingml/2006/main" xmlns:w10="urn:schemas-microsoft-com:office:word" xmlns:wp14="http://schemas.microsoft.com/office/word/2010/wordprocessingDrawing" xmlns:v="urn:schemas-microsoft-com:vml" xmlns:o="urn:schemas-microsoft-com:office:office" xmlns:mc="http://schemas.openxmlformats.org/markup-compatibility/2006" xmlns:wpc="http://schemas.microsoft.com/office/word/2010/wordprocessingCanvas" xmlns="" val="0"/>
+                          <a14:useLocalDpi xmlns:a14="http://schemas.microsoft.com/office/drawing/2010/main" val="0"/>
                         </a:ext>
                       </a:extLst>
                     </a:blip>
@@ -7668,7 +7668,7 @@
                     <a:blip r:embed="rId23">
                       <a:extLst>
                         <a:ext uri="{28A0092B-C50C-407E-A947-70E740481C1C}">
-                          <a14:useLocalDpi xmlns:a14="http://schemas.microsoft.com/office/drawing/2010/main" xmlns:wps="http://schemas.microsoft.com/office/word/2010/wordprocessingShape" xmlns:wpi="http://schemas.microsoft.com/office/word/2010/wordprocessingInk" xmlns:wpg="http://schemas.microsoft.com/office/word/2010/wordprocessingGroup" xmlns:w15="http://schemas.microsoft.com/office/word/2012/wordml" xmlns:w14="http://schemas.microsoft.com/office/word/2010/wordml" xmlns:w="http://schemas.openxmlformats.org/wordprocessingml/2006/main" xmlns:w10="urn:schemas-microsoft-com:office:word" xmlns:wp14="http://schemas.microsoft.com/office/word/2010/wordprocessingDrawing" xmlns:v="urn:schemas-microsoft-com:vml" xmlns:o="urn:schemas-microsoft-com:office:office" xmlns:mc="http://schemas.openxmlformats.org/markup-compatibility/2006" xmlns:wpc="http://schemas.microsoft.com/office/word/2010/wordprocessingCanvas" xmlns="" val="0"/>
+                          <a14:useLocalDpi xmlns:a14="http://schemas.microsoft.com/office/drawing/2010/main" val="0"/>
                         </a:ext>
                       </a:extLst>
                     </a:blip>
@@ -7778,7 +7778,7 @@
         <w:tblW w:w="9359" w:type="dxa"/>
         <w:tblInd w:w="-5" w:type="dxa"/>
         <w:tblLayout w:type="fixed"/>
-        <w:tblLook w:val="06A0"/>
+        <w:tblLook w:val="06A0" w:firstRow="1" w:lastRow="0" w:firstColumn="1" w:lastColumn="0" w:noHBand="1" w:noVBand="1"/>
       </w:tblPr>
       <w:tblGrid>
         <w:gridCol w:w="9359"/>
@@ -8183,7 +8183,7 @@
         <w:tblW w:w="0" w:type="auto"/>
         <w:tblInd w:w="-5" w:type="dxa"/>
         <w:tblLayout w:type="fixed"/>
-        <w:tblLook w:val="06A0"/>
+        <w:tblLook w:val="06A0" w:firstRow="1" w:lastRow="0" w:firstColumn="1" w:lastColumn="0" w:noHBand="1" w:noVBand="1"/>
       </w:tblPr>
       <w:tblGrid>
         <w:gridCol w:w="9180"/>
@@ -8569,7 +8569,7 @@
         <w:tblW w:w="0" w:type="auto"/>
         <w:tblInd w:w="-5" w:type="dxa"/>
         <w:tblLayout w:type="fixed"/>
-        <w:tblLook w:val="06A0"/>
+        <w:tblLook w:val="06A0" w:firstRow="1" w:lastRow="0" w:firstColumn="1" w:lastColumn="0" w:noHBand="1" w:noVBand="1"/>
       </w:tblPr>
       <w:tblGrid>
         <w:gridCol w:w="2240"/>
@@ -8961,7 +8961,7 @@
         <w:tblW w:w="0" w:type="auto"/>
         <w:tblInd w:w="-5" w:type="dxa"/>
         <w:tblLayout w:type="fixed"/>
-        <w:tblLook w:val="06A0"/>
+        <w:tblLook w:val="06A0" w:firstRow="1" w:lastRow="0" w:firstColumn="1" w:lastColumn="0" w:noHBand="1" w:noVBand="1"/>
       </w:tblPr>
       <w:tblGrid>
         <w:gridCol w:w="2240"/>
@@ -9372,7 +9372,7 @@
       <w:tblPr>
         <w:tblStyle w:val="TableGrid"/>
         <w:tblW w:w="0" w:type="auto"/>
-        <w:tblLook w:val="04A0"/>
+        <w:tblLook w:val="04A0" w:firstRow="1" w:lastRow="0" w:firstColumn="1" w:lastColumn="0" w:noHBand="0" w:noVBand="1"/>
       </w:tblPr>
       <w:tblGrid>
         <w:gridCol w:w="2065"/>
@@ -9538,7 +9538,7 @@
       <w:tblPr>
         <w:tblStyle w:val="TableGrid"/>
         <w:tblW w:w="0" w:type="auto"/>
-        <w:tblLook w:val="04A0"/>
+        <w:tblLook w:val="04A0" w:firstRow="1" w:lastRow="0" w:firstColumn="1" w:lastColumn="0" w:noHBand="0" w:noVBand="1"/>
       </w:tblPr>
       <w:tblGrid>
         <w:gridCol w:w="2065"/>
@@ -9734,7 +9734,7 @@
       <w:tblPr>
         <w:tblStyle w:val="TableGrid"/>
         <w:tblW w:w="0" w:type="auto"/>
-        <w:tblLook w:val="04A0"/>
+        <w:tblLook w:val="04A0" w:firstRow="1" w:lastRow="0" w:firstColumn="1" w:lastColumn="0" w:noHBand="0" w:noVBand="1"/>
       </w:tblPr>
       <w:tblGrid>
         <w:gridCol w:w="2065"/>
@@ -9910,7 +9910,7 @@
       <w:tblPr>
         <w:tblStyle w:val="TableGrid"/>
         <w:tblW w:w="0" w:type="auto"/>
-        <w:tblLook w:val="04A0"/>
+        <w:tblLook w:val="04A0" w:firstRow="1" w:lastRow="0" w:firstColumn="1" w:lastColumn="0" w:noHBand="0" w:noVBand="1"/>
       </w:tblPr>
       <w:tblGrid>
         <w:gridCol w:w="2065"/>
@@ -10020,8 +10020,6 @@
               </w:rPr>
               <w:t>dd mooring places in the system</w:t>
             </w:r>
-            <w:bookmarkStart w:id="18" w:name="_GoBack"/>
-            <w:bookmarkEnd w:id="18"/>
           </w:p>
         </w:tc>
       </w:tr>
@@ -10128,7 +10126,7 @@
       <w:tblPr>
         <w:tblStyle w:val="TableGrid"/>
         <w:tblW w:w="0" w:type="auto"/>
-        <w:tblLook w:val="04A0"/>
+        <w:tblLook w:val="04A0" w:firstRow="1" w:lastRow="0" w:firstColumn="1" w:lastColumn="0" w:noHBand="0" w:noVBand="1"/>
       </w:tblPr>
       <w:tblGrid>
         <w:gridCol w:w="2065"/>
@@ -10333,7 +10331,7 @@
       <w:tblPr>
         <w:tblStyle w:val="TableGrid"/>
         <w:tblW w:w="0" w:type="auto"/>
-        <w:tblLook w:val="04A0"/>
+        <w:tblLook w:val="04A0" w:firstRow="1" w:lastRow="0" w:firstColumn="1" w:lastColumn="0" w:noHBand="0" w:noVBand="1"/>
       </w:tblPr>
       <w:tblGrid>
         <w:gridCol w:w="2065"/>
@@ -10607,14 +10605,14 @@
       <w:pPr>
         <w:pStyle w:val="Heading2"/>
       </w:pPr>
-      <w:bookmarkStart w:id="19" w:name="_Toc121493062"/>
+      <w:bookmarkStart w:id="18" w:name="_Toc121493062"/>
       <w:r>
         <w:t xml:space="preserve">4.3 </w:t>
       </w:r>
       <w:r>
         <w:t>Data Requirements</w:t>
       </w:r>
-      <w:bookmarkEnd w:id="19"/>
+      <w:bookmarkEnd w:id="18"/>
     </w:p>
     <w:p>
       <w:pPr>
@@ -10712,7 +10710,7 @@
                     <a:blip r:embed="rId24">
                       <a:extLst>
                         <a:ext uri="{28A0092B-C50C-407E-A947-70E740481C1C}">
-                          <a14:useLocalDpi xmlns:a14="http://schemas.microsoft.com/office/drawing/2010/main" xmlns:wps="http://schemas.microsoft.com/office/word/2010/wordprocessingShape" xmlns:wpi="http://schemas.microsoft.com/office/word/2010/wordprocessingInk" xmlns:wpg="http://schemas.microsoft.com/office/word/2010/wordprocessingGroup" xmlns:w15="http://schemas.microsoft.com/office/word/2012/wordml" xmlns:w14="http://schemas.microsoft.com/office/word/2010/wordml" xmlns:w="http://schemas.openxmlformats.org/wordprocessingml/2006/main" xmlns:w10="urn:schemas-microsoft-com:office:word" xmlns:wp14="http://schemas.microsoft.com/office/word/2010/wordprocessingDrawing" xmlns:v="urn:schemas-microsoft-com:vml" xmlns:o="urn:schemas-microsoft-com:office:office" xmlns:mc="http://schemas.openxmlformats.org/markup-compatibility/2006" xmlns:wpc="http://schemas.microsoft.com/office/word/2010/wordprocessingCanvas" xmlns="" val="0"/>
+                          <a14:useLocalDpi xmlns:a14="http://schemas.microsoft.com/office/drawing/2010/main" val="0"/>
                         </a:ext>
                       </a:extLst>
                     </a:blip>
@@ -11475,14 +11473,14 @@
       <w:pPr>
         <w:pStyle w:val="Heading2"/>
       </w:pPr>
-      <w:bookmarkStart w:id="20" w:name="_Toc121493063"/>
+      <w:bookmarkStart w:id="19" w:name="_Toc121493063"/>
       <w:r>
         <w:t xml:space="preserve">4.4 </w:t>
       </w:r>
       <w:r>
         <w:t>Product Quality Requirements</w:t>
       </w:r>
-      <w:bookmarkEnd w:id="20"/>
+      <w:bookmarkEnd w:id="19"/>
     </w:p>
     <w:p>
       <w:r>
@@ -11948,7 +11946,7 @@
                     <a:blip r:embed="rId26">
                       <a:extLst>
                         <a:ext uri="{28A0092B-C50C-407E-A947-70E740481C1C}">
-                          <a14:useLocalDpi xmlns:a14="http://schemas.microsoft.com/office/drawing/2010/main" xmlns:wps="http://schemas.microsoft.com/office/word/2010/wordprocessingShape" xmlns:wpi="http://schemas.microsoft.com/office/word/2010/wordprocessingInk" xmlns:wpg="http://schemas.microsoft.com/office/word/2010/wordprocessingGroup" xmlns:w15="http://schemas.microsoft.com/office/word/2012/wordml" xmlns:w14="http://schemas.microsoft.com/office/word/2010/wordml" xmlns:w="http://schemas.openxmlformats.org/wordprocessingml/2006/main" xmlns:w10="urn:schemas-microsoft-com:office:word" xmlns:wp14="http://schemas.microsoft.com/office/word/2010/wordprocessingDrawing" xmlns:v="urn:schemas-microsoft-com:vml" xmlns:o="urn:schemas-microsoft-com:office:office" xmlns:mc="http://schemas.openxmlformats.org/markup-compatibility/2006" xmlns:wpc="http://schemas.microsoft.com/office/word/2010/wordprocessingCanvas" xmlns="" val="0"/>
+                          <a14:useLocalDpi xmlns:a14="http://schemas.microsoft.com/office/drawing/2010/main" val="0"/>
                         </a:ext>
                       </a:extLst>
                     </a:blip>
@@ -12230,11 +12228,11 @@
       <w:pPr>
         <w:pStyle w:val="Heading1"/>
       </w:pPr>
-      <w:bookmarkStart w:id="21" w:name="_Toc121493064"/>
+      <w:bookmarkStart w:id="20" w:name="_Toc121493064"/>
       <w:r>
         <w:t>Section 5 Requirement Prioritization:</w:t>
       </w:r>
-      <w:bookmarkEnd w:id="21"/>
+      <w:bookmarkEnd w:id="20"/>
     </w:p>
     <w:p>
       <w:r>
@@ -12260,7 +12258,7 @@
       <w:pPr>
         <w:pStyle w:val="Heading2"/>
       </w:pPr>
-      <w:bookmarkStart w:id="22" w:name="_Toc121493065"/>
+      <w:bookmarkStart w:id="21" w:name="_Toc121493065"/>
       <w:r>
         <w:lastRenderedPageBreak/>
         <w:t xml:space="preserve">5.1 </w:t>
@@ -12268,31 +12266,31 @@
       <w:r>
         <w:t>MoSCoW Technique:</w:t>
       </w:r>
+      <w:bookmarkEnd w:id="21"/>
+    </w:p>
+    <w:p>
+      <w:r>
+        <w:t>MoSCow</w:t>
+      </w:r>
+      <w:r>
+        <w:t xml:space="preserve"> </w:t>
+      </w:r>
+      <w:r>
+        <w:t xml:space="preserve"> technique divides the requirements into 4 categories: Must have, Should have, Could have and would have giving priority respectively. We applied the technique and MoSCoW priority hierarchy is as follow:</w:t>
+      </w:r>
+    </w:p>
+    <w:p>
+      <w:pPr>
+        <w:pStyle w:val="Heading3"/>
+      </w:pPr>
+      <w:bookmarkStart w:id="22" w:name="_Toc121493066"/>
+      <w:r>
+        <w:t xml:space="preserve">5.1.1 </w:t>
+      </w:r>
+      <w:r>
+        <w:t>Must have:</w:t>
+      </w:r>
       <w:bookmarkEnd w:id="22"/>
-    </w:p>
-    <w:p>
-      <w:r>
-        <w:t>MoSCow</w:t>
-      </w:r>
-      <w:r>
-        <w:t xml:space="preserve"> </w:t>
-      </w:r>
-      <w:r>
-        <w:t xml:space="preserve"> technique divides the requirements into 4 categories: Must have, Should have, Could have and would have giving priority respectively. We applied the technique and MoSCoW priority hierarchy is as follow:</w:t>
-      </w:r>
-    </w:p>
-    <w:p>
-      <w:pPr>
-        <w:pStyle w:val="Heading3"/>
-      </w:pPr>
-      <w:bookmarkStart w:id="23" w:name="_Toc121493066"/>
-      <w:r>
-        <w:t xml:space="preserve">5.1.1 </w:t>
-      </w:r>
-      <w:r>
-        <w:t>Must have:</w:t>
-      </w:r>
-      <w:bookmarkEnd w:id="23"/>
     </w:p>
     <w:p>
       <w:r>
@@ -12414,14 +12412,14 @@
       <w:pPr>
         <w:pStyle w:val="Heading3"/>
       </w:pPr>
-      <w:bookmarkStart w:id="24" w:name="_Toc121493067"/>
+      <w:bookmarkStart w:id="23" w:name="_Toc121493067"/>
       <w:r>
         <w:t xml:space="preserve">5.1.2 </w:t>
       </w:r>
       <w:r>
         <w:t>Should have:</w:t>
       </w:r>
-      <w:bookmarkEnd w:id="24"/>
+      <w:bookmarkEnd w:id="23"/>
     </w:p>
     <w:p>
       <w:r>
@@ -12473,14 +12471,14 @@
       <w:pPr>
         <w:pStyle w:val="Heading3"/>
       </w:pPr>
-      <w:bookmarkStart w:id="25" w:name="_Toc121493068"/>
+      <w:bookmarkStart w:id="24" w:name="_Toc121493068"/>
       <w:r>
         <w:t xml:space="preserve">5.1.3 </w:t>
       </w:r>
       <w:r>
         <w:t>Could have:</w:t>
       </w:r>
-      <w:bookmarkEnd w:id="25"/>
+      <w:bookmarkEnd w:id="24"/>
     </w:p>
     <w:p>
       <w:r>
@@ -12571,7 +12569,7 @@
       <w:pPr>
         <w:pStyle w:val="Heading3"/>
       </w:pPr>
-      <w:bookmarkStart w:id="26" w:name="_Toc121493069"/>
+      <w:bookmarkStart w:id="25" w:name="_Toc121493069"/>
       <w:r>
         <w:lastRenderedPageBreak/>
         <w:t xml:space="preserve">5.1.4 </w:t>
@@ -12582,7 +12580,7 @@
       <w:r>
         <w:t>:</w:t>
       </w:r>
-      <w:bookmarkEnd w:id="26"/>
+      <w:bookmarkEnd w:id="25"/>
     </w:p>
     <w:p>
       <w:r>
@@ -12665,14 +12663,14 @@
       <w:pPr>
         <w:pStyle w:val="Heading2"/>
       </w:pPr>
-      <w:bookmarkStart w:id="27" w:name="_Toc121493070"/>
+      <w:bookmarkStart w:id="26" w:name="_Toc121493070"/>
       <w:r>
         <w:t xml:space="preserve">5.2 </w:t>
       </w:r>
       <w:r>
         <w:t>Priority Group:</w:t>
       </w:r>
-      <w:bookmarkEnd w:id="27"/>
+      <w:bookmarkEnd w:id="26"/>
     </w:p>
     <w:p>
       <w:r>
@@ -12687,7 +12685,7 @@
       <w:tblPr>
         <w:tblStyle w:val="TableGrid"/>
         <w:tblW w:w="0" w:type="auto"/>
-        <w:tblLook w:val="04A0"/>
+        <w:tblLook w:val="04A0" w:firstRow="1" w:lastRow="0" w:firstColumn="1" w:lastColumn="0" w:noHBand="0" w:noVBand="1"/>
       </w:tblPr>
       <w:tblGrid>
         <w:gridCol w:w="1975"/>
@@ -12805,8 +12803,9 @@
             <w:r>
               <w:t>Travelers/boat owners must have the functionality to Able to register the into the system</w:t>
             </w:r>
-          </w:p>
-          <w:p/>
+            <w:bookmarkStart w:id="27" w:name="_GoBack"/>
+            <w:bookmarkEnd w:id="27"/>
+          </w:p>
         </w:tc>
       </w:tr>
       <w:tr>
@@ -12893,11 +12892,7 @@
               </w:numPr>
             </w:pPr>
             <w:r>
-              <w:t xml:space="preserve">System Admin, ABC Company should have the functionality to View </w:t>
-            </w:r>
-            <w:r>
-              <w:lastRenderedPageBreak/>
-              <w:t>the total number of registered users in the system</w:t>
+              <w:t>System Admin, ABC Company should have the functionality to View the total number of registered users in the system</w:t>
             </w:r>
           </w:p>
           <w:p>
@@ -12909,6 +12904,7 @@
               </w:numPr>
             </w:pPr>
             <w:r>
+              <w:lastRenderedPageBreak/>
               <w:t>System Admin, ABC Company should have the functionality to View the user by categories (tenant, mooring place owner)</w:t>
             </w:r>
           </w:p>
@@ -13511,7 +13507,7 @@
       <w:tblPr>
         <w:tblW w:w="9600" w:type="dxa"/>
         <w:tblInd w:w="93" w:type="dxa"/>
-        <w:tblLook w:val="04A0"/>
+        <w:tblLook w:val="04A0" w:firstRow="1" w:lastRow="0" w:firstColumn="1" w:lastColumn="0" w:noHBand="0" w:noVBand="1"/>
       </w:tblPr>
       <w:tblGrid>
         <w:gridCol w:w="872"/>
@@ -20031,6 +20027,7 @@
           <w:docPartUnique/>
         </w:docPartObj>
       </w:sdtPr>
+      <w:sdtEndPr/>
       <w:sdtContent>
         <w:bookmarkStart w:id="53" w:name="_Toc121493083" w:displacedByCustomXml="prev"/>
         <w:p>
@@ -20041,16 +20038,20 @@
             </w:rPr>
           </w:pPr>
           <w:r>
+            <w:t>Section 8</w:t>
+          </w:r>
+          <w:r>
+            <w:t xml:space="preserve"> </w:t>
+          </w:r>
+          <w:r>
             <w:rPr>
               <w:rFonts w:cs="Times New Roman"/>
-              <w:b w:val="0"/>
             </w:rPr>
             <w:t>References</w:t>
           </w:r>
           <w:r>
             <w:rPr>
               <w:rFonts w:cs="Times New Roman"/>
-              <w:b w:val="0"/>
             </w:rPr>
             <w:t>:</w:t>
           </w:r>
@@ -20061,6 +20062,7 @@
             <w:id w:val="-573587230"/>
             <w:bibliography/>
           </w:sdtPr>
+          <w:sdtEndPr/>
           <w:sdtContent>
             <w:p>
               <w:pPr>
@@ -20090,7 +20092,7 @@
                   <w:bottom w:w="15" w:type="dxa"/>
                   <w:right w:w="15" w:type="dxa"/>
                 </w:tblCellMar>
-                <w:tblLook w:val="04A0"/>
+                <w:tblLook w:val="04A0" w:firstRow="1" w:lastRow="0" w:firstColumn="1" w:lastColumn="0" w:noHBand="0" w:noVBand="1"/>
               </w:tblPr>
               <w:tblGrid>
                 <w:gridCol w:w="355"/>
@@ -20248,14 +20250,18 @@
         <w:jc w:val="both"/>
         <w:rPr>
           <w:rFonts w:cs="Times New Roman"/>
-          <w:b w:val="0"/>
         </w:rPr>
       </w:pPr>
       <w:bookmarkStart w:id="54" w:name="_Toc121493084"/>
       <w:r>
         <w:rPr>
           <w:rFonts w:cs="Times New Roman"/>
-          <w:b w:val="0"/>
+        </w:rPr>
+        <w:t xml:space="preserve">Section 9 </w:t>
+      </w:r>
+      <w:r>
+        <w:rPr>
+          <w:rFonts w:cs="Times New Roman"/>
         </w:rPr>
         <w:t>Document Revision History</w:t>
       </w:r>
@@ -20268,7 +20274,7 @@
         <w:tblpPr w:leftFromText="180" w:rightFromText="180" w:vertAnchor="text" w:horzAnchor="page" w:tblpXSpec="center" w:tblpY="270"/>
         <w:tblW w:w="9360" w:type="dxa"/>
         <w:jc w:val="center"/>
-        <w:tblLook w:val="04A0"/>
+        <w:tblLook w:val="04A0" w:firstRow="1" w:lastRow="0" w:firstColumn="1" w:lastColumn="0" w:noHBand="0" w:noVBand="1"/>
       </w:tblPr>
       <w:tblGrid>
         <w:gridCol w:w="2340"/>
@@ -21315,8 +21321,8 @@
 </file>
 
 <file path=word/endnotes.xml><?xml version="1.0" encoding="utf-8"?>
-<w:endnotes xmlns:ve="http://schemas.openxmlformats.org/markup-compatibility/2006" xmlns:o="urn:schemas-microsoft-com:office:office" xmlns:r="http://schemas.openxmlformats.org/officeDocument/2006/relationships" xmlns:m="http://schemas.openxmlformats.org/officeDocument/2006/math" xmlns:v="urn:schemas-microsoft-com:vml" xmlns:wp="http://schemas.openxmlformats.org/drawingml/2006/wordprocessingDrawing" xmlns:w10="urn:schemas-microsoft-com:office:word" xmlns:w="http://schemas.openxmlformats.org/wordprocessingml/2006/main" xmlns:wne="http://schemas.microsoft.com/office/word/2006/wordml">
-  <w:endnote w:type="separator" w:id="0">
+<w:endnotes xmlns:wpc="http://schemas.microsoft.com/office/word/2010/wordprocessingCanvas" xmlns:mc="http://schemas.openxmlformats.org/markup-compatibility/2006" xmlns:o="urn:schemas-microsoft-com:office:office" xmlns:r="http://schemas.openxmlformats.org/officeDocument/2006/relationships" xmlns:m="http://schemas.openxmlformats.org/officeDocument/2006/math" xmlns:v="urn:schemas-microsoft-com:vml" xmlns:wp14="http://schemas.microsoft.com/office/word/2010/wordprocessingDrawing" xmlns:wp="http://schemas.openxmlformats.org/drawingml/2006/wordprocessingDrawing" xmlns:w10="urn:schemas-microsoft-com:office:word" xmlns:w="http://schemas.openxmlformats.org/wordprocessingml/2006/main" xmlns:w14="http://schemas.microsoft.com/office/word/2010/wordml" xmlns:w15="http://schemas.microsoft.com/office/word/2012/wordml" xmlns:wpg="http://schemas.microsoft.com/office/word/2010/wordprocessingGroup" xmlns:wpi="http://schemas.microsoft.com/office/word/2010/wordprocessingInk" xmlns:wne="http://schemas.microsoft.com/office/word/2006/wordml" xmlns:wps="http://schemas.microsoft.com/office/word/2010/wordprocessingShape" mc:Ignorable="w14 w15 wp14">
+  <w:endnote w:type="separator" w:id="-1">
     <w:p>
       <w:pPr>
         <w:spacing w:after="0" w:line="240" w:lineRule="auto"/>
@@ -21326,7 +21332,7 @@
       </w:r>
     </w:p>
   </w:endnote>
-  <w:endnote w:type="continuationSeparator" w:id="1">
+  <w:endnote w:type="continuationSeparator" w:id="0">
     <w:p>
       <w:pPr>
         <w:spacing w:after="0" w:line="240" w:lineRule="auto"/>
@@ -21340,7 +21346,7 @@
 </file>
 
 <file path=word/footer1.xml><?xml version="1.0" encoding="utf-8"?>
-<w:ftr xmlns:ve="http://schemas.openxmlformats.org/markup-compatibility/2006" xmlns:o="urn:schemas-microsoft-com:office:office" xmlns:r="http://schemas.openxmlformats.org/officeDocument/2006/relationships" xmlns:m="http://schemas.openxmlformats.org/officeDocument/2006/math" xmlns:v="urn:schemas-microsoft-com:vml" xmlns:wp="http://schemas.openxmlformats.org/drawingml/2006/wordprocessingDrawing" xmlns:w10="urn:schemas-microsoft-com:office:word" xmlns:w="http://schemas.openxmlformats.org/wordprocessingml/2006/main" xmlns:wne="http://schemas.microsoft.com/office/word/2006/wordml">
+<w:ftr xmlns:wpc="http://schemas.microsoft.com/office/word/2010/wordprocessingCanvas" xmlns:mc="http://schemas.openxmlformats.org/markup-compatibility/2006" xmlns:o="urn:schemas-microsoft-com:office:office" xmlns:r="http://schemas.openxmlformats.org/officeDocument/2006/relationships" xmlns:m="http://schemas.openxmlformats.org/officeDocument/2006/math" xmlns:v="urn:schemas-microsoft-com:vml" xmlns:wp14="http://schemas.microsoft.com/office/word/2010/wordprocessingDrawing" xmlns:wp="http://schemas.openxmlformats.org/drawingml/2006/wordprocessingDrawing" xmlns:w10="urn:schemas-microsoft-com:office:word" xmlns:w="http://schemas.openxmlformats.org/wordprocessingml/2006/main" xmlns:w14="http://schemas.microsoft.com/office/word/2010/wordml" xmlns:w15="http://schemas.microsoft.com/office/word/2012/wordml" xmlns:wpg="http://schemas.microsoft.com/office/word/2010/wordprocessingGroup" xmlns:wpi="http://schemas.microsoft.com/office/word/2010/wordprocessingInk" xmlns:wne="http://schemas.microsoft.com/office/word/2006/wordml" xmlns:wps="http://schemas.microsoft.com/office/word/2010/wordprocessingShape" mc:Ignorable="w14 w15 wp14">
   <w:sdt>
     <w:sdtPr>
       <w:id w:val="17906044"/>
@@ -21349,6 +21355,7 @@
         <w:docPartUnique/>
       </w:docPartObj>
     </w:sdtPr>
+    <w:sdtEndPr/>
     <w:sdtContent>
       <w:sdt>
         <w:sdtPr>
@@ -21358,6 +21365,7 @@
             <w:docPartUnique/>
           </w:docPartObj>
         </w:sdtPr>
+        <w:sdtEndPr/>
         <w:sdtContent>
           <w:p>
             <w:pPr>
@@ -21381,6 +21389,7 @@
                 <w:docPartUnique/>
               </w:docPartObj>
             </w:sdtPr>
+            <w:sdtEndPr/>
             <w:sdtContent>
               <w:sdt>
                 <w:sdtPr>
@@ -21451,7 +21460,7 @@
                         <w:noProof/>
                         <w:lang w:val="nl-NL"/>
                       </w:rPr>
-                      <w:t>30</w:t>
+                      <w:t>31</w:t>
                     </w:r>
                     <w:r>
                       <w:rPr>
@@ -21467,16 +21476,31 @@
                       </w:rPr>
                       <w:t xml:space="preserve"> of </w:t>
                     </w:r>
-                    <w:fldSimple w:instr=" SECTIONPAGES   \* MERGEFORMAT ">
-                      <w:r>
-                        <w:rPr>
-                          <w:rStyle w:val="PageNumber"/>
-                          <w:bCs/>
-                          <w:noProof/>
-                        </w:rPr>
-                        <w:t>32</w:t>
-                      </w:r>
-                    </w:fldSimple>
+                    <w:r>
+                      <w:fldChar w:fldCharType="begin"/>
+                    </w:r>
+                    <w:r>
+                      <w:instrText xml:space="preserve"> SECTIONPAGES   \* MERGEFORMAT </w:instrText>
+                    </w:r>
+                    <w:r>
+                      <w:fldChar w:fldCharType="separate"/>
+                    </w:r>
+                    <w:r>
+                      <w:rPr>
+                        <w:rStyle w:val="PageNumber"/>
+                        <w:bCs/>
+                        <w:noProof/>
+                      </w:rPr>
+                      <w:t>32</w:t>
+                    </w:r>
+                    <w:r>
+                      <w:rPr>
+                        <w:rStyle w:val="PageNumber"/>
+                        <w:bCs/>
+                        <w:noProof/>
+                      </w:rPr>
+                      <w:fldChar w:fldCharType="end"/>
+                    </w:r>
                   </w:p>
                 </w:sdtContent>
               </w:sdt>
@@ -21490,8 +21514,8 @@
 </file>
 
 <file path=word/footnotes.xml><?xml version="1.0" encoding="utf-8"?>
-<w:footnotes xmlns:ve="http://schemas.openxmlformats.org/markup-compatibility/2006" xmlns:o="urn:schemas-microsoft-com:office:office" xmlns:r="http://schemas.openxmlformats.org/officeDocument/2006/relationships" xmlns:m="http://schemas.openxmlformats.org/officeDocument/2006/math" xmlns:v="urn:schemas-microsoft-com:vml" xmlns:wp="http://schemas.openxmlformats.org/drawingml/2006/wordprocessingDrawing" xmlns:w10="urn:schemas-microsoft-com:office:word" xmlns:w="http://schemas.openxmlformats.org/wordprocessingml/2006/main" xmlns:wne="http://schemas.microsoft.com/office/word/2006/wordml">
-  <w:footnote w:type="separator" w:id="0">
+<w:footnotes xmlns:wpc="http://schemas.microsoft.com/office/word/2010/wordprocessingCanvas" xmlns:mc="http://schemas.openxmlformats.org/markup-compatibility/2006" xmlns:o="urn:schemas-microsoft-com:office:office" xmlns:r="http://schemas.openxmlformats.org/officeDocument/2006/relationships" xmlns:m="http://schemas.openxmlformats.org/officeDocument/2006/math" xmlns:v="urn:schemas-microsoft-com:vml" xmlns:wp14="http://schemas.microsoft.com/office/word/2010/wordprocessingDrawing" xmlns:wp="http://schemas.openxmlformats.org/drawingml/2006/wordprocessingDrawing" xmlns:w10="urn:schemas-microsoft-com:office:word" xmlns:w="http://schemas.openxmlformats.org/wordprocessingml/2006/main" xmlns:w14="http://schemas.microsoft.com/office/word/2010/wordml" xmlns:w15="http://schemas.microsoft.com/office/word/2012/wordml" xmlns:wpg="http://schemas.microsoft.com/office/word/2010/wordprocessingGroup" xmlns:wpi="http://schemas.microsoft.com/office/word/2010/wordprocessingInk" xmlns:wne="http://schemas.microsoft.com/office/word/2006/wordml" xmlns:wps="http://schemas.microsoft.com/office/word/2010/wordprocessingShape" mc:Ignorable="w14 w15 wp14">
+  <w:footnote w:type="separator" w:id="-1">
     <w:p>
       <w:pPr>
         <w:spacing w:after="0" w:line="240" w:lineRule="auto"/>
@@ -21501,7 +21525,7 @@
       </w:r>
     </w:p>
   </w:footnote>
-  <w:footnote w:type="continuationSeparator" w:id="1">
+  <w:footnote w:type="continuationSeparator" w:id="0">
     <w:p>
       <w:pPr>
         <w:spacing w:after="0" w:line="240" w:lineRule="auto"/>
@@ -21515,7 +21539,7 @@
 </file>
 
 <file path=word/header1.xml><?xml version="1.0" encoding="utf-8"?>
-<w:hdr xmlns:ve="http://schemas.openxmlformats.org/markup-compatibility/2006" xmlns:o="urn:schemas-microsoft-com:office:office" xmlns:r="http://schemas.openxmlformats.org/officeDocument/2006/relationships" xmlns:m="http://schemas.openxmlformats.org/officeDocument/2006/math" xmlns:v="urn:schemas-microsoft-com:vml" xmlns:wp="http://schemas.openxmlformats.org/drawingml/2006/wordprocessingDrawing" xmlns:w10="urn:schemas-microsoft-com:office:word" xmlns:w="http://schemas.openxmlformats.org/wordprocessingml/2006/main" xmlns:wne="http://schemas.microsoft.com/office/word/2006/wordml">
+<w:hdr xmlns:wpc="http://schemas.microsoft.com/office/word/2010/wordprocessingCanvas" xmlns:mc="http://schemas.openxmlformats.org/markup-compatibility/2006" xmlns:o="urn:schemas-microsoft-com:office:office" xmlns:r="http://schemas.openxmlformats.org/officeDocument/2006/relationships" xmlns:m="http://schemas.openxmlformats.org/officeDocument/2006/math" xmlns:v="urn:schemas-microsoft-com:vml" xmlns:wp14="http://schemas.microsoft.com/office/word/2010/wordprocessingDrawing" xmlns:wp="http://schemas.openxmlformats.org/drawingml/2006/wordprocessingDrawing" xmlns:w10="urn:schemas-microsoft-com:office:word" xmlns:w="http://schemas.openxmlformats.org/wordprocessingml/2006/main" xmlns:w14="http://schemas.microsoft.com/office/word/2010/wordml" xmlns:w15="http://schemas.microsoft.com/office/word/2012/wordml" xmlns:wpg="http://schemas.microsoft.com/office/word/2010/wordprocessingGroup" xmlns:wpi="http://schemas.microsoft.com/office/word/2010/wordprocessingInk" xmlns:wne="http://schemas.microsoft.com/office/word/2006/wordml" xmlns:wps="http://schemas.microsoft.com/office/word/2010/wordprocessingShape" mc:Ignorable="w14 w15 wp14">
   <w:p>
     <w:pPr>
       <w:pStyle w:val="Header"/>
@@ -21609,7 +21633,7 @@
 </file>
 
 <file path=word/numbering.xml><?xml version="1.0" encoding="utf-8"?>
-<w:numbering xmlns:ve="http://schemas.openxmlformats.org/markup-compatibility/2006" xmlns:o="urn:schemas-microsoft-com:office:office" xmlns:r="http://schemas.openxmlformats.org/officeDocument/2006/relationships" xmlns:m="http://schemas.openxmlformats.org/officeDocument/2006/math" xmlns:v="urn:schemas-microsoft-com:vml" xmlns:wp="http://schemas.openxmlformats.org/drawingml/2006/wordprocessingDrawing" xmlns:w10="urn:schemas-microsoft-com:office:word" xmlns:w="http://schemas.openxmlformats.org/wordprocessingml/2006/main" xmlns:wne="http://schemas.microsoft.com/office/word/2006/wordml">
+<w:numbering xmlns:wpc="http://schemas.microsoft.com/office/word/2010/wordprocessingCanvas" xmlns:mc="http://schemas.openxmlformats.org/markup-compatibility/2006" xmlns:o="urn:schemas-microsoft-com:office:office" xmlns:r="http://schemas.openxmlformats.org/officeDocument/2006/relationships" xmlns:m="http://schemas.openxmlformats.org/officeDocument/2006/math" xmlns:v="urn:schemas-microsoft-com:vml" xmlns:wp14="http://schemas.microsoft.com/office/word/2010/wordprocessingDrawing" xmlns:wp="http://schemas.openxmlformats.org/drawingml/2006/wordprocessingDrawing" xmlns:w10="urn:schemas-microsoft-com:office:word" xmlns:w="http://schemas.openxmlformats.org/wordprocessingml/2006/main" xmlns:w14="http://schemas.microsoft.com/office/word/2010/wordml" xmlns:w15="http://schemas.microsoft.com/office/word/2012/wordml" xmlns:wpg="http://schemas.microsoft.com/office/word/2010/wordprocessingGroup" xmlns:wpi="http://schemas.microsoft.com/office/word/2010/wordprocessingInk" xmlns:wne="http://schemas.microsoft.com/office/word/2006/wordml" xmlns:wps="http://schemas.microsoft.com/office/word/2010/wordprocessingShape" mc:Ignorable="w14 w15 wp14">
   <w:abstractNum w:abstractNumId="0">
     <w:nsid w:val="03B6EC0E"/>
     <w:multiLevelType w:val="hybridMultilevel"/>
@@ -25138,7 +25162,7 @@
 </file>
 
 <file path=word/styles.xml><?xml version="1.0" encoding="utf-8"?>
-<w:styles xmlns:r="http://schemas.openxmlformats.org/officeDocument/2006/relationships" xmlns:w="http://schemas.openxmlformats.org/wordprocessingml/2006/main">
+<w:styles xmlns:mc="http://schemas.openxmlformats.org/markup-compatibility/2006" xmlns:r="http://schemas.openxmlformats.org/officeDocument/2006/relationships" xmlns:w="http://schemas.openxmlformats.org/wordprocessingml/2006/main" xmlns:w14="http://schemas.microsoft.com/office/word/2010/wordml" xmlns:w15="http://schemas.microsoft.com/office/word/2012/wordml" mc:Ignorable="w14 w15">
   <w:docDefaults>
     <w:rPrDefault>
       <w:rPr>
@@ -25154,145 +25178,378 @@
       </w:pPr>
     </w:pPrDefault>
   </w:docDefaults>
-  <w:latentStyles w:defLockedState="0" w:defUIPriority="99" w:defSemiHidden="1" w:defUnhideWhenUsed="1" w:defQFormat="0" w:count="267">
-    <w:lsdException w:name="Normal" w:semiHidden="0" w:uiPriority="0" w:unhideWhenUsed="0" w:qFormat="1"/>
-    <w:lsdException w:name="heading 1" w:semiHidden="0" w:uiPriority="9" w:unhideWhenUsed="0" w:qFormat="1"/>
-    <w:lsdException w:name="heading 2" w:uiPriority="9" w:qFormat="1"/>
-    <w:lsdException w:name="heading 3" w:uiPriority="9" w:qFormat="1"/>
-    <w:lsdException w:name="heading 4" w:uiPriority="9" w:qFormat="1"/>
-    <w:lsdException w:name="heading 5" w:uiPriority="9" w:qFormat="1"/>
-    <w:lsdException w:name="heading 6" w:uiPriority="9" w:qFormat="1"/>
-    <w:lsdException w:name="heading 7" w:uiPriority="9" w:qFormat="1"/>
-    <w:lsdException w:name="heading 8" w:uiPriority="9" w:qFormat="1"/>
-    <w:lsdException w:name="heading 9" w:uiPriority="9" w:qFormat="1"/>
-    <w:lsdException w:name="toc 1" w:uiPriority="39"/>
-    <w:lsdException w:name="toc 2" w:uiPriority="39"/>
-    <w:lsdException w:name="toc 3" w:uiPriority="39"/>
-    <w:lsdException w:name="toc 4" w:uiPriority="39"/>
-    <w:lsdException w:name="toc 5" w:uiPriority="39"/>
-    <w:lsdException w:name="toc 6" w:uiPriority="39"/>
-    <w:lsdException w:name="toc 7" w:uiPriority="39"/>
-    <w:lsdException w:name="toc 8" w:uiPriority="39"/>
-    <w:lsdException w:name="toc 9" w:uiPriority="39"/>
-    <w:lsdException w:name="caption" w:uiPriority="35" w:qFormat="1"/>
-    <w:lsdException w:name="page number" w:uiPriority="0"/>
-    <w:lsdException w:name="Title" w:semiHidden="0" w:uiPriority="10" w:unhideWhenUsed="0" w:qFormat="1"/>
-    <w:lsdException w:name="Default Paragraph Font" w:uiPriority="1"/>
-    <w:lsdException w:name="Subtitle" w:semiHidden="0" w:uiPriority="11" w:unhideWhenUsed="0" w:qFormat="1"/>
-    <w:lsdException w:name="Strong" w:semiHidden="0" w:uiPriority="22" w:unhideWhenUsed="0" w:qFormat="1"/>
-    <w:lsdException w:name="Emphasis" w:semiHidden="0" w:uiPriority="20" w:unhideWhenUsed="0" w:qFormat="1"/>
-    <w:lsdException w:name="Table Grid" w:semiHidden="0" w:uiPriority="59" w:unhideWhenUsed="0"/>
-    <w:lsdException w:name="Placeholder Text" w:unhideWhenUsed="0"/>
-    <w:lsdException w:name="No Spacing" w:semiHidden="0" w:uiPriority="1" w:unhideWhenUsed="0" w:qFormat="1"/>
-    <w:lsdException w:name="Light Shading" w:semiHidden="0" w:uiPriority="60" w:unhideWhenUsed="0"/>
-    <w:lsdException w:name="Light List" w:semiHidden="0" w:uiPriority="61" w:unhideWhenUsed="0"/>
-    <w:lsdException w:name="Light Grid" w:semiHidden="0" w:uiPriority="62" w:unhideWhenUsed="0"/>
-    <w:lsdException w:name="Medium Shading 1" w:semiHidden="0" w:uiPriority="63" w:unhideWhenUsed="0"/>
-    <w:lsdException w:name="Medium Shading 2" w:semiHidden="0" w:uiPriority="64" w:unhideWhenUsed="0"/>
-    <w:lsdException w:name="Medium List 1" w:semiHidden="0" w:uiPriority="65" w:unhideWhenUsed="0"/>
-    <w:lsdException w:name="Medium List 2" w:semiHidden="0" w:uiPriority="66" w:unhideWhenUsed="0"/>
-    <w:lsdException w:name="Medium Grid 1" w:semiHidden="0" w:uiPriority="67" w:unhideWhenUsed="0"/>
-    <w:lsdException w:name="Medium Grid 2" w:semiHidden="0" w:uiPriority="68" w:unhideWhenUsed="0"/>
-    <w:lsdException w:name="Medium Grid 3" w:semiHidden="0" w:uiPriority="69" w:unhideWhenUsed="0"/>
-    <w:lsdException w:name="Dark List" w:semiHidden="0" w:uiPriority="70" w:unhideWhenUsed="0"/>
-    <w:lsdException w:name="Colorful Shading" w:semiHidden="0" w:uiPriority="71" w:unhideWhenUsed="0"/>
-    <w:lsdException w:name="Colorful List" w:semiHidden="0" w:uiPriority="72" w:unhideWhenUsed="0"/>
-    <w:lsdException w:name="Colorful Grid" w:semiHidden="0" w:uiPriority="73" w:unhideWhenUsed="0"/>
-    <w:lsdException w:name="Light Shading Accent 1" w:semiHidden="0" w:uiPriority="60" w:unhideWhenUsed="0"/>
-    <w:lsdException w:name="Light List Accent 1" w:semiHidden="0" w:uiPriority="61" w:unhideWhenUsed="0"/>
-    <w:lsdException w:name="Light Grid Accent 1" w:semiHidden="0" w:uiPriority="62" w:unhideWhenUsed="0"/>
-    <w:lsdException w:name="Medium Shading 1 Accent 1" w:semiHidden="0" w:uiPriority="63" w:unhideWhenUsed="0"/>
-    <w:lsdException w:name="Medium Shading 2 Accent 1" w:semiHidden="0" w:uiPriority="64" w:unhideWhenUsed="0"/>
-    <w:lsdException w:name="Medium List 1 Accent 1" w:semiHidden="0" w:uiPriority="65" w:unhideWhenUsed="0"/>
-    <w:lsdException w:name="Revision" w:unhideWhenUsed="0"/>
-    <w:lsdException w:name="List Paragraph" w:semiHidden="0" w:uiPriority="34" w:unhideWhenUsed="0" w:qFormat="1"/>
-    <w:lsdException w:name="Quote" w:semiHidden="0" w:uiPriority="29" w:unhideWhenUsed="0" w:qFormat="1"/>
-    <w:lsdException w:name="Intense Quote" w:semiHidden="0" w:uiPriority="30" w:unhideWhenUsed="0" w:qFormat="1"/>
-    <w:lsdException w:name="Medium List 2 Accent 1" w:semiHidden="0" w:uiPriority="66" w:unhideWhenUsed="0"/>
-    <w:lsdException w:name="Medium Grid 1 Accent 1" w:semiHidden="0" w:uiPriority="67" w:unhideWhenUsed="0"/>
-    <w:lsdException w:name="Medium Grid 2 Accent 1" w:semiHidden="0" w:uiPriority="68" w:unhideWhenUsed="0"/>
-    <w:lsdException w:name="Medium Grid 3 Accent 1" w:semiHidden="0" w:uiPriority="69" w:unhideWhenUsed="0"/>
-    <w:lsdException w:name="Dark List Accent 1" w:semiHidden="0" w:uiPriority="70" w:unhideWhenUsed="0"/>
-    <w:lsdException w:name="Colorful Shading Accent 1" w:semiHidden="0" w:uiPriority="71" w:unhideWhenUsed="0"/>
-    <w:lsdException w:name="Colorful List Accent 1" w:semiHidden="0" w:uiPriority="72" w:unhideWhenUsed="0"/>
-    <w:lsdException w:name="Colorful Grid Accent 1" w:semiHidden="0" w:uiPriority="73" w:unhideWhenUsed="0"/>
-    <w:lsdException w:name="Light Shading Accent 2" w:semiHidden="0" w:uiPriority="60" w:unhideWhenUsed="0"/>
-    <w:lsdException w:name="Light List Accent 2" w:semiHidden="0" w:uiPriority="61" w:unhideWhenUsed="0"/>
-    <w:lsdException w:name="Light Grid Accent 2" w:semiHidden="0" w:uiPriority="62" w:unhideWhenUsed="0"/>
-    <w:lsdException w:name="Medium Shading 1 Accent 2" w:semiHidden="0" w:uiPriority="63" w:unhideWhenUsed="0"/>
-    <w:lsdException w:name="Medium Shading 2 Accent 2" w:semiHidden="0" w:uiPriority="64" w:unhideWhenUsed="0"/>
-    <w:lsdException w:name="Medium List 1 Accent 2" w:semiHidden="0" w:uiPriority="65" w:unhideWhenUsed="0"/>
-    <w:lsdException w:name="Medium List 2 Accent 2" w:semiHidden="0" w:uiPriority="66" w:unhideWhenUsed="0"/>
-    <w:lsdException w:name="Medium Grid 1 Accent 2" w:semiHidden="0" w:uiPriority="67" w:unhideWhenUsed="0"/>
-    <w:lsdException w:name="Medium Grid 2 Accent 2" w:semiHidden="0" w:uiPriority="68" w:unhideWhenUsed="0"/>
-    <w:lsdException w:name="Medium Grid 3 Accent 2" w:semiHidden="0" w:uiPriority="69" w:unhideWhenUsed="0"/>
-    <w:lsdException w:name="Dark List Accent 2" w:semiHidden="0" w:uiPriority="70" w:unhideWhenUsed="0"/>
-    <w:lsdException w:name="Colorful Shading Accent 2" w:semiHidden="0" w:uiPriority="71" w:unhideWhenUsed="0"/>
-    <w:lsdException w:name="Colorful List Accent 2" w:semiHidden="0" w:uiPriority="72" w:unhideWhenUsed="0"/>
-    <w:lsdException w:name="Colorful Grid Accent 2" w:semiHidden="0" w:uiPriority="73" w:unhideWhenUsed="0"/>
-    <w:lsdException w:name="Light Shading Accent 3" w:semiHidden="0" w:uiPriority="60" w:unhideWhenUsed="0"/>
-    <w:lsdException w:name="Light List Accent 3" w:semiHidden="0" w:uiPriority="61" w:unhideWhenUsed="0"/>
-    <w:lsdException w:name="Light Grid Accent 3" w:semiHidden="0" w:uiPriority="62" w:unhideWhenUsed="0"/>
-    <w:lsdException w:name="Medium Shading 1 Accent 3" w:semiHidden="0" w:uiPriority="63" w:unhideWhenUsed="0"/>
-    <w:lsdException w:name="Medium Shading 2 Accent 3" w:semiHidden="0" w:uiPriority="64" w:unhideWhenUsed="0"/>
-    <w:lsdException w:name="Medium List 1 Accent 3" w:semiHidden="0" w:uiPriority="65" w:unhideWhenUsed="0"/>
-    <w:lsdException w:name="Medium List 2 Accent 3" w:semiHidden="0" w:uiPriority="66" w:unhideWhenUsed="0"/>
-    <w:lsdException w:name="Medium Grid 1 Accent 3" w:semiHidden="0" w:uiPriority="67" w:unhideWhenUsed="0"/>
-    <w:lsdException w:name="Medium Grid 2 Accent 3" w:semiHidden="0" w:uiPriority="68" w:unhideWhenUsed="0"/>
-    <w:lsdException w:name="Medium Grid 3 Accent 3" w:semiHidden="0" w:uiPriority="69" w:unhideWhenUsed="0"/>
-    <w:lsdException w:name="Dark List Accent 3" w:semiHidden="0" w:uiPriority="70" w:unhideWhenUsed="0"/>
-    <w:lsdException w:name="Colorful Shading Accent 3" w:semiHidden="0" w:uiPriority="71" w:unhideWhenUsed="0"/>
-    <w:lsdException w:name="Colorful List Accent 3" w:semiHidden="0" w:uiPriority="72" w:unhideWhenUsed="0"/>
-    <w:lsdException w:name="Colorful Grid Accent 3" w:semiHidden="0" w:uiPriority="73" w:unhideWhenUsed="0"/>
-    <w:lsdException w:name="Light Shading Accent 4" w:semiHidden="0" w:uiPriority="60" w:unhideWhenUsed="0"/>
-    <w:lsdException w:name="Light List Accent 4" w:semiHidden="0" w:uiPriority="61" w:unhideWhenUsed="0"/>
-    <w:lsdException w:name="Light Grid Accent 4" w:semiHidden="0" w:uiPriority="62" w:unhideWhenUsed="0"/>
-    <w:lsdException w:name="Medium Shading 1 Accent 4" w:semiHidden="0" w:uiPriority="63" w:unhideWhenUsed="0"/>
-    <w:lsdException w:name="Medium Shading 2 Accent 4" w:semiHidden="0" w:uiPriority="64" w:unhideWhenUsed="0"/>
-    <w:lsdException w:name="Medium List 1 Accent 4" w:semiHidden="0" w:uiPriority="65" w:unhideWhenUsed="0"/>
-    <w:lsdException w:name="Medium List 2 Accent 4" w:semiHidden="0" w:uiPriority="66" w:unhideWhenUsed="0"/>
-    <w:lsdException w:name="Medium Grid 1 Accent 4" w:semiHidden="0" w:uiPriority="67" w:unhideWhenUsed="0"/>
-    <w:lsdException w:name="Medium Grid 2 Accent 4" w:semiHidden="0" w:uiPriority="68" w:unhideWhenUsed="0"/>
-    <w:lsdException w:name="Medium Grid 3 Accent 4" w:semiHidden="0" w:uiPriority="69" w:unhideWhenUsed="0"/>
-    <w:lsdException w:name="Dark List Accent 4" w:semiHidden="0" w:uiPriority="70" w:unhideWhenUsed="0"/>
-    <w:lsdException w:name="Colorful Shading Accent 4" w:semiHidden="0" w:uiPriority="71" w:unhideWhenUsed="0"/>
-    <w:lsdException w:name="Colorful List Accent 4" w:semiHidden="0" w:uiPriority="72" w:unhideWhenUsed="0"/>
-    <w:lsdException w:name="Colorful Grid Accent 4" w:semiHidden="0" w:uiPriority="73" w:unhideWhenUsed="0"/>
-    <w:lsdException w:name="Light Shading Accent 5" w:semiHidden="0" w:uiPriority="60" w:unhideWhenUsed="0"/>
-    <w:lsdException w:name="Light List Accent 5" w:semiHidden="0" w:uiPriority="61" w:unhideWhenUsed="0"/>
-    <w:lsdException w:name="Light Grid Accent 5" w:semiHidden="0" w:uiPriority="62" w:unhideWhenUsed="0"/>
-    <w:lsdException w:name="Medium Shading 1 Accent 5" w:semiHidden="0" w:uiPriority="63" w:unhideWhenUsed="0"/>
-    <w:lsdException w:name="Medium Shading 2 Accent 5" w:semiHidden="0" w:uiPriority="64" w:unhideWhenUsed="0"/>
-    <w:lsdException w:name="Medium List 1 Accent 5" w:semiHidden="0" w:uiPriority="65" w:unhideWhenUsed="0"/>
-    <w:lsdException w:name="Medium List 2 Accent 5" w:semiHidden="0" w:uiPriority="66" w:unhideWhenUsed="0"/>
-    <w:lsdException w:name="Medium Grid 1 Accent 5" w:semiHidden="0" w:uiPriority="67" w:unhideWhenUsed="0"/>
-    <w:lsdException w:name="Medium Grid 2 Accent 5" w:semiHidden="0" w:uiPriority="68" w:unhideWhenUsed="0"/>
-    <w:lsdException w:name="Medium Grid 3 Accent 5" w:semiHidden="0" w:uiPriority="69" w:unhideWhenUsed="0"/>
-    <w:lsdException w:name="Dark List Accent 5" w:semiHidden="0" w:uiPriority="70" w:unhideWhenUsed="0"/>
-    <w:lsdException w:name="Colorful Shading Accent 5" w:semiHidden="0" w:uiPriority="71" w:unhideWhenUsed="0"/>
-    <w:lsdException w:name="Colorful List Accent 5" w:semiHidden="0" w:uiPriority="72" w:unhideWhenUsed="0"/>
-    <w:lsdException w:name="Colorful Grid Accent 5" w:semiHidden="0" w:uiPriority="73" w:unhideWhenUsed="0"/>
-    <w:lsdException w:name="Light Shading Accent 6" w:semiHidden="0" w:uiPriority="60" w:unhideWhenUsed="0"/>
-    <w:lsdException w:name="Light List Accent 6" w:semiHidden="0" w:uiPriority="61" w:unhideWhenUsed="0"/>
-    <w:lsdException w:name="Light Grid Accent 6" w:semiHidden="0" w:uiPriority="62" w:unhideWhenUsed="0"/>
-    <w:lsdException w:name="Medium Shading 1 Accent 6" w:semiHidden="0" w:uiPriority="63" w:unhideWhenUsed="0"/>
-    <w:lsdException w:name="Medium Shading 2 Accent 6" w:semiHidden="0" w:uiPriority="64" w:unhideWhenUsed="0"/>
-    <w:lsdException w:name="Medium List 1 Accent 6" w:semiHidden="0" w:uiPriority="65" w:unhideWhenUsed="0"/>
-    <w:lsdException w:name="Medium List 2 Accent 6" w:semiHidden="0" w:uiPriority="66" w:unhideWhenUsed="0"/>
-    <w:lsdException w:name="Medium Grid 1 Accent 6" w:semiHidden="0" w:uiPriority="67" w:unhideWhenUsed="0"/>
-    <w:lsdException w:name="Medium Grid 2 Accent 6" w:semiHidden="0" w:uiPriority="68" w:unhideWhenUsed="0"/>
-    <w:lsdException w:name="Medium Grid 3 Accent 6" w:semiHidden="0" w:uiPriority="69" w:unhideWhenUsed="0"/>
-    <w:lsdException w:name="Dark List Accent 6" w:semiHidden="0" w:uiPriority="70" w:unhideWhenUsed="0"/>
-    <w:lsdException w:name="Colorful Shading Accent 6" w:semiHidden="0" w:uiPriority="71" w:unhideWhenUsed="0"/>
-    <w:lsdException w:name="Colorful List Accent 6" w:semiHidden="0" w:uiPriority="72" w:unhideWhenUsed="0"/>
-    <w:lsdException w:name="Colorful Grid Accent 6" w:semiHidden="0" w:uiPriority="73" w:unhideWhenUsed="0"/>
-    <w:lsdException w:name="Subtle Emphasis" w:semiHidden="0" w:uiPriority="19" w:unhideWhenUsed="0" w:qFormat="1"/>
-    <w:lsdException w:name="Intense Emphasis" w:semiHidden="0" w:uiPriority="21" w:unhideWhenUsed="0" w:qFormat="1"/>
-    <w:lsdException w:name="Subtle Reference" w:semiHidden="0" w:uiPriority="31" w:unhideWhenUsed="0" w:qFormat="1"/>
-    <w:lsdException w:name="Intense Reference" w:semiHidden="0" w:uiPriority="32" w:unhideWhenUsed="0" w:qFormat="1"/>
-    <w:lsdException w:name="Book Title" w:semiHidden="0" w:uiPriority="33" w:unhideWhenUsed="0" w:qFormat="1"/>
-    <w:lsdException w:name="Bibliography" w:uiPriority="37"/>
-    <w:lsdException w:name="TOC Heading" w:uiPriority="39" w:qFormat="1"/>
+  <w:latentStyles w:defLockedState="0" w:defUIPriority="99" w:defSemiHidden="0" w:defUnhideWhenUsed="0" w:defQFormat="0" w:count="371">
+    <w:lsdException w:name="Normal" w:uiPriority="0" w:qFormat="1"/>
+    <w:lsdException w:name="heading 1" w:uiPriority="9" w:qFormat="1"/>
+    <w:lsdException w:name="heading 2" w:semiHidden="1" w:uiPriority="9" w:unhideWhenUsed="1" w:qFormat="1"/>
+    <w:lsdException w:name="heading 3" w:semiHidden="1" w:uiPriority="9" w:unhideWhenUsed="1" w:qFormat="1"/>
+    <w:lsdException w:name="heading 4" w:semiHidden="1" w:uiPriority="9" w:unhideWhenUsed="1" w:qFormat="1"/>
+    <w:lsdException w:name="heading 5" w:semiHidden="1" w:uiPriority="9" w:unhideWhenUsed="1" w:qFormat="1"/>
+    <w:lsdException w:name="heading 6" w:semiHidden="1" w:uiPriority="9" w:unhideWhenUsed="1" w:qFormat="1"/>
+    <w:lsdException w:name="heading 7" w:semiHidden="1" w:uiPriority="9" w:unhideWhenUsed="1" w:qFormat="1"/>
+    <w:lsdException w:name="heading 8" w:semiHidden="1" w:uiPriority="9" w:unhideWhenUsed="1" w:qFormat="1"/>
+    <w:lsdException w:name="heading 9" w:semiHidden="1" w:uiPriority="9" w:unhideWhenUsed="1" w:qFormat="1"/>
+    <w:lsdException w:name="index 1" w:semiHidden="1" w:unhideWhenUsed="1"/>
+    <w:lsdException w:name="index 2" w:semiHidden="1" w:unhideWhenUsed="1"/>
+    <w:lsdException w:name="index 3" w:semiHidden="1" w:unhideWhenUsed="1"/>
+    <w:lsdException w:name="index 4" w:semiHidden="1" w:unhideWhenUsed="1"/>
+    <w:lsdException w:name="index 5" w:semiHidden="1" w:unhideWhenUsed="1"/>
+    <w:lsdException w:name="index 6" w:semiHidden="1" w:unhideWhenUsed="1"/>
+    <w:lsdException w:name="index 7" w:semiHidden="1" w:unhideWhenUsed="1"/>
+    <w:lsdException w:name="index 8" w:semiHidden="1" w:unhideWhenUsed="1"/>
+    <w:lsdException w:name="index 9" w:semiHidden="1" w:unhideWhenUsed="1"/>
+    <w:lsdException w:name="toc 1" w:semiHidden="1" w:uiPriority="39" w:unhideWhenUsed="1"/>
+    <w:lsdException w:name="toc 2" w:semiHidden="1" w:uiPriority="39" w:unhideWhenUsed="1"/>
+    <w:lsdException w:name="toc 3" w:semiHidden="1" w:uiPriority="39" w:unhideWhenUsed="1"/>
+    <w:lsdException w:name="toc 4" w:semiHidden="1" w:uiPriority="39" w:unhideWhenUsed="1"/>
+    <w:lsdException w:name="toc 5" w:semiHidden="1" w:uiPriority="39" w:unhideWhenUsed="1"/>
+    <w:lsdException w:name="toc 6" w:semiHidden="1" w:uiPriority="39" w:unhideWhenUsed="1"/>
+    <w:lsdException w:name="toc 7" w:semiHidden="1" w:uiPriority="39" w:unhideWhenUsed="1"/>
+    <w:lsdException w:name="toc 8" w:semiHidden="1" w:uiPriority="39" w:unhideWhenUsed="1"/>
+    <w:lsdException w:name="toc 9" w:semiHidden="1" w:uiPriority="39" w:unhideWhenUsed="1"/>
+    <w:lsdException w:name="Normal Indent" w:semiHidden="1" w:unhideWhenUsed="1"/>
+    <w:lsdException w:name="footnote text" w:semiHidden="1" w:unhideWhenUsed="1"/>
+    <w:lsdException w:name="annotation text" w:semiHidden="1" w:unhideWhenUsed="1"/>
+    <w:lsdException w:name="header" w:semiHidden="1" w:unhideWhenUsed="1"/>
+    <w:lsdException w:name="footer" w:semiHidden="1" w:unhideWhenUsed="1"/>
+    <w:lsdException w:name="index heading" w:semiHidden="1" w:unhideWhenUsed="1"/>
+    <w:lsdException w:name="caption" w:semiHidden="1" w:uiPriority="35" w:unhideWhenUsed="1" w:qFormat="1"/>
+    <w:lsdException w:name="table of figures" w:semiHidden="1" w:unhideWhenUsed="1"/>
+    <w:lsdException w:name="envelope address" w:semiHidden="1" w:unhideWhenUsed="1"/>
+    <w:lsdException w:name="envelope return" w:semiHidden="1" w:unhideWhenUsed="1"/>
+    <w:lsdException w:name="footnote reference" w:semiHidden="1" w:unhideWhenUsed="1"/>
+    <w:lsdException w:name="annotation reference" w:semiHidden="1" w:unhideWhenUsed="1"/>
+    <w:lsdException w:name="line number" w:semiHidden="1" w:unhideWhenUsed="1"/>
+    <w:lsdException w:name="page number" w:semiHidden="1" w:uiPriority="0" w:unhideWhenUsed="1"/>
+    <w:lsdException w:name="endnote reference" w:semiHidden="1" w:unhideWhenUsed="1"/>
+    <w:lsdException w:name="endnote text" w:semiHidden="1" w:unhideWhenUsed="1"/>
+    <w:lsdException w:name="table of authorities" w:semiHidden="1" w:unhideWhenUsed="1"/>
+    <w:lsdException w:name="macro" w:semiHidden="1" w:unhideWhenUsed="1"/>
+    <w:lsdException w:name="toa heading" w:semiHidden="1" w:unhideWhenUsed="1"/>
+    <w:lsdException w:name="List" w:semiHidden="1" w:unhideWhenUsed="1"/>
+    <w:lsdException w:name="List Bullet" w:semiHidden="1" w:unhideWhenUsed="1"/>
+    <w:lsdException w:name="List Number" w:semiHidden="1" w:unhideWhenUsed="1"/>
+    <w:lsdException w:name="List 2" w:semiHidden="1" w:unhideWhenUsed="1"/>
+    <w:lsdException w:name="List 3" w:semiHidden="1" w:unhideWhenUsed="1"/>
+    <w:lsdException w:name="List 4" w:semiHidden="1" w:unhideWhenUsed="1"/>
+    <w:lsdException w:name="List 5" w:semiHidden="1" w:unhideWhenUsed="1"/>
+    <w:lsdException w:name="List Bullet 2" w:semiHidden="1" w:unhideWhenUsed="1"/>
+    <w:lsdException w:name="List Bullet 3" w:semiHidden="1" w:unhideWhenUsed="1"/>
+    <w:lsdException w:name="List Bullet 4" w:semiHidden="1" w:unhideWhenUsed="1"/>
+    <w:lsdException w:name="List Bullet 5" w:semiHidden="1" w:unhideWhenUsed="1"/>
+    <w:lsdException w:name="List Number 2" w:semiHidden="1" w:unhideWhenUsed="1"/>
+    <w:lsdException w:name="List Number 3" w:semiHidden="1" w:unhideWhenUsed="1"/>
+    <w:lsdException w:name="List Number 4" w:semiHidden="1" w:unhideWhenUsed="1"/>
+    <w:lsdException w:name="List Number 5" w:semiHidden="1" w:unhideWhenUsed="1"/>
+    <w:lsdException w:name="Title" w:uiPriority="10" w:qFormat="1"/>
+    <w:lsdException w:name="Closing" w:semiHidden="1" w:unhideWhenUsed="1"/>
+    <w:lsdException w:name="Signature" w:semiHidden="1" w:unhideWhenUsed="1"/>
+    <w:lsdException w:name="Default Paragraph Font" w:semiHidden="1" w:uiPriority="1" w:unhideWhenUsed="1"/>
+    <w:lsdException w:name="Body Text" w:semiHidden="1" w:unhideWhenUsed="1"/>
+    <w:lsdException w:name="Body Text Indent" w:semiHidden="1" w:unhideWhenUsed="1"/>
+    <w:lsdException w:name="List Continue" w:semiHidden="1" w:unhideWhenUsed="1"/>
+    <w:lsdException w:name="List Continue 2" w:semiHidden="1" w:unhideWhenUsed="1"/>
+    <w:lsdException w:name="List Continue 3" w:semiHidden="1" w:unhideWhenUsed="1"/>
+    <w:lsdException w:name="List Continue 4" w:semiHidden="1" w:unhideWhenUsed="1"/>
+    <w:lsdException w:name="List Continue 5" w:semiHidden="1" w:unhideWhenUsed="1"/>
+    <w:lsdException w:name="Message Header" w:semiHidden="1" w:unhideWhenUsed="1"/>
+    <w:lsdException w:name="Subtitle" w:uiPriority="11" w:qFormat="1"/>
+    <w:lsdException w:name="Salutation" w:semiHidden="1" w:unhideWhenUsed="1"/>
+    <w:lsdException w:name="Date" w:semiHidden="1" w:unhideWhenUsed="1"/>
+    <w:lsdException w:name="Body Text First Indent" w:semiHidden="1" w:unhideWhenUsed="1"/>
+    <w:lsdException w:name="Body Text First Indent 2" w:semiHidden="1" w:unhideWhenUsed="1"/>
+    <w:lsdException w:name="Note Heading" w:semiHidden="1" w:unhideWhenUsed="1"/>
+    <w:lsdException w:name="Body Text 2" w:semiHidden="1" w:unhideWhenUsed="1"/>
+    <w:lsdException w:name="Body Text 3" w:semiHidden="1" w:unhideWhenUsed="1"/>
+    <w:lsdException w:name="Body Text Indent 2" w:semiHidden="1" w:unhideWhenUsed="1"/>
+    <w:lsdException w:name="Body Text Indent 3" w:semiHidden="1" w:unhideWhenUsed="1"/>
+    <w:lsdException w:name="Block Text" w:semiHidden="1" w:unhideWhenUsed="1"/>
+    <w:lsdException w:name="Hyperlink" w:semiHidden="1" w:unhideWhenUsed="1"/>
+    <w:lsdException w:name="FollowedHyperlink" w:semiHidden="1" w:unhideWhenUsed="1"/>
+    <w:lsdException w:name="Strong" w:uiPriority="22" w:qFormat="1"/>
+    <w:lsdException w:name="Emphasis" w:uiPriority="20" w:qFormat="1"/>
+    <w:lsdException w:name="Document Map" w:semiHidden="1" w:unhideWhenUsed="1"/>
+    <w:lsdException w:name="Plain Text" w:semiHidden="1" w:unhideWhenUsed="1"/>
+    <w:lsdException w:name="E-mail Signature" w:semiHidden="1" w:unhideWhenUsed="1"/>
+    <w:lsdException w:name="HTML Top of Form" w:semiHidden="1" w:unhideWhenUsed="1"/>
+    <w:lsdException w:name="HTML Bottom of Form" w:semiHidden="1" w:unhideWhenUsed="1"/>
+    <w:lsdException w:name="Normal (Web)" w:semiHidden="1" w:unhideWhenUsed="1"/>
+    <w:lsdException w:name="HTML Acronym" w:semiHidden="1" w:unhideWhenUsed="1"/>
+    <w:lsdException w:name="HTML Address" w:semiHidden="1" w:unhideWhenUsed="1"/>
+    <w:lsdException w:name="HTML Cite" w:semiHidden="1" w:unhideWhenUsed="1"/>
+    <w:lsdException w:name="HTML Code" w:semiHidden="1" w:unhideWhenUsed="1"/>
+    <w:lsdException w:name="HTML Definition" w:semiHidden="1" w:unhideWhenUsed="1"/>
+    <w:lsdException w:name="HTML Keyboard" w:semiHidden="1" w:unhideWhenUsed="1"/>
+    <w:lsdException w:name="HTML Preformatted" w:semiHidden="1" w:unhideWhenUsed="1"/>
+    <w:lsdException w:name="HTML Sample" w:semiHidden="1" w:unhideWhenUsed="1"/>
+    <w:lsdException w:name="HTML Typewriter" w:semiHidden="1" w:unhideWhenUsed="1"/>
+    <w:lsdException w:name="HTML Variable" w:semiHidden="1" w:unhideWhenUsed="1"/>
+    <w:lsdException w:name="Normal Table" w:semiHidden="1" w:unhideWhenUsed="1"/>
+    <w:lsdException w:name="annotation subject" w:semiHidden="1" w:unhideWhenUsed="1"/>
+    <w:lsdException w:name="No List" w:semiHidden="1" w:unhideWhenUsed="1"/>
+    <w:lsdException w:name="Outline List 1" w:semiHidden="1" w:unhideWhenUsed="1"/>
+    <w:lsdException w:name="Outline List 2" w:semiHidden="1" w:unhideWhenUsed="1"/>
+    <w:lsdException w:name="Outline List 3" w:semiHidden="1" w:unhideWhenUsed="1"/>
+    <w:lsdException w:name="Table Simple 1" w:semiHidden="1" w:unhideWhenUsed="1"/>
+    <w:lsdException w:name="Table Simple 2" w:semiHidden="1" w:unhideWhenUsed="1"/>
+    <w:lsdException w:name="Table Simple 3" w:semiHidden="1" w:unhideWhenUsed="1"/>
+    <w:lsdException w:name="Table Classic 1" w:semiHidden="1" w:unhideWhenUsed="1"/>
+    <w:lsdException w:name="Table Classic 2" w:semiHidden="1" w:unhideWhenUsed="1"/>
+    <w:lsdException w:name="Table Classic 3" w:semiHidden="1" w:unhideWhenUsed="1"/>
+    <w:lsdException w:name="Table Classic 4" w:semiHidden="1" w:unhideWhenUsed="1"/>
+    <w:lsdException w:name="Table Colorful 1" w:semiHidden="1" w:unhideWhenUsed="1"/>
+    <w:lsdException w:name="Table Colorful 2" w:semiHidden="1" w:unhideWhenUsed="1"/>
+    <w:lsdException w:name="Table Colorful 3" w:semiHidden="1" w:unhideWhenUsed="1"/>
+    <w:lsdException w:name="Table Columns 1" w:semiHidden="1" w:unhideWhenUsed="1"/>
+    <w:lsdException w:name="Table Columns 2" w:semiHidden="1" w:unhideWhenUsed="1"/>
+    <w:lsdException w:name="Table Columns 3" w:semiHidden="1" w:unhideWhenUsed="1"/>
+    <w:lsdException w:name="Table Columns 4" w:semiHidden="1" w:unhideWhenUsed="1"/>
+    <w:lsdException w:name="Table Columns 5" w:semiHidden="1" w:unhideWhenUsed="1"/>
+    <w:lsdException w:name="Table Grid 1" w:semiHidden="1" w:unhideWhenUsed="1"/>
+    <w:lsdException w:name="Table Grid 2" w:semiHidden="1" w:unhideWhenUsed="1"/>
+    <w:lsdException w:name="Table Grid 3" w:semiHidden="1" w:unhideWhenUsed="1"/>
+    <w:lsdException w:name="Table Grid 4" w:semiHidden="1" w:unhideWhenUsed="1"/>
+    <w:lsdException w:name="Table Grid 5" w:semiHidden="1" w:unhideWhenUsed="1"/>
+    <w:lsdException w:name="Table Grid 6" w:semiHidden="1" w:unhideWhenUsed="1"/>
+    <w:lsdException w:name="Table Grid 7" w:semiHidden="1" w:unhideWhenUsed="1"/>
+    <w:lsdException w:name="Table Grid 8" w:semiHidden="1" w:unhideWhenUsed="1"/>
+    <w:lsdException w:name="Table List 1" w:semiHidden="1" w:unhideWhenUsed="1"/>
+    <w:lsdException w:name="Table List 2" w:semiHidden="1" w:unhideWhenUsed="1"/>
+    <w:lsdException w:name="Table List 3" w:semiHidden="1" w:unhideWhenUsed="1"/>
+    <w:lsdException w:name="Table List 4" w:semiHidden="1" w:unhideWhenUsed="1"/>
+    <w:lsdException w:name="Table List 5" w:semiHidden="1" w:unhideWhenUsed="1"/>
+    <w:lsdException w:name="Table List 6" w:semiHidden="1" w:unhideWhenUsed="1"/>
+    <w:lsdException w:name="Table List 7" w:semiHidden="1" w:unhideWhenUsed="1"/>
+    <w:lsdException w:name="Table List 8" w:semiHidden="1" w:unhideWhenUsed="1"/>
+    <w:lsdException w:name="Table 3D effects 1" w:semiHidden="1" w:unhideWhenUsed="1"/>
+    <w:lsdException w:name="Table 3D effects 2" w:semiHidden="1" w:unhideWhenUsed="1"/>
+    <w:lsdException w:name="Table 3D effects 3" w:semiHidden="1" w:unhideWhenUsed="1"/>
+    <w:lsdException w:name="Table Contemporary" w:semiHidden="1" w:unhideWhenUsed="1"/>
+    <w:lsdException w:name="Table Elegant" w:semiHidden="1" w:unhideWhenUsed="1"/>
+    <w:lsdException w:name="Table Professional" w:semiHidden="1" w:unhideWhenUsed="1"/>
+    <w:lsdException w:name="Table Subtle 1" w:semiHidden="1" w:unhideWhenUsed="1"/>
+    <w:lsdException w:name="Table Subtle 2" w:semiHidden="1" w:unhideWhenUsed="1"/>
+    <w:lsdException w:name="Table Web 1" w:semiHidden="1" w:unhideWhenUsed="1"/>
+    <w:lsdException w:name="Table Web 2" w:semiHidden="1" w:unhideWhenUsed="1"/>
+    <w:lsdException w:name="Table Web 3" w:semiHidden="1" w:unhideWhenUsed="1"/>
+    <w:lsdException w:name="Balloon Text" w:semiHidden="1" w:unhideWhenUsed="1"/>
+    <w:lsdException w:name="Table Grid" w:uiPriority="59"/>
+    <w:lsdException w:name="Table Theme" w:semiHidden="1" w:unhideWhenUsed="1"/>
+    <w:lsdException w:name="Placeholder Text" w:semiHidden="1"/>
+    <w:lsdException w:name="No Spacing" w:uiPriority="1" w:qFormat="1"/>
+    <w:lsdException w:name="Light Shading" w:uiPriority="60"/>
+    <w:lsdException w:name="Light List" w:uiPriority="61"/>
+    <w:lsdException w:name="Light Grid" w:uiPriority="62"/>
+    <w:lsdException w:name="Medium Shading 1" w:uiPriority="63"/>
+    <w:lsdException w:name="Medium Shading 2" w:uiPriority="64"/>
+    <w:lsdException w:name="Medium List 1" w:uiPriority="65"/>
+    <w:lsdException w:name="Medium List 2" w:uiPriority="66"/>
+    <w:lsdException w:name="Medium Grid 1" w:uiPriority="67"/>
+    <w:lsdException w:name="Medium Grid 2" w:uiPriority="68"/>
+    <w:lsdException w:name="Medium Grid 3" w:uiPriority="69"/>
+    <w:lsdException w:name="Dark List" w:uiPriority="70"/>
+    <w:lsdException w:name="Colorful Shading" w:uiPriority="71"/>
+    <w:lsdException w:name="Colorful List" w:uiPriority="72"/>
+    <w:lsdException w:name="Colorful Grid" w:uiPriority="73"/>
+    <w:lsdException w:name="Light Shading Accent 1" w:uiPriority="60"/>
+    <w:lsdException w:name="Light List Accent 1" w:uiPriority="61"/>
+    <w:lsdException w:name="Light Grid Accent 1" w:uiPriority="62"/>
+    <w:lsdException w:name="Medium Shading 1 Accent 1" w:uiPriority="63"/>
+    <w:lsdException w:name="Medium Shading 2 Accent 1" w:uiPriority="64"/>
+    <w:lsdException w:name="Medium List 1 Accent 1" w:uiPriority="65"/>
+    <w:lsdException w:name="Revision" w:semiHidden="1"/>
+    <w:lsdException w:name="List Paragraph" w:uiPriority="34" w:qFormat="1"/>
+    <w:lsdException w:name="Quote" w:uiPriority="29" w:qFormat="1"/>
+    <w:lsdException w:name="Intense Quote" w:uiPriority="30" w:qFormat="1"/>
+    <w:lsdException w:name="Medium List 2 Accent 1" w:uiPriority="66"/>
+    <w:lsdException w:name="Medium Grid 1 Accent 1" w:uiPriority="67"/>
+    <w:lsdException w:name="Medium Grid 2 Accent 1" w:uiPriority="68"/>
+    <w:lsdException w:name="Medium Grid 3 Accent 1" w:uiPriority="69"/>
+    <w:lsdException w:name="Dark List Accent 1" w:uiPriority="70"/>
+    <w:lsdException w:name="Colorful Shading Accent 1" w:uiPriority="71"/>
+    <w:lsdException w:name="Colorful List Accent 1" w:uiPriority="72"/>
+    <w:lsdException w:name="Colorful Grid Accent 1" w:uiPriority="73"/>
+    <w:lsdException w:name="Light Shading Accent 2" w:uiPriority="60"/>
+    <w:lsdException w:name="Light List Accent 2" w:uiPriority="61"/>
+    <w:lsdException w:name="Light Grid Accent 2" w:uiPriority="62"/>
+    <w:lsdException w:name="Medium Shading 1 Accent 2" w:uiPriority="63"/>
+    <w:lsdException w:name="Medium Shading 2 Accent 2" w:uiPriority="64"/>
+    <w:lsdException w:name="Medium List 1 Accent 2" w:uiPriority="65"/>
+    <w:lsdException w:name="Medium List 2 Accent 2" w:uiPriority="66"/>
+    <w:lsdException w:name="Medium Grid 1 Accent 2" w:uiPriority="67"/>
+    <w:lsdException w:name="Medium Grid 2 Accent 2" w:uiPriority="68"/>
+    <w:lsdException w:name="Medium Grid 3 Accent 2" w:uiPriority="69"/>
+    <w:lsdException w:name="Dark List Accent 2" w:uiPriority="70"/>
+    <w:lsdException w:name="Colorful Shading Accent 2" w:uiPriority="71"/>
+    <w:lsdException w:name="Colorful List Accent 2" w:uiPriority="72"/>
+    <w:lsdException w:name="Colorful Grid Accent 2" w:uiPriority="73"/>
+    <w:lsdException w:name="Light Shading Accent 3" w:uiPriority="60"/>
+    <w:lsdException w:name="Light List Accent 3" w:uiPriority="61"/>
+    <w:lsdException w:name="Light Grid Accent 3" w:uiPriority="62"/>
+    <w:lsdException w:name="Medium Shading 1 Accent 3" w:uiPriority="63"/>
+    <w:lsdException w:name="Medium Shading 2 Accent 3" w:uiPriority="64"/>
+    <w:lsdException w:name="Medium List 1 Accent 3" w:uiPriority="65"/>
+    <w:lsdException w:name="Medium List 2 Accent 3" w:uiPriority="66"/>
+    <w:lsdException w:name="Medium Grid 1 Accent 3" w:uiPriority="67"/>
+    <w:lsdException w:name="Medium Grid 2 Accent 3" w:uiPriority="68"/>
+    <w:lsdException w:name="Medium Grid 3 Accent 3" w:uiPriority="69"/>
+    <w:lsdException w:name="Dark List Accent 3" w:uiPriority="70"/>
+    <w:lsdException w:name="Colorful Shading Accent 3" w:uiPriority="71"/>
+    <w:lsdException w:name="Colorful List Accent 3" w:uiPriority="72"/>
+    <w:lsdException w:name="Colorful Grid Accent 3" w:uiPriority="73"/>
+    <w:lsdException w:name="Light Shading Accent 4" w:uiPriority="60"/>
+    <w:lsdException w:name="Light List Accent 4" w:uiPriority="61"/>
+    <w:lsdException w:name="Light Grid Accent 4" w:uiPriority="62"/>
+    <w:lsdException w:name="Medium Shading 1 Accent 4" w:uiPriority="63"/>
+    <w:lsdException w:name="Medium Shading 2 Accent 4" w:uiPriority="64"/>
+    <w:lsdException w:name="Medium List 1 Accent 4" w:uiPriority="65"/>
+    <w:lsdException w:name="Medium List 2 Accent 4" w:uiPriority="66"/>
+    <w:lsdException w:name="Medium Grid 1 Accent 4" w:uiPriority="67"/>
+    <w:lsdException w:name="Medium Grid 2 Accent 4" w:uiPriority="68"/>
+    <w:lsdException w:name="Medium Grid 3 Accent 4" w:uiPriority="69"/>
+    <w:lsdException w:name="Dark List Accent 4" w:uiPriority="70"/>
+    <w:lsdException w:name="Colorful Shading Accent 4" w:uiPriority="71"/>
+    <w:lsdException w:name="Colorful List Accent 4" w:uiPriority="72"/>
+    <w:lsdException w:name="Colorful Grid Accent 4" w:uiPriority="73"/>
+    <w:lsdException w:name="Light Shading Accent 5" w:uiPriority="60"/>
+    <w:lsdException w:name="Light List Accent 5" w:uiPriority="61"/>
+    <w:lsdException w:name="Light Grid Accent 5" w:uiPriority="62"/>
+    <w:lsdException w:name="Medium Shading 1 Accent 5" w:uiPriority="63"/>
+    <w:lsdException w:name="Medium Shading 2 Accent 5" w:uiPriority="64"/>
+    <w:lsdException w:name="Medium List 1 Accent 5" w:uiPriority="65"/>
+    <w:lsdException w:name="Medium List 2 Accent 5" w:uiPriority="66"/>
+    <w:lsdException w:name="Medium Grid 1 Accent 5" w:uiPriority="67"/>
+    <w:lsdException w:name="Medium Grid 2 Accent 5" w:uiPriority="68"/>
+    <w:lsdException w:name="Medium Grid 3 Accent 5" w:uiPriority="69"/>
+    <w:lsdException w:name="Dark List Accent 5" w:uiPriority="70"/>
+    <w:lsdException w:name="Colorful Shading Accent 5" w:uiPriority="71"/>
+    <w:lsdException w:name="Colorful List Accent 5" w:uiPriority="72"/>
+    <w:lsdException w:name="Colorful Grid Accent 5" w:uiPriority="73"/>
+    <w:lsdException w:name="Light Shading Accent 6" w:uiPriority="60"/>
+    <w:lsdException w:name="Light List Accent 6" w:uiPriority="61"/>
+    <w:lsdException w:name="Light Grid Accent 6" w:uiPriority="62"/>
+    <w:lsdException w:name="Medium Shading 1 Accent 6" w:uiPriority="63"/>
+    <w:lsdException w:name="Medium Shading 2 Accent 6" w:uiPriority="64"/>
+    <w:lsdException w:name="Medium List 1 Accent 6" w:uiPriority="65"/>
+    <w:lsdException w:name="Medium List 2 Accent 6" w:uiPriority="66"/>
+    <w:lsdException w:name="Medium Grid 1 Accent 6" w:uiPriority="67"/>
+    <w:lsdException w:name="Medium Grid 2 Accent 6" w:uiPriority="68"/>
+    <w:lsdException w:name="Medium Grid 3 Accent 6" w:uiPriority="69"/>
+    <w:lsdException w:name="Dark List Accent 6" w:uiPriority="70"/>
+    <w:lsdException w:name="Colorful Shading Accent 6" w:uiPriority="71"/>
+    <w:lsdException w:name="Colorful List Accent 6" w:uiPriority="72"/>
+    <w:lsdException w:name="Colorful Grid Accent 6" w:uiPriority="73"/>
+    <w:lsdException w:name="Subtle Emphasis" w:uiPriority="19" w:qFormat="1"/>
+    <w:lsdException w:name="Intense Emphasis" w:uiPriority="21" w:qFormat="1"/>
+    <w:lsdException w:name="Subtle Reference" w:uiPriority="31" w:qFormat="1"/>
+    <w:lsdException w:name="Intense Reference" w:uiPriority="32" w:qFormat="1"/>
+    <w:lsdException w:name="Book Title" w:uiPriority="33" w:qFormat="1"/>
+    <w:lsdException w:name="Bibliography" w:semiHidden="1" w:uiPriority="37" w:unhideWhenUsed="1"/>
+    <w:lsdException w:name="TOC Heading" w:semiHidden="1" w:uiPriority="39" w:unhideWhenUsed="1" w:qFormat="1"/>
+    <w:lsdException w:name="Plain Table 1" w:uiPriority="41"/>
+    <w:lsdException w:name="Plain Table 2" w:uiPriority="42"/>
+    <w:lsdException w:name="Plain Table 3" w:uiPriority="43"/>
+    <w:lsdException w:name="Plain Table 4" w:uiPriority="44"/>
+    <w:lsdException w:name="Plain Table 5" w:uiPriority="45"/>
+    <w:lsdException w:name="Grid Table Light" w:uiPriority="40"/>
+    <w:lsdException w:name="Grid Table 1 Light" w:uiPriority="46"/>
+    <w:lsdException w:name="Grid Table 2" w:uiPriority="47"/>
+    <w:lsdException w:name="Grid Table 3" w:uiPriority="48"/>
+    <w:lsdException w:name="Grid Table 4" w:uiPriority="49"/>
+    <w:lsdException w:name="Grid Table 5 Dark" w:uiPriority="50"/>
+    <w:lsdException w:name="Grid Table 6 Colorful" w:uiPriority="51"/>
+    <w:lsdException w:name="Grid Table 7 Colorful" w:uiPriority="52"/>
+    <w:lsdException w:name="Grid Table 1 Light Accent 1" w:uiPriority="46"/>
+    <w:lsdException w:name="Grid Table 2 Accent 1" w:uiPriority="47"/>
+    <w:lsdException w:name="Grid Table 3 Accent 1" w:uiPriority="48"/>
+    <w:lsdException w:name="Grid Table 4 Accent 1" w:uiPriority="49"/>
+    <w:lsdException w:name="Grid Table 5 Dark Accent 1" w:uiPriority="50"/>
+    <w:lsdException w:name="Grid Table 6 Colorful Accent 1" w:uiPriority="51"/>
+    <w:lsdException w:name="Grid Table 7 Colorful Accent 1" w:uiPriority="52"/>
+    <w:lsdException w:name="Grid Table 1 Light Accent 2" w:uiPriority="46"/>
+    <w:lsdException w:name="Grid Table 2 Accent 2" w:uiPriority="47"/>
+    <w:lsdException w:name="Grid Table 3 Accent 2" w:uiPriority="48"/>
+    <w:lsdException w:name="Grid Table 4 Accent 2" w:uiPriority="49"/>
+    <w:lsdException w:name="Grid Table 5 Dark Accent 2" w:uiPriority="50"/>
+    <w:lsdException w:name="Grid Table 6 Colorful Accent 2" w:uiPriority="51"/>
+    <w:lsdException w:name="Grid Table 7 Colorful Accent 2" w:uiPriority="52"/>
+    <w:lsdException w:name="Grid Table 1 Light Accent 3" w:uiPriority="46"/>
+    <w:lsdException w:name="Grid Table 2 Accent 3" w:uiPriority="47"/>
+    <w:lsdException w:name="Grid Table 3 Accent 3" w:uiPriority="48"/>
+    <w:lsdException w:name="Grid Table 4 Accent 3" w:uiPriority="49"/>
+    <w:lsdException w:name="Grid Table 5 Dark Accent 3" w:uiPriority="50"/>
+    <w:lsdException w:name="Grid Table 6 Colorful Accent 3" w:uiPriority="51"/>
+    <w:lsdException w:name="Grid Table 7 Colorful Accent 3" w:uiPriority="52"/>
+    <w:lsdException w:name="Grid Table 1 Light Accent 4" w:uiPriority="46"/>
+    <w:lsdException w:name="Grid Table 2 Accent 4" w:uiPriority="47"/>
+    <w:lsdException w:name="Grid Table 3 Accent 4" w:uiPriority="48"/>
+    <w:lsdException w:name="Grid Table 4 Accent 4" w:uiPriority="49"/>
+    <w:lsdException w:name="Grid Table 5 Dark Accent 4" w:uiPriority="50"/>
+    <w:lsdException w:name="Grid Table 6 Colorful Accent 4" w:uiPriority="51"/>
+    <w:lsdException w:name="Grid Table 7 Colorful Accent 4" w:uiPriority="52"/>
+    <w:lsdException w:name="Grid Table 1 Light Accent 5" w:uiPriority="46"/>
+    <w:lsdException w:name="Grid Table 2 Accent 5" w:uiPriority="47"/>
+    <w:lsdException w:name="Grid Table 3 Accent 5" w:uiPriority="48"/>
+    <w:lsdException w:name="Grid Table 4 Accent 5" w:uiPriority="49"/>
+    <w:lsdException w:name="Grid Table 5 Dark Accent 5" w:uiPriority="50"/>
+    <w:lsdException w:name="Grid Table 6 Colorful Accent 5" w:uiPriority="51"/>
+    <w:lsdException w:name="Grid Table 7 Colorful Accent 5" w:uiPriority="52"/>
+    <w:lsdException w:name="Grid Table 1 Light Accent 6" w:uiPriority="46"/>
+    <w:lsdException w:name="Grid Table 2 Accent 6" w:uiPriority="47"/>
+    <w:lsdException w:name="Grid Table 3 Accent 6" w:uiPriority="48"/>
+    <w:lsdException w:name="Grid Table 4 Accent 6" w:uiPriority="49"/>
+    <w:lsdException w:name="Grid Table 5 Dark Accent 6" w:uiPriority="50"/>
+    <w:lsdException w:name="Grid Table 6 Colorful Accent 6" w:uiPriority="51"/>
+    <w:lsdException w:name="Grid Table 7 Colorful Accent 6" w:uiPriority="52"/>
+    <w:lsdException w:name="List Table 1 Light" w:uiPriority="46"/>
+    <w:lsdException w:name="List Table 2" w:uiPriority="47"/>
+    <w:lsdException w:name="List Table 3" w:uiPriority="48"/>
+    <w:lsdException w:name="List Table 4" w:uiPriority="49"/>
+    <w:lsdException w:name="List Table 5 Dark" w:uiPriority="50"/>
+    <w:lsdException w:name="List Table 6 Colorful" w:uiPriority="51"/>
+    <w:lsdException w:name="List Table 7 Colorful" w:uiPriority="52"/>
+    <w:lsdException w:name="List Table 1 Light Accent 1" w:uiPriority="46"/>
+    <w:lsdException w:name="List Table 2 Accent 1" w:uiPriority="47"/>
+    <w:lsdException w:name="List Table 3 Accent 1" w:uiPriority="48"/>
+    <w:lsdException w:name="List Table 4 Accent 1" w:uiPriority="49"/>
+    <w:lsdException w:name="List Table 5 Dark Accent 1" w:uiPriority="50"/>
+    <w:lsdException w:name="List Table 6 Colorful Accent 1" w:uiPriority="51"/>
+    <w:lsdException w:name="List Table 7 Colorful Accent 1" w:uiPriority="52"/>
+    <w:lsdException w:name="List Table 1 Light Accent 2" w:uiPriority="46"/>
+    <w:lsdException w:name="List Table 2 Accent 2" w:uiPriority="47"/>
+    <w:lsdException w:name="List Table 3 Accent 2" w:uiPriority="48"/>
+    <w:lsdException w:name="List Table 4 Accent 2" w:uiPriority="49"/>
+    <w:lsdException w:name="List Table 5 Dark Accent 2" w:uiPriority="50"/>
+    <w:lsdException w:name="List Table 6 Colorful Accent 2" w:uiPriority="51"/>
+    <w:lsdException w:name="List Table 7 Colorful Accent 2" w:uiPriority="52"/>
+    <w:lsdException w:name="List Table 1 Light Accent 3" w:uiPriority="46"/>
+    <w:lsdException w:name="List Table 2 Accent 3" w:uiPriority="47"/>
+    <w:lsdException w:name="List Table 3 Accent 3" w:uiPriority="48"/>
+    <w:lsdException w:name="List Table 4 Accent 3" w:uiPriority="49"/>
+    <w:lsdException w:name="List Table 5 Dark Accent 3" w:uiPriority="50"/>
+    <w:lsdException w:name="List Table 6 Colorful Accent 3" w:uiPriority="51"/>
+    <w:lsdException w:name="List Table 7 Colorful Accent 3" w:uiPriority="52"/>
+    <w:lsdException w:name="List Table 1 Light Accent 4" w:uiPriority="46"/>
+    <w:lsdException w:name="List Table 2 Accent 4" w:uiPriority="47"/>
+    <w:lsdException w:name="List Table 3 Accent 4" w:uiPriority="48"/>
+    <w:lsdException w:name="List Table 4 Accent 4" w:uiPriority="49"/>
+    <w:lsdException w:name="List Table 5 Dark Accent 4" w:uiPriority="50"/>
+    <w:lsdException w:name="List Table 6 Colorful Accent 4" w:uiPriority="51"/>
+    <w:lsdException w:name="List Table 7 Colorful Accent 4" w:uiPriority="52"/>
+    <w:lsdException w:name="List Table 1 Light Accent 5" w:uiPriority="46"/>
+    <w:lsdException w:name="List Table 2 Accent 5" w:uiPriority="47"/>
+    <w:lsdException w:name="List Table 3 Accent 5" w:uiPriority="48"/>
+    <w:lsdException w:name="List Table 4 Accent 5" w:uiPriority="49"/>
+    <w:lsdException w:name="List Table 5 Dark Accent 5" w:uiPriority="50"/>
+    <w:lsdException w:name="List Table 6 Colorful Accent 5" w:uiPriority="51"/>
+    <w:lsdException w:name="List Table 7 Colorful Accent 5" w:uiPriority="52"/>
+    <w:lsdException w:name="List Table 1 Light Accent 6" w:uiPriority="46"/>
+    <w:lsdException w:name="List Table 2 Accent 6" w:uiPriority="47"/>
+    <w:lsdException w:name="List Table 3 Accent 6" w:uiPriority="48"/>
+    <w:lsdException w:name="List Table 4 Accent 6" w:uiPriority="49"/>
+    <w:lsdException w:name="List Table 5 Dark Accent 6" w:uiPriority="50"/>
+    <w:lsdException w:name="List Table 6 Colorful Accent 6" w:uiPriority="51"/>
+    <w:lsdException w:name="List Table 7 Colorful Accent 6" w:uiPriority="52"/>
   </w:latentStyles>
   <w:style w:type="paragraph" w:default="1" w:styleId="Normal">
     <w:name w:val="Normal"/>
@@ -25400,7 +25657,6 @@
   <w:style w:type="character" w:default="1" w:styleId="DefaultParagraphFont">
     <w:name w:val="Default Paragraph Font"/>
     <w:uiPriority w:val="1"/>
-    <w:semiHidden/>
     <w:unhideWhenUsed/>
   </w:style>
   <w:style w:type="table" w:default="1" w:styleId="TableNormal">
@@ -25408,7 +25664,6 @@
     <w:uiPriority w:val="99"/>
     <w:semiHidden/>
     <w:unhideWhenUsed/>
-    <w:qFormat/>
     <w:tblPr>
       <w:tblInd w:w="0" w:type="dxa"/>
       <w:tblCellMar>
@@ -25663,8 +25918,8 @@
       <w:szCs w:val="18"/>
     </w:rPr>
   </w:style>
-  <w:style w:type="table" w:customStyle="1" w:styleId="PlainTable1">
-    <w:name w:val="Plain Table 1"/>
+  <w:style w:type="table" w:customStyle="1" w:styleId="PlainTable11">
+    <w:name w:val="Plain Table 11"/>
     <w:basedOn w:val="TableNormal"/>
     <w:uiPriority w:val="41"/>
     <w:rsid w:val="00706DE4"/>
@@ -26060,7 +26315,7 @@
   <a:extraClrSchemeLst/>
   <a:extLst>
     <a:ext uri="{05A4C25C-085E-4340-85A3-A5531E510DB2}">
-      <thm15:themeFamily xmlns:thm15="http://schemas.microsoft.com/office/thememl/2012/main" xmlns="" name="Office Theme" id="{62F939B6-93AF-4DB8-9C6B-D6C7DFDC589F}" vid="{4A3C46E8-61CC-4603-A589-7422A47A8E4A}"/>
+      <thm15:themeFamily xmlns:thm15="http://schemas.microsoft.com/office/thememl/2012/main" name="Office Theme" id="{62F939B6-93AF-4DB8-9C6B-D6C7DFDC589F}" vid="{4A3C46E8-61CC-4603-A589-7422A47A8E4A}"/>
     </a:ext>
   </a:extLst>
 </a:theme>
@@ -26116,7 +26371,7 @@
 </file>
 
 <file path=customXml/itemProps1.xml><?xml version="1.0" encoding="utf-8"?>
-<ds:datastoreItem xmlns:ds="http://schemas.openxmlformats.org/officeDocument/2006/customXml" ds:itemID="{0C268E84-42C3-47BA-A5FF-8D95E35B1177}">
+<ds:datastoreItem xmlns:ds="http://schemas.openxmlformats.org/officeDocument/2006/customXml" ds:itemID="{EB00081E-DE7F-4C91-B915-36A376FEC2E9}">
   <ds:schemaRefs>
     <ds:schemaRef ds:uri="http://schemas.openxmlformats.org/officeDocument/2006/bibliography"/>
   </ds:schemaRefs>

</xml_diff>